<commit_message>
done writing the algorithm for q2; now need to do proof of correctness and runtime analysis
</commit_message>
<xml_diff>
--- a/HW CS 4820/HW6/q2_HW6.docx
+++ b/HW CS 4820/HW6/q2_HW6.docx
@@ -74,117 +74,276 @@
         <w:rPr>
           <w:rFonts w:eastAsiaTheme="minorEastAsia"/>
         </w:rPr>
-        <w:t>, which leads</w:t>
-      </w:r>
-      <w:r>
-        <w:rPr>
-          <w:rFonts w:eastAsiaTheme="minorEastAsia"/>
-        </w:rPr>
-        <w:t xml:space="preserve"> to </w:t>
-      </w:r>
-      <m:oMath>
-        <m:nary>
-          <m:naryPr>
-            <m:chr m:val="∑"/>
+        <w:t xml:space="preserve">, which </w:t>
+      </w:r>
+      <w:r>
+        <w:rPr>
+          <w:rFonts w:eastAsiaTheme="minorEastAsia"/>
+        </w:rPr>
+        <w:t>goes</w:t>
+      </w:r>
+      <w:r>
+        <w:rPr>
+          <w:rFonts w:eastAsiaTheme="minorEastAsia"/>
+        </w:rPr>
+        <w:t xml:space="preserve"> to</w:t>
+      </w:r>
+      <w:r>
+        <w:rPr>
+          <w:rFonts w:eastAsiaTheme="minorEastAsia"/>
+        </w:rPr>
+        <w:t xml:space="preserve"> </w:t>
+      </w:r>
+      <m:oMath>
+        <m:r>
+          <w:rPr>
+            <w:rFonts w:ascii="Cambria Math" w:eastAsiaTheme="minorEastAsia" w:hAnsi="Cambria Math"/>
+          </w:rPr>
+          <m:t>n</m:t>
+        </m:r>
+      </m:oMath>
+      <w:r>
+        <w:rPr>
+          <w:rFonts w:eastAsiaTheme="minorEastAsia"/>
+        </w:rPr>
+        <w:t xml:space="preserve"> nodes (first layer), each </w:t>
+      </w:r>
+      <w:r>
+        <w:rPr>
+          <w:rFonts w:eastAsiaTheme="minorEastAsia"/>
+        </w:rPr>
+        <w:t xml:space="preserve">node </w:t>
+      </w:r>
+      <m:oMath>
+        <m:r>
+          <w:rPr>
+            <w:rFonts w:ascii="Cambria Math" w:eastAsiaTheme="minorEastAsia" w:hAnsi="Cambria Math"/>
+          </w:rPr>
+          <m:t>i</m:t>
+        </m:r>
+      </m:oMath>
+      <w:r>
+        <w:rPr>
+          <w:rFonts w:eastAsiaTheme="minorEastAsia"/>
+        </w:rPr>
+        <w:t xml:space="preserve"> </w:t>
+      </w:r>
+      <w:r>
+        <w:rPr>
+          <w:rFonts w:eastAsiaTheme="minorEastAsia"/>
+        </w:rPr>
+        <w:t>of which then go</w:t>
+      </w:r>
+      <w:r>
+        <w:rPr>
+          <w:rFonts w:eastAsiaTheme="minorEastAsia"/>
+        </w:rPr>
+        <w:t>es</w:t>
+      </w:r>
+      <w:r>
+        <w:rPr>
+          <w:rFonts w:eastAsiaTheme="minorEastAsia"/>
+        </w:rPr>
+        <w:t xml:space="preserve"> to</w:t>
+      </w:r>
+      <m:oMath>
+        <m:r>
+          <w:rPr>
+            <w:rFonts w:ascii="Cambria Math" w:eastAsiaTheme="minorEastAsia" w:hAnsi="Cambria Math"/>
+          </w:rPr>
+          <m:t xml:space="preserve"> </m:t>
+        </m:r>
+        <m:sSub>
+          <m:sSubPr>
             <m:ctrlPr>
               <w:rPr>
                 <w:rFonts w:ascii="Cambria Math" w:eastAsiaTheme="minorEastAsia" w:hAnsi="Cambria Math"/>
                 <w:i/>
               </w:rPr>
             </m:ctrlPr>
-          </m:naryPr>
+          </m:sSubPr>
+          <m:e>
+            <m:r>
+              <w:rPr>
+                <w:rFonts w:ascii="Cambria Math" w:eastAsiaTheme="minorEastAsia" w:hAnsi="Cambria Math"/>
+              </w:rPr>
+              <m:t>S</m:t>
+            </m:r>
+          </m:e>
           <m:sub>
             <m:r>
               <w:rPr>
                 <w:rFonts w:ascii="Cambria Math" w:eastAsiaTheme="minorEastAsia" w:hAnsi="Cambria Math"/>
               </w:rPr>
-              <m:t>i=1</m:t>
+              <m:t>i</m:t>
             </m:r>
           </m:sub>
-          <m:sup>
-            <m:r>
-              <w:rPr>
-                <w:rFonts w:ascii="Cambria Math" w:eastAsiaTheme="minorEastAsia" w:hAnsi="Cambria Math"/>
-              </w:rPr>
-              <m:t>n</m:t>
-            </m:r>
-          </m:sup>
+        </m:sSub>
+      </m:oMath>
+      <w:r>
+        <w:rPr>
+          <w:rFonts w:eastAsiaTheme="minorEastAsia"/>
+        </w:rPr>
+        <w:t xml:space="preserve"> nodes </w:t>
+      </w:r>
+      <w:r>
+        <w:rPr>
+          <w:rFonts w:eastAsiaTheme="minorEastAsia"/>
+        </w:rPr>
+        <w:t>(</w:t>
+      </w:r>
+      <w:r>
+        <w:rPr>
+          <w:rFonts w:eastAsiaTheme="minorEastAsia"/>
+        </w:rPr>
+        <w:t xml:space="preserve">second </w:t>
+      </w:r>
+      <w:r>
+        <w:rPr>
+          <w:rFonts w:eastAsiaTheme="minorEastAsia"/>
+        </w:rPr>
+        <w:t xml:space="preserve">layer), </w:t>
+      </w:r>
+      <w:r>
+        <w:rPr>
+          <w:rFonts w:eastAsiaTheme="minorEastAsia"/>
+        </w:rPr>
+        <w:t>then this second layer</w:t>
+      </w:r>
+      <w:r>
+        <w:rPr>
+          <w:rFonts w:eastAsiaTheme="minorEastAsia"/>
+        </w:rPr>
+        <w:t xml:space="preserve"> go</w:t>
+      </w:r>
+      <w:r>
+        <w:rPr>
+          <w:rFonts w:eastAsiaTheme="minorEastAsia"/>
+        </w:rPr>
+        <w:t>es</w:t>
+      </w:r>
+      <w:r>
+        <w:rPr>
+          <w:rFonts w:eastAsiaTheme="minorEastAsia"/>
+        </w:rPr>
+        <w:t xml:space="preserve"> </w:t>
+      </w:r>
+      <w:r>
+        <w:rPr>
+          <w:rFonts w:eastAsiaTheme="minorEastAsia"/>
+        </w:rPr>
+        <w:t xml:space="preserve">to </w:t>
+      </w:r>
+      <m:oMath>
+        <m:r>
+          <w:rPr>
+            <w:rFonts w:ascii="Cambria Math" w:eastAsiaTheme="minorEastAsia" w:hAnsi="Cambria Math"/>
+          </w:rPr>
+          <m:t>k</m:t>
+        </m:r>
+      </m:oMath>
+      <w:r>
+        <w:rPr>
+          <w:rFonts w:eastAsiaTheme="minorEastAsia"/>
+        </w:rPr>
+        <w:t xml:space="preserve"> nodes</w:t>
+      </w:r>
+      <w:r>
+        <w:rPr>
+          <w:rFonts w:eastAsiaTheme="minorEastAsia"/>
+        </w:rPr>
+        <w:t xml:space="preserve"> (</w:t>
+      </w:r>
+      <w:r>
+        <w:rPr>
+          <w:rFonts w:eastAsiaTheme="minorEastAsia"/>
+        </w:rPr>
+        <w:t>third</w:t>
+      </w:r>
+      <w:r>
+        <w:rPr>
+          <w:rFonts w:eastAsiaTheme="minorEastAsia"/>
+        </w:rPr>
+        <w:t xml:space="preserve"> layer)</w:t>
+      </w:r>
+      <w:r>
+        <w:rPr>
+          <w:rFonts w:eastAsiaTheme="minorEastAsia"/>
+        </w:rPr>
+        <w:t xml:space="preserve">, which </w:t>
+      </w:r>
+      <w:r>
+        <w:rPr>
+          <w:rFonts w:eastAsiaTheme="minorEastAsia"/>
+        </w:rPr>
+        <w:t>finally go</w:t>
+      </w:r>
+      <w:r>
+        <w:rPr>
+          <w:rFonts w:eastAsiaTheme="minorEastAsia"/>
+        </w:rPr>
+        <w:t xml:space="preserve"> to a sink </w:t>
+      </w:r>
+      <m:oMath>
+        <m:r>
+          <w:rPr>
+            <w:rFonts w:ascii="Cambria Math" w:eastAsiaTheme="minorEastAsia" w:hAnsi="Cambria Math"/>
+          </w:rPr>
+          <m:t>t</m:t>
+        </m:r>
+      </m:oMath>
+      <w:r>
+        <w:rPr>
+          <w:rFonts w:eastAsiaTheme="minorEastAsia"/>
+        </w:rPr>
+        <w:t>.</w:t>
+      </w:r>
+      <w:r>
+        <w:rPr>
+          <w:rFonts w:eastAsiaTheme="minorEastAsia"/>
+        </w:rPr>
+        <w:t xml:space="preserve"> </w:t>
+      </w:r>
+      <w:r>
+        <w:rPr>
+          <w:rFonts w:eastAsiaTheme="minorEastAsia"/>
+        </w:rPr>
+        <w:t xml:space="preserve">We label each node in the first layer </w:t>
+      </w:r>
+      <w:r>
+        <w:rPr>
+          <w:rFonts w:eastAsiaTheme="minorEastAsia"/>
+        </w:rPr>
+        <w:t xml:space="preserve">as </w:t>
+      </w:r>
+      <m:oMath>
+        <m:sSub>
+          <m:sSubPr>
+            <m:ctrlPr>
+              <w:rPr>
+                <w:rFonts w:ascii="Cambria Math" w:eastAsiaTheme="minorEastAsia" w:hAnsi="Cambria Math"/>
+                <w:i/>
+              </w:rPr>
+            </m:ctrlPr>
+          </m:sSubPr>
           <m:e>
-            <m:sSub>
-              <m:sSubPr>
-                <m:ctrlPr>
-                  <w:rPr>
-                    <w:rFonts w:ascii="Cambria Math" w:eastAsiaTheme="minorEastAsia" w:hAnsi="Cambria Math"/>
-                    <w:i/>
-                  </w:rPr>
-                </m:ctrlPr>
-              </m:sSubPr>
-              <m:e>
-                <m:r>
-                  <w:rPr>
-                    <w:rFonts w:ascii="Cambria Math" w:eastAsiaTheme="minorEastAsia" w:hAnsi="Cambria Math"/>
-                  </w:rPr>
-                  <m:t>S</m:t>
-                </m:r>
-              </m:e>
-              <m:sub>
-                <m:r>
-                  <w:rPr>
-                    <w:rFonts w:ascii="Cambria Math" w:eastAsiaTheme="minorEastAsia" w:hAnsi="Cambria Math"/>
-                  </w:rPr>
-                  <m:t>i</m:t>
-                </m:r>
-              </m:sub>
-            </m:sSub>
+            <m:r>
+              <w:rPr>
+                <w:rFonts w:ascii="Cambria Math" w:eastAsiaTheme="minorEastAsia" w:hAnsi="Cambria Math"/>
+              </w:rPr>
+              <m:t>c</m:t>
+            </m:r>
           </m:e>
-        </m:nary>
-      </m:oMath>
-      <w:r>
-        <w:rPr>
-          <w:rFonts w:eastAsiaTheme="minorEastAsia"/>
-        </w:rPr>
-        <w:t xml:space="preserve"> nodes (first layer), which leads to </w:t>
-      </w:r>
-      <m:oMath>
-        <m:r>
-          <w:rPr>
-            <w:rFonts w:ascii="Cambria Math" w:eastAsiaTheme="minorEastAsia" w:hAnsi="Cambria Math"/>
-          </w:rPr>
-          <m:t>k</m:t>
-        </m:r>
-      </m:oMath>
-      <w:r>
-        <w:rPr>
-          <w:rFonts w:eastAsiaTheme="minorEastAsia"/>
-        </w:rPr>
-        <w:t xml:space="preserve"> nodes</w:t>
-      </w:r>
-      <w:r>
-        <w:rPr>
-          <w:rFonts w:eastAsiaTheme="minorEastAsia"/>
-        </w:rPr>
-        <w:t xml:space="preserve"> (second layer)</w:t>
-      </w:r>
-      <w:r>
-        <w:rPr>
-          <w:rFonts w:eastAsiaTheme="minorEastAsia"/>
-        </w:rPr>
-        <w:t xml:space="preserve">, which leads to a sink </w:t>
-      </w:r>
-      <m:oMath>
-        <m:r>
-          <w:rPr>
-            <w:rFonts w:ascii="Cambria Math" w:eastAsiaTheme="minorEastAsia" w:hAnsi="Cambria Math"/>
-          </w:rPr>
-          <m:t>t</m:t>
-        </m:r>
-      </m:oMath>
-      <w:r>
-        <w:rPr>
-          <w:rFonts w:eastAsiaTheme="minorEastAsia"/>
-        </w:rPr>
-        <w:t>.</w:t>
-      </w:r>
+          <m:sub>
+            <m:r>
+              <w:rPr>
+                <w:rFonts w:ascii="Cambria Math" w:eastAsiaTheme="minorEastAsia" w:hAnsi="Cambria Math"/>
+              </w:rPr>
+              <m:t>i</m:t>
+            </m:r>
+          </m:sub>
+        </m:sSub>
+      </m:oMath>
       <w:r>
         <w:rPr>
           <w:rFonts w:eastAsiaTheme="minorEastAsia"/>
@@ -195,7 +354,45 @@
         <w:rPr>
           <w:rFonts w:eastAsiaTheme="minorEastAsia"/>
         </w:rPr>
-        <w:t xml:space="preserve">We label each node in the first layer </w:t>
+        <w:t>for candidate</w:t>
+      </w:r>
+      <w:r>
+        <w:rPr>
+          <w:rFonts w:eastAsiaTheme="minorEastAsia"/>
+        </w:rPr>
+        <w:t xml:space="preserve"> </w:t>
+      </w:r>
+      <m:oMath>
+        <m:r>
+          <w:rPr>
+            <w:rFonts w:ascii="Cambria Math" w:eastAsiaTheme="minorEastAsia" w:hAnsi="Cambria Math"/>
+          </w:rPr>
+          <m:t>i</m:t>
+        </m:r>
+      </m:oMath>
+      <w:r>
+        <w:rPr>
+          <w:rFonts w:eastAsiaTheme="minorEastAsia"/>
+        </w:rPr>
+        <w:t>. W</w:t>
+      </w:r>
+      <w:r>
+        <w:rPr>
+          <w:rFonts w:eastAsiaTheme="minorEastAsia"/>
+        </w:rPr>
+        <w:t>e label each node in</w:t>
+      </w:r>
+      <w:r>
+        <w:rPr>
+          <w:rFonts w:eastAsiaTheme="minorEastAsia"/>
+        </w:rPr>
+        <w:t xml:space="preserve"> </w:t>
+      </w:r>
+      <w:r>
+        <w:rPr>
+          <w:rFonts w:eastAsiaTheme="minorEastAsia"/>
+        </w:rPr>
+        <w:t xml:space="preserve">the second layer </w:t>
       </w:r>
       <w:r>
         <w:rPr>
@@ -261,13 +458,7 @@
         <w:rPr>
           <w:rFonts w:eastAsiaTheme="minorEastAsia"/>
         </w:rPr>
-        <w:t xml:space="preserve"> </w:t>
-      </w:r>
-      <w:r>
-        <w:rPr>
-          <w:rFonts w:eastAsiaTheme="minorEastAsia"/>
-        </w:rPr>
-        <w:t xml:space="preserve">for candidate </w:t>
+        <w:t xml:space="preserve">, meaning candidate </w:t>
       </w:r>
       <m:oMath>
         <m:r>
@@ -281,7 +472,7 @@
         <w:rPr>
           <w:rFonts w:eastAsiaTheme="minorEastAsia"/>
         </w:rPr>
-        <w:t xml:space="preserve"> and his available time slot </w:t>
+        <w:t xml:space="preserve"> is available at timeslot </w:t>
       </w:r>
       <m:oMath>
         <m:r>
@@ -301,7 +492,73 @@
         <w:rPr>
           <w:rFonts w:eastAsiaTheme="minorEastAsia"/>
         </w:rPr>
-        <w:t xml:space="preserve">The edge weights from </w:t>
+        <w:t xml:space="preserve">We label each node in the third layer as </w:t>
+      </w:r>
+      <m:oMath>
+        <m:sSub>
+          <m:sSubPr>
+            <m:ctrlPr>
+              <w:rPr>
+                <w:rFonts w:ascii="Cambria Math" w:eastAsiaTheme="minorEastAsia" w:hAnsi="Cambria Math"/>
+                <w:i/>
+              </w:rPr>
+            </m:ctrlPr>
+          </m:sSubPr>
+          <m:e>
+            <m:r>
+              <w:rPr>
+                <w:rFonts w:ascii="Cambria Math" w:eastAsiaTheme="minorEastAsia" w:hAnsi="Cambria Math"/>
+              </w:rPr>
+              <m:t>r</m:t>
+            </m:r>
+          </m:e>
+          <m:sub>
+            <m:r>
+              <w:rPr>
+                <w:rFonts w:ascii="Cambria Math" w:eastAsiaTheme="minorEastAsia" w:hAnsi="Cambria Math"/>
+              </w:rPr>
+              <m:t>p</m:t>
+            </m:r>
+          </m:sub>
+        </m:sSub>
+      </m:oMath>
+      <w:r>
+        <w:rPr>
+          <w:rFonts w:eastAsiaTheme="minorEastAsia"/>
+        </w:rPr>
+        <w:t xml:space="preserve"> for recruiter </w:t>
+      </w:r>
+      <m:oMath>
+        <m:r>
+          <w:rPr>
+            <w:rFonts w:ascii="Cambria Math" w:eastAsiaTheme="minorEastAsia" w:hAnsi="Cambria Math"/>
+          </w:rPr>
+          <m:t>p</m:t>
+        </m:r>
+      </m:oMath>
+      <w:r>
+        <w:rPr>
+          <w:rFonts w:eastAsiaTheme="minorEastAsia"/>
+        </w:rPr>
+        <w:t xml:space="preserve">. </w:t>
+      </w:r>
+      <w:r>
+        <w:rPr>
+          <w:rFonts w:eastAsiaTheme="minorEastAsia"/>
+        </w:rPr>
+        <w:t xml:space="preserve">The edge </w:t>
+      </w:r>
+      <w:r>
+        <w:rPr>
+          <w:rFonts w:eastAsiaTheme="minorEastAsia"/>
+        </w:rPr>
+        <w:t>capacities</w:t>
+      </w:r>
+      <w:r>
+        <w:rPr>
+          <w:rFonts w:eastAsiaTheme="minorEastAsia"/>
+        </w:rPr>
+        <w:t xml:space="preserve"> from </w:t>
       </w:r>
       <m:oMath>
         <m:r>
@@ -329,15 +586,67 @@
         <w:rPr>
           <w:rFonts w:eastAsiaTheme="minorEastAsia"/>
         </w:rPr>
+        <w:t>. The</w:t>
+      </w:r>
+      <w:r>
+        <w:rPr>
+          <w:rFonts w:eastAsiaTheme="minorEastAsia"/>
+        </w:rPr>
+        <w:t xml:space="preserve">re is an edge from </w:t>
+      </w:r>
+      <m:oMath>
+        <m:r>
+          <w:rPr>
+            <w:rFonts w:ascii="Cambria Math" w:eastAsiaTheme="minorEastAsia" w:hAnsi="Cambria Math"/>
+          </w:rPr>
+          <m:t>s</m:t>
+        </m:r>
+      </m:oMath>
+      <w:r>
+        <w:rPr>
+          <w:rFonts w:eastAsiaTheme="minorEastAsia"/>
+        </w:rPr>
+        <w:t xml:space="preserve"> to every node in the first layer, and all of their</w:t>
+      </w:r>
+      <w:r>
+        <w:rPr>
+          <w:rFonts w:eastAsiaTheme="minorEastAsia"/>
+        </w:rPr>
+        <w:t xml:space="preserve"> edge capacities </w:t>
+      </w:r>
+      <w:r>
+        <w:rPr>
+          <w:rFonts w:eastAsiaTheme="minorEastAsia"/>
+        </w:rPr>
+        <w:t xml:space="preserve">are </w:t>
+      </w:r>
+      <m:oMath>
+        <m:r>
+          <w:rPr>
+            <w:rFonts w:ascii="Cambria Math" w:eastAsiaTheme="minorEastAsia" w:hAnsi="Cambria Math"/>
+          </w:rPr>
+          <m:t>1</m:t>
+        </m:r>
+      </m:oMath>
+      <w:r>
+        <w:rPr>
+          <w:rFonts w:eastAsiaTheme="minorEastAsia"/>
+        </w:rPr>
         <w:t>.</w:t>
       </w:r>
       <w:r>
         <w:rPr>
           <w:rFonts w:eastAsiaTheme="minorEastAsia"/>
         </w:rPr>
-        <w:t xml:space="preserve"> There is an edge from a node </w:t>
-      </w:r>
-      <m:oMath>
+        <w:t xml:space="preserve"> There is an edge </w:t>
+      </w:r>
+      <m:oMath>
+        <m:r>
+          <w:rPr>
+            <w:rFonts w:ascii="Cambria Math" w:eastAsiaTheme="minorEastAsia" w:hAnsi="Cambria Math"/>
+          </w:rPr>
+          <m:t>(</m:t>
+        </m:r>
         <m:sSub>
           <m:sSubPr>
             <m:ctrlPr>
@@ -394,16 +703,8 @@
           <w:rPr>
             <w:rFonts w:ascii="Cambria Math" w:eastAsiaTheme="minorEastAsia" w:hAnsi="Cambria Math"/>
           </w:rPr>
-          <m:t xml:space="preserve"> </m:t>
-        </m:r>
-      </m:oMath>
-      <w:r>
-        <w:rPr>
-          <w:rFonts w:eastAsiaTheme="minorEastAsia"/>
-        </w:rPr>
-        <w:t xml:space="preserve">in the first layer to a node in the second layer </w:t>
-      </w:r>
-      <m:oMath>
+          <m:t>,</m:t>
+        </m:r>
         <m:sSub>
           <m:sSubPr>
             <m:ctrlPr>
@@ -430,6 +731,12 @@
             </m:r>
           </m:sub>
         </m:sSub>
+        <m:r>
+          <w:rPr>
+            <w:rFonts w:ascii="Cambria Math" w:eastAsiaTheme="minorEastAsia" w:hAnsi="Cambria Math"/>
+          </w:rPr>
+          <m:t>)</m:t>
+        </m:r>
       </m:oMath>
       <w:r>
         <w:rPr>
@@ -441,12 +748,172 @@
         <w:rPr>
           <w:rFonts w:eastAsiaTheme="minorEastAsia"/>
         </w:rPr>
+        <w:t xml:space="preserve">from </w:t>
+      </w:r>
+      <w:r>
+        <w:rPr>
+          <w:rFonts w:eastAsiaTheme="minorEastAsia"/>
+        </w:rPr>
+        <w:t xml:space="preserve">a node </w:t>
+      </w:r>
+      <m:oMath>
+        <m:sSub>
+          <m:sSubPr>
+            <m:ctrlPr>
+              <w:rPr>
+                <w:rFonts w:ascii="Cambria Math" w:eastAsiaTheme="minorEastAsia" w:hAnsi="Cambria Math"/>
+                <w:i/>
+              </w:rPr>
+            </m:ctrlPr>
+          </m:sSubPr>
+          <m:e>
+            <m:r>
+              <w:rPr>
+                <w:rFonts w:ascii="Cambria Math" w:eastAsiaTheme="minorEastAsia" w:hAnsi="Cambria Math"/>
+              </w:rPr>
+              <m:t>c</m:t>
+            </m:r>
+          </m:e>
+          <m:sub>
+            <m:r>
+              <w:rPr>
+                <w:rFonts w:ascii="Cambria Math" w:eastAsiaTheme="minorEastAsia" w:hAnsi="Cambria Math"/>
+              </w:rPr>
+              <m:t>i</m:t>
+            </m:r>
+          </m:sub>
+        </m:sSub>
+        <m:sSub>
+          <m:sSubPr>
+            <m:ctrlPr>
+              <w:rPr>
+                <w:rFonts w:ascii="Cambria Math" w:eastAsiaTheme="minorEastAsia" w:hAnsi="Cambria Math"/>
+                <w:i/>
+              </w:rPr>
+            </m:ctrlPr>
+          </m:sSubPr>
+          <m:e>
+            <m:r>
+              <w:rPr>
+                <w:rFonts w:ascii="Cambria Math" w:eastAsiaTheme="minorEastAsia" w:hAnsi="Cambria Math"/>
+              </w:rPr>
+              <m:t>t</m:t>
+            </m:r>
+          </m:e>
+          <m:sub>
+            <m:r>
+              <w:rPr>
+                <w:rFonts w:ascii="Cambria Math" w:eastAsiaTheme="minorEastAsia" w:hAnsi="Cambria Math"/>
+              </w:rPr>
+              <m:t>j</m:t>
+            </m:r>
+          </m:sub>
+        </m:sSub>
+        <m:r>
+          <w:rPr>
+            <w:rFonts w:ascii="Cambria Math" w:eastAsiaTheme="minorEastAsia" w:hAnsi="Cambria Math"/>
+          </w:rPr>
+          <m:t xml:space="preserve"> </m:t>
+        </m:r>
+      </m:oMath>
+      <w:r>
+        <w:rPr>
+          <w:rFonts w:eastAsiaTheme="minorEastAsia"/>
+        </w:rPr>
+        <w:t xml:space="preserve">in the </w:t>
+      </w:r>
+      <w:r>
+        <w:rPr>
+          <w:rFonts w:eastAsiaTheme="minorEastAsia"/>
+        </w:rPr>
+        <w:t>second</w:t>
+      </w:r>
+      <w:r>
+        <w:rPr>
+          <w:rFonts w:eastAsiaTheme="minorEastAsia"/>
+        </w:rPr>
+        <w:t xml:space="preserve"> </w:t>
+      </w:r>
+      <w:r>
+        <w:rPr>
+          <w:rFonts w:eastAsiaTheme="minorEastAsia"/>
+        </w:rPr>
+        <w:t xml:space="preserve">layer to a node </w:t>
+      </w:r>
+      <m:oMath>
+        <m:sSub>
+          <m:sSubPr>
+            <m:ctrlPr>
+              <w:rPr>
+                <w:rFonts w:ascii="Cambria Math" w:eastAsiaTheme="minorEastAsia" w:hAnsi="Cambria Math"/>
+                <w:i/>
+              </w:rPr>
+            </m:ctrlPr>
+          </m:sSubPr>
+          <m:e>
+            <m:r>
+              <w:rPr>
+                <w:rFonts w:ascii="Cambria Math" w:eastAsiaTheme="minorEastAsia" w:hAnsi="Cambria Math"/>
+              </w:rPr>
+              <m:t>r</m:t>
+            </m:r>
+          </m:e>
+          <m:sub>
+            <m:r>
+              <w:rPr>
+                <w:rFonts w:ascii="Cambria Math" w:eastAsiaTheme="minorEastAsia" w:hAnsi="Cambria Math"/>
+              </w:rPr>
+              <m:t>p</m:t>
+            </m:r>
+          </m:sub>
+        </m:sSub>
+        <m:r>
+          <w:rPr>
+            <w:rFonts w:ascii="Cambria Math" w:eastAsiaTheme="minorEastAsia" w:hAnsi="Cambria Math"/>
+          </w:rPr>
+          <m:t xml:space="preserve"> </m:t>
+        </m:r>
+      </m:oMath>
+      <w:r>
+        <w:rPr>
+          <w:rFonts w:eastAsiaTheme="minorEastAsia"/>
+        </w:rPr>
+        <w:t xml:space="preserve">in the </w:t>
+      </w:r>
+      <w:r>
+        <w:rPr>
+          <w:rFonts w:eastAsiaTheme="minorEastAsia"/>
+        </w:rPr>
+        <w:t xml:space="preserve">third </w:t>
+      </w:r>
+      <w:r>
+        <w:rPr>
+          <w:rFonts w:eastAsiaTheme="minorEastAsia"/>
+        </w:rPr>
+        <w:t>layer</w:t>
+      </w:r>
+      <w:r>
+        <w:rPr>
+          <w:rFonts w:eastAsiaTheme="minorEastAsia"/>
+        </w:rPr>
+        <w:t xml:space="preserve"> </w:t>
+      </w:r>
+      <w:r>
+        <w:rPr>
+          <w:rFonts w:eastAsiaTheme="minorEastAsia"/>
+        </w:rPr>
         <w:t xml:space="preserve">if </w:t>
       </w:r>
       <w:r>
         <w:rPr>
           <w:rFonts w:eastAsiaTheme="minorEastAsia"/>
         </w:rPr>
+        <w:t xml:space="preserve">and only if </w:t>
+      </w:r>
+      <w:r>
+        <w:rPr>
+          <w:rFonts w:eastAsiaTheme="minorEastAsia"/>
+        </w:rPr>
         <w:t xml:space="preserve">recruiter </w:t>
       </w:r>
       <m:oMath>
@@ -481,7 +948,45 @@
         <w:rPr>
           <w:rFonts w:eastAsiaTheme="minorEastAsia"/>
         </w:rPr>
-        <w:t xml:space="preserve"> and the recruiter is available at time slot </w:t>
+        <w:t xml:space="preserve"> and </w:t>
+      </w:r>
+      <w:r>
+        <w:rPr>
+          <w:rFonts w:eastAsiaTheme="minorEastAsia"/>
+        </w:rPr>
+        <w:t>that</w:t>
+      </w:r>
+      <w:r>
+        <w:rPr>
+          <w:rFonts w:eastAsiaTheme="minorEastAsia"/>
+        </w:rPr>
+        <w:t xml:space="preserve"> </w:t>
+      </w:r>
+      <w:r>
+        <w:rPr>
+          <w:rFonts w:eastAsiaTheme="minorEastAsia"/>
+        </w:rPr>
+        <w:t xml:space="preserve">recruiter </w:t>
+      </w:r>
+      <m:oMath>
+        <m:r>
+          <w:rPr>
+            <w:rFonts w:ascii="Cambria Math" w:eastAsiaTheme="minorEastAsia" w:hAnsi="Cambria Math"/>
+          </w:rPr>
+          <m:t>p</m:t>
+        </m:r>
+      </m:oMath>
+      <w:r>
+        <w:rPr>
+          <w:rFonts w:eastAsiaTheme="minorEastAsia"/>
+        </w:rPr>
+        <w:t xml:space="preserve"> </w:t>
+      </w:r>
+      <w:r>
+        <w:rPr>
+          <w:rFonts w:eastAsiaTheme="minorEastAsia"/>
+        </w:rPr>
+        <w:t xml:space="preserve">is available at timeslot </w:t>
       </w:r>
       <m:oMath>
         <m:r>
@@ -495,13 +1000,149 @@
         <w:rPr>
           <w:rFonts w:eastAsiaTheme="minorEastAsia"/>
         </w:rPr>
+        <w:t xml:space="preserve">; the capacities for all these edges are </w:t>
+      </w:r>
+      <m:oMath>
+        <m:r>
+          <w:rPr>
+            <w:rFonts w:ascii="Cambria Math" w:eastAsiaTheme="minorEastAsia" w:hAnsi="Cambria Math"/>
+          </w:rPr>
+          <m:t>1</m:t>
+        </m:r>
+      </m:oMath>
+      <w:r>
+        <w:rPr>
+          <w:rFonts w:eastAsiaTheme="minorEastAsia"/>
+        </w:rPr>
         <w:t>.</w:t>
       </w:r>
       <w:r>
         <w:rPr>
           <w:rFonts w:eastAsiaTheme="minorEastAsia"/>
         </w:rPr>
-        <w:t xml:space="preserve"> Run Ford-Fulkerson on this graph.</w:t>
+        <w:t xml:space="preserve"> </w:t>
+      </w:r>
+      <w:r>
+        <w:rPr>
+          <w:rFonts w:eastAsiaTheme="minorEastAsia"/>
+        </w:rPr>
+        <w:t>The</w:t>
+      </w:r>
+      <w:r>
+        <w:rPr>
+          <w:rFonts w:eastAsiaTheme="minorEastAsia"/>
+        </w:rPr>
+        <w:t xml:space="preserve">re is an edge from every node </w:t>
+      </w:r>
+      <m:oMath>
+        <m:sSub>
+          <m:sSubPr>
+            <m:ctrlPr>
+              <w:rPr>
+                <w:rFonts w:ascii="Cambria Math" w:eastAsiaTheme="minorEastAsia" w:hAnsi="Cambria Math"/>
+                <w:i/>
+              </w:rPr>
+            </m:ctrlPr>
+          </m:sSubPr>
+          <m:e>
+            <m:r>
+              <w:rPr>
+                <w:rFonts w:ascii="Cambria Math" w:eastAsiaTheme="minorEastAsia" w:hAnsi="Cambria Math"/>
+              </w:rPr>
+              <m:t>r</m:t>
+            </m:r>
+          </m:e>
+          <m:sub>
+            <m:r>
+              <w:rPr>
+                <w:rFonts w:ascii="Cambria Math" w:eastAsiaTheme="minorEastAsia" w:hAnsi="Cambria Math"/>
+              </w:rPr>
+              <m:t>p</m:t>
+            </m:r>
+          </m:sub>
+        </m:sSub>
+      </m:oMath>
+      <w:r>
+        <w:rPr>
+          <w:rFonts w:eastAsiaTheme="minorEastAsia"/>
+        </w:rPr>
+        <w:t xml:space="preserve"> in the third layer to </w:t>
+      </w:r>
+      <m:oMath>
+        <m:r>
+          <w:rPr>
+            <w:rFonts w:ascii="Cambria Math" w:eastAsiaTheme="minorEastAsia" w:hAnsi="Cambria Math"/>
+          </w:rPr>
+          <m:t>t</m:t>
+        </m:r>
+      </m:oMath>
+      <w:r>
+        <w:rPr>
+          <w:rFonts w:eastAsiaTheme="minorEastAsia"/>
+        </w:rPr>
+        <w:t xml:space="preserve">; the </w:t>
+      </w:r>
+      <w:r>
+        <w:rPr>
+          <w:rFonts w:eastAsiaTheme="minorEastAsia"/>
+        </w:rPr>
+        <w:t>edge capacit</w:t>
+      </w:r>
+      <w:r>
+        <w:rPr>
+          <w:rFonts w:eastAsiaTheme="minorEastAsia"/>
+        </w:rPr>
+        <w:t>ies</w:t>
+      </w:r>
+      <w:r>
+        <w:rPr>
+          <w:rFonts w:eastAsiaTheme="minorEastAsia"/>
+        </w:rPr>
+        <w:t xml:space="preserve"> </w:t>
+      </w:r>
+      <w:r>
+        <w:rPr>
+          <w:rFonts w:eastAsiaTheme="minorEastAsia"/>
+        </w:rPr>
+        <w:t xml:space="preserve">for all </w:t>
+      </w:r>
+      <w:r>
+        <w:rPr>
+          <w:rFonts w:eastAsiaTheme="minorEastAsia"/>
+        </w:rPr>
+        <w:t>these edges</w:t>
+      </w:r>
+      <w:r>
+        <w:rPr>
+          <w:rFonts w:eastAsiaTheme="minorEastAsia"/>
+        </w:rPr>
+        <w:t xml:space="preserve"> are</w:t>
+      </w:r>
+      <w:r>
+        <w:rPr>
+          <w:rFonts w:eastAsiaTheme="minorEastAsia"/>
+        </w:rPr>
+        <w:t xml:space="preserve"> </w:t>
+      </w:r>
+      <m:oMath>
+        <m:r>
+          <w:rPr>
+            <w:rFonts w:ascii="Cambria Math" w:eastAsiaTheme="minorEastAsia" w:hAnsi="Cambria Math"/>
+          </w:rPr>
+          <m:t>1</m:t>
+        </m:r>
+      </m:oMath>
+      <w:r>
+        <w:rPr>
+          <w:rFonts w:eastAsiaTheme="minorEastAsia"/>
+        </w:rPr>
+        <w:t xml:space="preserve">. </w:t>
+      </w:r>
+      <w:r>
+        <w:rPr>
+          <w:rFonts w:eastAsiaTheme="minorEastAsia"/>
+        </w:rPr>
+        <w:t>Run Ford-Fulkerson on this graph.</w:t>
       </w:r>
       <w:r>
         <w:rPr>
@@ -534,15 +1175,35 @@
           <w:rFonts w:eastAsiaTheme="minorEastAsia"/>
         </w:rPr>
         <w:t>gets</w:t>
+      </w:r>
+      <w:r>
+        <w:rPr>
+          <w:rFonts w:eastAsiaTheme="minorEastAsia"/>
+        </w:rPr>
+        <w:t xml:space="preserve"> interviewed</w:t>
+      </w:r>
+      <w:r>
+        <w:rPr>
+          <w:rFonts w:eastAsiaTheme="minorEastAsia"/>
+        </w:rPr>
+        <w:t xml:space="preserve">; if the max flow is equal to </w:t>
+      </w:r>
+      <m:oMath>
+        <m:r>
+          <w:rPr>
+            <w:rFonts w:ascii="Cambria Math" w:eastAsiaTheme="minorEastAsia" w:hAnsi="Cambria Math"/>
+          </w:rPr>
+          <m:t>n</m:t>
+        </m:r>
+      </m:oMath>
+      <w:r>
+        <w:rPr>
+          <w:rFonts w:eastAsiaTheme="minorEastAsia"/>
+        </w:rPr>
+        <w:t>, then there is.</w:t>
       </w:r>
       <w:bookmarkStart w:id="0" w:name="_GoBack"/>
       <w:bookmarkEnd w:id="0"/>
-      <w:r>
-        <w:rPr>
-          <w:rFonts w:eastAsiaTheme="minorEastAsia"/>
-        </w:rPr>
-        <w:t xml:space="preserve"> interviewed.</w:t>
-      </w:r>
     </w:p>
     <w:sectPr>
       <w:pgSz w:w="12240" w:h="15840"/>
@@ -567,7 +1228,7 @@
     </w:rPrDefault>
     <w:pPrDefault/>
   </w:docDefaults>
-  <w:latentStyles w:defLockedState="0" w:defUIPriority="99" w:defSemiHidden="0" w:defUnhideWhenUsed="0" w:defQFormat="0" w:count="377">
+  <w:latentStyles w:defLockedState="0" w:defUIPriority="99" w:defSemiHidden="0" w:defUnhideWhenUsed="0" w:defQFormat="0" w:count="375">
     <w:lsdException w:name="Normal" w:uiPriority="0" w:qFormat="1"/>
     <w:lsdException w:name="heading 1" w:uiPriority="9" w:qFormat="1"/>
     <w:lsdException w:name="heading 2" w:semiHidden="1" w:uiPriority="9" w:unhideWhenUsed="1" w:qFormat="1"/>
@@ -673,6 +1334,7 @@
     <w:lsdException w:name="HTML Sample" w:semiHidden="1" w:unhideWhenUsed="1"/>
     <w:lsdException w:name="HTML Typewriter" w:semiHidden="1" w:unhideWhenUsed="1"/>
     <w:lsdException w:name="HTML Variable" w:semiHidden="1" w:unhideWhenUsed="1"/>
+    <w:lsdException w:name="Normal Table" w:semiHidden="1" w:unhideWhenUsed="1"/>
     <w:lsdException w:name="annotation subject" w:semiHidden="1" w:unhideWhenUsed="1"/>
     <w:lsdException w:name="No List" w:semiHidden="1" w:unhideWhenUsed="1"/>
     <w:lsdException w:name="Outline List 1" w:semiHidden="1" w:unhideWhenUsed="1"/>
@@ -718,9 +1380,11 @@
     <w:lsdException w:name="Table Subtle 1" w:semiHidden="1" w:unhideWhenUsed="1"/>
     <w:lsdException w:name="Table Subtle 2" w:semiHidden="1" w:unhideWhenUsed="1"/>
     <w:lsdException w:name="Table Web 1" w:semiHidden="1" w:unhideWhenUsed="1"/>
+    <w:lsdException w:name="Table Web 2" w:semiHidden="1" w:unhideWhenUsed="1"/>
     <w:lsdException w:name="Table Web 3" w:semiHidden="1" w:unhideWhenUsed="1"/>
     <w:lsdException w:name="Balloon Text" w:semiHidden="1" w:unhideWhenUsed="1"/>
     <w:lsdException w:name="Table Grid" w:uiPriority="39"/>
+    <w:lsdException w:name="Table Theme" w:semiHidden="1" w:unhideWhenUsed="1"/>
     <w:lsdException w:name="Placeholder Text" w:semiHidden="1"/>
     <w:lsdException w:name="No Spacing" w:uiPriority="1" w:qFormat="1"/>
     <w:lsdException w:name="Light Shading" w:uiPriority="60"/>
@@ -940,8 +1604,6 @@
     <w:lsdException w:name="Smart Hyperlink" w:semiHidden="1" w:unhideWhenUsed="1"/>
     <w:lsdException w:name="Hashtag" w:semiHidden="1" w:unhideWhenUsed="1"/>
     <w:lsdException w:name="Unresolved Mention" w:semiHidden="1" w:unhideWhenUsed="1"/>
-    <w:lsdException w:name="Smart Link" w:semiHidden="1" w:unhideWhenUsed="1"/>
-    <w:lsdException w:name="Smart Link Error" w:semiHidden="1" w:unhideWhenUsed="1"/>
   </w:latentStyles>
   <w:style w:type="paragraph" w:default="1" w:styleId="Normal">
     <w:name w:val="Normal"/>

</xml_diff>

<commit_message>
question 2 is done but I will draw a diagram to better explain the reduction
</commit_message>
<xml_diff>
--- a/HW CS 4820/HW6/q2_HW6.docx
+++ b/HW CS 4820/HW6/q2_HW6.docx
@@ -56,6 +56,11 @@
       </w:r>
     </w:p>
     <w:p>
+      <w:pPr>
+        <w:rPr>
+          <w:rFonts w:eastAsiaTheme="minorEastAsia"/>
+        </w:rPr>
+      </w:pPr>
       <w:r>
         <w:t>We reduce this to a max flow problem.</w:t>
       </w:r>
@@ -1204,6 +1209,938 @@
       </w:r>
       <w:bookmarkStart w:id="0" w:name="_GoBack"/>
       <w:bookmarkEnd w:id="0"/>
+    </w:p>
+    <w:p>
+      <w:pPr>
+        <w:pStyle w:val="Heading1"/>
+      </w:pPr>
+      <w:r>
+        <w:t>Proof of Correctness</w:t>
+      </w:r>
+    </w:p>
+    <w:p>
+      <w:pPr>
+        <w:rPr>
+          <w:rFonts w:eastAsiaTheme="minorEastAsia"/>
+        </w:rPr>
+      </w:pPr>
+      <w:r>
+        <w:t xml:space="preserve">Call the maximum flow of this graph </w:t>
+      </w:r>
+      <m:oMath>
+        <m:r>
+          <w:rPr>
+            <w:rFonts w:ascii="Cambria Math" w:hAnsi="Cambria Math"/>
+          </w:rPr>
+          <m:t>k</m:t>
+        </m:r>
+      </m:oMath>
+      <w:r>
+        <w:rPr>
+          <w:rFonts w:eastAsiaTheme="minorEastAsia"/>
+        </w:rPr>
+        <w:t>.</w:t>
+      </w:r>
+      <w:r>
+        <w:t xml:space="preserve"> </w:t>
+      </w:r>
+      <w:r>
+        <w:t xml:space="preserve">Consider the set </w:t>
+      </w:r>
+      <m:oMath>
+        <m:r>
+          <w:rPr>
+            <w:rFonts w:ascii="Cambria Math" w:hAnsi="Cambria Math"/>
+          </w:rPr>
+          <m:t>M</m:t>
+        </m:r>
+        <m:r>
+          <w:rPr>
+            <w:rFonts w:ascii="Cambria Math" w:hAnsi="Cambria Math"/>
+          </w:rPr>
+          <m:t>'</m:t>
+        </m:r>
+      </m:oMath>
+      <w:r>
+        <w:rPr>
+          <w:rFonts w:eastAsiaTheme="minorEastAsia"/>
+        </w:rPr>
+        <w:t xml:space="preserve"> of </w:t>
+      </w:r>
+      <m:oMath>
+        <m:r>
+          <w:rPr>
+            <w:rFonts w:ascii="Cambria Math" w:eastAsiaTheme="minorEastAsia" w:hAnsi="Cambria Math"/>
+          </w:rPr>
+          <m:t>s→t</m:t>
+        </m:r>
+      </m:oMath>
+      <w:r>
+        <w:rPr>
+          <w:rFonts w:eastAsiaTheme="minorEastAsia"/>
+        </w:rPr>
+        <w:t xml:space="preserve"> </w:t>
+      </w:r>
+      <w:r>
+        <w:rPr>
+          <w:rFonts w:eastAsiaTheme="minorEastAsia"/>
+        </w:rPr>
+        <w:t xml:space="preserve">paths </w:t>
+      </w:r>
+      <w:r>
+        <w:rPr>
+          <w:rFonts w:eastAsiaTheme="minorEastAsia"/>
+        </w:rPr>
+        <w:t xml:space="preserve">on which the flow value is 1 and </w:t>
+      </w:r>
+      <w:r>
+        <w:rPr>
+          <w:rFonts w:eastAsiaTheme="minorEastAsia"/>
+        </w:rPr>
+        <w:t xml:space="preserve">of the form </w:t>
+      </w:r>
+      <m:oMath>
+        <m:r>
+          <w:rPr>
+            <w:rFonts w:ascii="Cambria Math" w:eastAsiaTheme="minorEastAsia" w:hAnsi="Cambria Math"/>
+          </w:rPr>
+          <m:t>(</m:t>
+        </m:r>
+        <m:r>
+          <w:rPr>
+            <w:rFonts w:ascii="Cambria Math" w:eastAsiaTheme="minorEastAsia" w:hAnsi="Cambria Math"/>
+          </w:rPr>
+          <m:t>s,</m:t>
+        </m:r>
+        <m:r>
+          <w:rPr>
+            <w:rFonts w:ascii="Cambria Math" w:eastAsiaTheme="minorEastAsia" w:hAnsi="Cambria Math"/>
+          </w:rPr>
+          <m:t>c,ct,r</m:t>
+        </m:r>
+        <m:r>
+          <w:rPr>
+            <w:rFonts w:ascii="Cambria Math" w:eastAsiaTheme="minorEastAsia" w:hAnsi="Cambria Math"/>
+          </w:rPr>
+          <m:t>,t</m:t>
+        </m:r>
+        <m:r>
+          <w:rPr>
+            <w:rFonts w:ascii="Cambria Math" w:eastAsiaTheme="minorEastAsia" w:hAnsi="Cambria Math"/>
+          </w:rPr>
+          <m:t>)</m:t>
+        </m:r>
+      </m:oMath>
+      <w:r>
+        <w:rPr>
+          <w:rFonts w:eastAsiaTheme="minorEastAsia"/>
+        </w:rPr>
+        <w:t xml:space="preserve"> </w:t>
+      </w:r>
+      <w:r>
+        <w:rPr>
+          <w:rFonts w:eastAsiaTheme="minorEastAsia"/>
+        </w:rPr>
+        <w:t xml:space="preserve">where </w:t>
+      </w:r>
+      <m:oMath>
+        <m:r>
+          <w:rPr>
+            <w:rFonts w:ascii="Cambria Math" w:eastAsiaTheme="minorEastAsia" w:hAnsi="Cambria Math"/>
+          </w:rPr>
+          <m:t>s</m:t>
+        </m:r>
+      </m:oMath>
+      <w:r>
+        <w:rPr>
+          <w:rFonts w:eastAsiaTheme="minorEastAsia"/>
+        </w:rPr>
+        <w:t xml:space="preserve"> is the source, </w:t>
+      </w:r>
+      <m:oMath>
+        <m:r>
+          <w:rPr>
+            <w:rFonts w:ascii="Cambria Math" w:eastAsiaTheme="minorEastAsia" w:hAnsi="Cambria Math"/>
+          </w:rPr>
+          <m:t>c</m:t>
+        </m:r>
+      </m:oMath>
+      <w:r>
+        <w:rPr>
+          <w:rFonts w:eastAsiaTheme="minorEastAsia"/>
+        </w:rPr>
+        <w:t xml:space="preserve"> is a candidate and is from the first layer, </w:t>
+      </w:r>
+      <m:oMath>
+        <m:r>
+          <w:rPr>
+            <w:rFonts w:ascii="Cambria Math" w:eastAsiaTheme="minorEastAsia" w:hAnsi="Cambria Math"/>
+          </w:rPr>
+          <m:t>ct</m:t>
+        </m:r>
+      </m:oMath>
+      <w:r>
+        <w:rPr>
+          <w:rFonts w:eastAsiaTheme="minorEastAsia"/>
+        </w:rPr>
+        <w:t xml:space="preserve"> is a node from the second layer, </w:t>
+      </w:r>
+      <m:oMath>
+        <m:r>
+          <w:rPr>
+            <w:rFonts w:ascii="Cambria Math" w:eastAsiaTheme="minorEastAsia" w:hAnsi="Cambria Math"/>
+          </w:rPr>
+          <m:t>r</m:t>
+        </m:r>
+      </m:oMath>
+      <w:r>
+        <w:rPr>
+          <w:rFonts w:eastAsiaTheme="minorEastAsia"/>
+        </w:rPr>
+        <w:t xml:space="preserve"> is a recruiter and is from the third layer, and </w:t>
+      </w:r>
+      <m:oMath>
+        <m:r>
+          <w:rPr>
+            <w:rFonts w:ascii="Cambria Math" w:eastAsiaTheme="minorEastAsia" w:hAnsi="Cambria Math"/>
+          </w:rPr>
+          <m:t>t</m:t>
+        </m:r>
+      </m:oMath>
+      <w:r>
+        <w:rPr>
+          <w:rFonts w:eastAsiaTheme="minorEastAsia"/>
+        </w:rPr>
+        <w:t xml:space="preserve"> is the sink</w:t>
+      </w:r>
+      <w:r>
+        <w:rPr>
+          <w:rFonts w:eastAsiaTheme="minorEastAsia"/>
+        </w:rPr>
+        <w:t>.</w:t>
+      </w:r>
+      <w:r>
+        <w:rPr>
+          <w:rFonts w:eastAsiaTheme="minorEastAsia"/>
+        </w:rPr>
+        <w:t xml:space="preserve"> </w:t>
+      </w:r>
+      <w:r>
+        <w:rPr>
+          <w:rFonts w:eastAsiaTheme="minorEastAsia"/>
+        </w:rPr>
+        <w:t xml:space="preserve">Let </w:t>
+      </w:r>
+      <m:oMath>
+        <m:r>
+          <w:rPr>
+            <w:rFonts w:ascii="Cambria Math" w:eastAsiaTheme="minorEastAsia" w:hAnsi="Cambria Math"/>
+          </w:rPr>
+          <m:t>M</m:t>
+        </m:r>
+      </m:oMath>
+      <w:r>
+        <w:rPr>
+          <w:rFonts w:eastAsiaTheme="minorEastAsia"/>
+        </w:rPr>
+        <w:t xml:space="preserve"> be </w:t>
+      </w:r>
+      <m:oMath>
+        <m:r>
+          <w:rPr>
+            <w:rFonts w:ascii="Cambria Math" w:eastAsiaTheme="minorEastAsia" w:hAnsi="Cambria Math"/>
+          </w:rPr>
+          <m:t>M'</m:t>
+        </m:r>
+      </m:oMath>
+      <w:r>
+        <w:rPr>
+          <w:rFonts w:eastAsiaTheme="minorEastAsia"/>
+        </w:rPr>
+        <w:t xml:space="preserve"> but take away the </w:t>
+      </w:r>
+      <m:oMath>
+        <m:r>
+          <w:rPr>
+            <w:rFonts w:ascii="Cambria Math" w:eastAsiaTheme="minorEastAsia" w:hAnsi="Cambria Math"/>
+          </w:rPr>
+          <m:t>s</m:t>
+        </m:r>
+      </m:oMath>
+      <w:r>
+        <w:rPr>
+          <w:rFonts w:eastAsiaTheme="minorEastAsia"/>
+        </w:rPr>
+        <w:t xml:space="preserve"> and </w:t>
+      </w:r>
+      <m:oMath>
+        <m:r>
+          <w:rPr>
+            <w:rFonts w:ascii="Cambria Math" w:eastAsiaTheme="minorEastAsia" w:hAnsi="Cambria Math"/>
+          </w:rPr>
+          <m:t>t</m:t>
+        </m:r>
+      </m:oMath>
+      <w:r>
+        <w:rPr>
+          <w:rFonts w:eastAsiaTheme="minorEastAsia"/>
+        </w:rPr>
+        <w:t xml:space="preserve"> from every one of its elements. </w:t>
+      </w:r>
+      <w:r>
+        <w:rPr>
+          <w:rFonts w:eastAsiaTheme="minorEastAsia"/>
+        </w:rPr>
+        <w:t xml:space="preserve">Here are three simple facts about the set </w:t>
+      </w:r>
+      <m:oMath>
+        <m:r>
+          <w:rPr>
+            <w:rFonts w:ascii="Cambria Math" w:eastAsiaTheme="minorEastAsia" w:hAnsi="Cambria Math"/>
+          </w:rPr>
+          <m:t>M</m:t>
+        </m:r>
+      </m:oMath>
+      <w:r>
+        <w:rPr>
+          <w:rFonts w:eastAsiaTheme="minorEastAsia"/>
+        </w:rPr>
+        <w:t>.</w:t>
+      </w:r>
+    </w:p>
+    <w:p/>
+    <w:p>
+      <w:pPr>
+        <w:rPr>
+          <w:rFonts w:eastAsiaTheme="minorEastAsia"/>
+        </w:rPr>
+      </w:pPr>
+      <w:r>
+        <w:rPr>
+          <w:b/>
+        </w:rPr>
+        <w:t>Claim 1</w:t>
+      </w:r>
+      <w:r>
+        <w:t>:</w:t>
+      </w:r>
+      <w:r>
+        <w:t xml:space="preserve"> </w:t>
+      </w:r>
+      <m:oMath>
+        <m:r>
+          <w:rPr>
+            <w:rFonts w:ascii="Cambria Math" w:hAnsi="Cambria Math"/>
+          </w:rPr>
+          <m:t>M</m:t>
+        </m:r>
+      </m:oMath>
+      <w:r>
+        <w:rPr>
+          <w:rFonts w:eastAsiaTheme="minorEastAsia"/>
+        </w:rPr>
+        <w:t xml:space="preserve"> contains </w:t>
+      </w:r>
+      <m:oMath>
+        <m:r>
+          <w:rPr>
+            <w:rFonts w:ascii="Cambria Math" w:eastAsiaTheme="minorEastAsia" w:hAnsi="Cambria Math"/>
+          </w:rPr>
+          <m:t>k</m:t>
+        </m:r>
+      </m:oMath>
+      <w:r>
+        <w:rPr>
+          <w:rFonts w:eastAsiaTheme="minorEastAsia"/>
+        </w:rPr>
+        <w:t xml:space="preserve"> paths.</w:t>
+      </w:r>
+    </w:p>
+    <w:p>
+      <w:pPr>
+        <w:rPr>
+          <w:rFonts w:eastAsiaTheme="minorEastAsia"/>
+        </w:rPr>
+      </w:pPr>
+      <w:r>
+        <w:rPr>
+          <w:b/>
+        </w:rPr>
+        <w:t>Proof</w:t>
+      </w:r>
+      <w:r>
+        <w:t>:</w:t>
+      </w:r>
+      <w:r>
+        <w:t xml:space="preserve"> </w:t>
+      </w:r>
+      <w:r>
+        <w:t xml:space="preserve">Consider the cut </w:t>
+      </w:r>
+      <m:oMath>
+        <m:r>
+          <w:rPr>
+            <w:rFonts w:ascii="Cambria Math" w:hAnsi="Cambria Math"/>
+          </w:rPr>
+          <m:t>(A,B</m:t>
+        </m:r>
+        <m:r>
+          <w:rPr>
+            <w:rFonts w:ascii="Cambria Math" w:eastAsiaTheme="minorEastAsia" w:hAnsi="Cambria Math"/>
+          </w:rPr>
+          <m:t>)</m:t>
+        </m:r>
+      </m:oMath>
+      <w:r>
+        <w:rPr>
+          <w:rFonts w:eastAsiaTheme="minorEastAsia"/>
+        </w:rPr>
+        <w:t xml:space="preserve"> in the graph with </w:t>
+      </w:r>
+      <m:oMath>
+        <m:r>
+          <w:rPr>
+            <w:rFonts w:ascii="Cambria Math" w:eastAsiaTheme="minorEastAsia" w:hAnsi="Cambria Math"/>
+          </w:rPr>
+          <m:t>A=</m:t>
+        </m:r>
+        <m:d>
+          <m:dPr>
+            <m:begChr m:val="{"/>
+            <m:endChr m:val="}"/>
+            <m:ctrlPr>
+              <w:rPr>
+                <w:rFonts w:ascii="Cambria Math" w:eastAsiaTheme="minorEastAsia" w:hAnsi="Cambria Math"/>
+                <w:i/>
+              </w:rPr>
+            </m:ctrlPr>
+          </m:dPr>
+          <m:e>
+            <m:r>
+              <w:rPr>
+                <w:rFonts w:ascii="Cambria Math" w:eastAsiaTheme="minorEastAsia" w:hAnsi="Cambria Math"/>
+              </w:rPr>
+              <m:t>s</m:t>
+            </m:r>
+          </m:e>
+        </m:d>
+        <m:r>
+          <w:rPr>
+            <w:rFonts w:ascii="Cambria Math" w:eastAsiaTheme="minorEastAsia" w:hAnsi="Cambria Math"/>
+          </w:rPr>
+          <m:t>∪</m:t>
+        </m:r>
+        <m:r>
+          <w:rPr>
+            <w:rFonts w:ascii="Cambria Math" w:eastAsiaTheme="minorEastAsia" w:hAnsi="Cambria Math"/>
+          </w:rPr>
+          <m:t>the three layers</m:t>
+        </m:r>
+      </m:oMath>
+      <w:r>
+        <w:rPr>
+          <w:rFonts w:eastAsiaTheme="minorEastAsia"/>
+        </w:rPr>
+        <w:t>.</w:t>
+      </w:r>
+      <w:r>
+        <w:rPr>
+          <w:rFonts w:eastAsiaTheme="minorEastAsia"/>
+        </w:rPr>
+        <w:t xml:space="preserve"> The </w:t>
+      </w:r>
+      <w:r>
+        <w:rPr>
+          <w:rFonts w:eastAsiaTheme="minorEastAsia"/>
+        </w:rPr>
+        <w:t xml:space="preserve">value of the flow is the total flow leaving </w:t>
+      </w:r>
+      <m:oMath>
+        <m:r>
+          <w:rPr>
+            <w:rFonts w:ascii="Cambria Math" w:eastAsiaTheme="minorEastAsia" w:hAnsi="Cambria Math"/>
+          </w:rPr>
+          <m:t>A</m:t>
+        </m:r>
+      </m:oMath>
+      <w:r>
+        <w:rPr>
+          <w:rFonts w:eastAsiaTheme="minorEastAsia"/>
+        </w:rPr>
+        <w:t xml:space="preserve"> minus the total flow entering </w:t>
+      </w:r>
+      <m:oMath>
+        <m:r>
+          <w:rPr>
+            <w:rFonts w:ascii="Cambria Math" w:eastAsiaTheme="minorEastAsia" w:hAnsi="Cambria Math"/>
+          </w:rPr>
+          <m:t>A</m:t>
+        </m:r>
+      </m:oMath>
+      <w:r>
+        <w:rPr>
+          <w:rFonts w:eastAsiaTheme="minorEastAsia"/>
+        </w:rPr>
+        <w:t xml:space="preserve">. The first of these is simply the cardinality of </w:t>
+      </w:r>
+      <m:oMath>
+        <m:r>
+          <w:rPr>
+            <w:rFonts w:ascii="Cambria Math" w:eastAsiaTheme="minorEastAsia" w:hAnsi="Cambria Math"/>
+          </w:rPr>
+          <m:t>M</m:t>
+        </m:r>
+      </m:oMath>
+      <w:r>
+        <w:rPr>
+          <w:rFonts w:eastAsiaTheme="minorEastAsia"/>
+        </w:rPr>
+        <w:t xml:space="preserve">. The second of these terms is </w:t>
+      </w:r>
+      <m:oMath>
+        <m:r>
+          <w:rPr>
+            <w:rFonts w:ascii="Cambria Math" w:eastAsiaTheme="minorEastAsia" w:hAnsi="Cambria Math"/>
+          </w:rPr>
+          <m:t>0</m:t>
+        </m:r>
+      </m:oMath>
+      <w:r>
+        <w:rPr>
+          <w:rFonts w:eastAsiaTheme="minorEastAsia"/>
+        </w:rPr>
+        <w:t xml:space="preserve"> since there are no edges entering </w:t>
+      </w:r>
+      <m:oMath>
+        <m:r>
+          <w:rPr>
+            <w:rFonts w:ascii="Cambria Math" w:eastAsiaTheme="minorEastAsia" w:hAnsi="Cambria Math"/>
+          </w:rPr>
+          <m:t>A</m:t>
+        </m:r>
+      </m:oMath>
+      <w:r>
+        <w:rPr>
+          <w:rFonts w:eastAsiaTheme="minorEastAsia"/>
+        </w:rPr>
+        <w:t>.</w:t>
+      </w:r>
+      <w:r>
+        <w:rPr>
+          <w:rFonts w:eastAsiaTheme="minorEastAsia"/>
+        </w:rPr>
+        <w:t xml:space="preserve"> Thus, </w:t>
+      </w:r>
+      <m:oMath>
+        <m:r>
+          <w:rPr>
+            <w:rFonts w:ascii="Cambria Math" w:eastAsiaTheme="minorEastAsia" w:hAnsi="Cambria Math"/>
+          </w:rPr>
+          <m:t>M</m:t>
+        </m:r>
+      </m:oMath>
+      <w:r>
+        <w:rPr>
+          <w:rFonts w:eastAsiaTheme="minorEastAsia"/>
+        </w:rPr>
+        <w:t xml:space="preserve"> contains </w:t>
+      </w:r>
+      <m:oMath>
+        <m:r>
+          <w:rPr>
+            <w:rFonts w:ascii="Cambria Math" w:eastAsiaTheme="minorEastAsia" w:hAnsi="Cambria Math"/>
+          </w:rPr>
+          <m:t>k</m:t>
+        </m:r>
+      </m:oMath>
+      <w:r>
+        <w:rPr>
+          <w:rFonts w:eastAsiaTheme="minorEastAsia"/>
+        </w:rPr>
+        <w:t xml:space="preserve"> paths.</w:t>
+      </w:r>
+    </w:p>
+    <w:p/>
+    <w:p>
+      <w:pPr>
+        <w:rPr>
+          <w:rFonts w:eastAsiaTheme="minorEastAsia"/>
+        </w:rPr>
+      </w:pPr>
+      <w:r>
+        <w:rPr>
+          <w:b/>
+        </w:rPr>
+        <w:t>Claim 2</w:t>
+      </w:r>
+      <w:r>
+        <w:t>: Each node in the 1</w:t>
+      </w:r>
+      <w:r>
+        <w:rPr>
+          <w:vertAlign w:val="superscript"/>
+        </w:rPr>
+        <w:t>st</w:t>
+      </w:r>
+      <w:r>
+        <w:t xml:space="preserve"> layer is the tail of at most one edge in </w:t>
+      </w:r>
+      <m:oMath>
+        <m:r>
+          <w:rPr>
+            <w:rFonts w:ascii="Cambria Math" w:hAnsi="Cambria Math"/>
+          </w:rPr>
+          <m:t>M</m:t>
+        </m:r>
+      </m:oMath>
+      <w:r>
+        <w:rPr>
+          <w:rFonts w:eastAsiaTheme="minorEastAsia"/>
+        </w:rPr>
+        <w:t xml:space="preserve">, each </w:t>
+      </w:r>
+      <w:r>
+        <w:rPr>
+          <w:rFonts w:eastAsiaTheme="minorEastAsia"/>
+        </w:rPr>
+        <w:t>node in the 2</w:t>
+      </w:r>
+      <w:r>
+        <w:rPr>
+          <w:rFonts w:eastAsiaTheme="minorEastAsia"/>
+          <w:vertAlign w:val="superscript"/>
+        </w:rPr>
+        <w:t>nd</w:t>
+      </w:r>
+      <w:r>
+        <w:rPr>
+          <w:rFonts w:eastAsiaTheme="minorEastAsia"/>
+        </w:rPr>
+        <w:t xml:space="preserve"> layer is the head and tail of at most one edge in </w:t>
+      </w:r>
+      <m:oMath>
+        <m:r>
+          <w:rPr>
+            <w:rFonts w:ascii="Cambria Math" w:eastAsiaTheme="minorEastAsia" w:hAnsi="Cambria Math"/>
+          </w:rPr>
+          <m:t>M</m:t>
+        </m:r>
+      </m:oMath>
+      <w:r>
+        <w:rPr>
+          <w:rFonts w:eastAsiaTheme="minorEastAsia"/>
+        </w:rPr>
+        <w:t>, and</w:t>
+      </w:r>
+      <w:r>
+        <w:rPr>
+          <w:rFonts w:eastAsiaTheme="minorEastAsia"/>
+        </w:rPr>
+        <w:t xml:space="preserve"> each node in the 3</w:t>
+      </w:r>
+      <w:r>
+        <w:rPr>
+          <w:rFonts w:eastAsiaTheme="minorEastAsia"/>
+          <w:vertAlign w:val="superscript"/>
+        </w:rPr>
+        <w:t>rd</w:t>
+      </w:r>
+      <w:r>
+        <w:rPr>
+          <w:rFonts w:eastAsiaTheme="minorEastAsia"/>
+        </w:rPr>
+        <w:t xml:space="preserve"> layer is the head of at most one edge in </w:t>
+      </w:r>
+      <m:oMath>
+        <m:r>
+          <w:rPr>
+            <w:rFonts w:ascii="Cambria Math" w:eastAsiaTheme="minorEastAsia" w:hAnsi="Cambria Math"/>
+          </w:rPr>
+          <m:t>M</m:t>
+        </m:r>
+      </m:oMath>
+      <w:r>
+        <w:rPr>
+          <w:rFonts w:eastAsiaTheme="minorEastAsia"/>
+        </w:rPr>
+        <w:t>.</w:t>
+      </w:r>
+    </w:p>
+    <w:p>
+      <w:pPr>
+        <w:rPr>
+          <w:rFonts w:eastAsiaTheme="minorEastAsia"/>
+        </w:rPr>
+      </w:pPr>
+      <w:r>
+        <w:rPr>
+          <w:b/>
+        </w:rPr>
+        <w:t>Proof</w:t>
+      </w:r>
+      <w:r>
+        <w:t>:</w:t>
+      </w:r>
+      <w:r>
+        <w:t xml:space="preserve"> </w:t>
+      </w:r>
+      <w:r>
+        <w:t xml:space="preserve">For the first part, suppose that node </w:t>
+      </w:r>
+      <m:oMath>
+        <m:r>
+          <w:rPr>
+            <w:rFonts w:ascii="Cambria Math" w:hAnsi="Cambria Math"/>
+          </w:rPr>
+          <m:t>i</m:t>
+        </m:r>
+        <m:r>
+          <w:rPr>
+            <w:rFonts w:ascii="Cambria Math" w:eastAsiaTheme="minorEastAsia" w:hAnsi="Cambria Math"/>
+          </w:rPr>
+          <m:t>∈1st layer</m:t>
+        </m:r>
+      </m:oMath>
+      <w:r>
+        <w:rPr>
+          <w:rFonts w:eastAsiaTheme="minorEastAsia"/>
+        </w:rPr>
+        <w:t xml:space="preserve"> </w:t>
+      </w:r>
+      <w:r>
+        <w:rPr>
+          <w:rFonts w:eastAsiaTheme="minorEastAsia"/>
+        </w:rPr>
+        <w:t xml:space="preserve">were the tail of at least two edges in </w:t>
+      </w:r>
+      <m:oMath>
+        <m:r>
+          <w:rPr>
+            <w:rFonts w:ascii="Cambria Math" w:eastAsiaTheme="minorEastAsia" w:hAnsi="Cambria Math"/>
+          </w:rPr>
+          <m:t>M</m:t>
+        </m:r>
+      </m:oMath>
+      <w:r>
+        <w:rPr>
+          <w:rFonts w:eastAsiaTheme="minorEastAsia"/>
+        </w:rPr>
+        <w:t xml:space="preserve">. Since our flow is integer-valued, this means that at least two units of flow leave from </w:t>
+      </w:r>
+      <m:oMath>
+        <m:r>
+          <w:rPr>
+            <w:rFonts w:ascii="Cambria Math" w:eastAsiaTheme="minorEastAsia" w:hAnsi="Cambria Math"/>
+          </w:rPr>
+          <m:t>i</m:t>
+        </m:r>
+      </m:oMath>
+      <w:r>
+        <w:rPr>
+          <w:rFonts w:eastAsiaTheme="minorEastAsia"/>
+        </w:rPr>
+        <w:t xml:space="preserve">. By conservation of flow, at least two units of flow would have to come into </w:t>
+      </w:r>
+      <m:oMath>
+        <m:r>
+          <w:rPr>
+            <w:rFonts w:ascii="Cambria Math" w:eastAsiaTheme="minorEastAsia" w:hAnsi="Cambria Math"/>
+          </w:rPr>
+          <m:t>i</m:t>
+        </m:r>
+      </m:oMath>
+      <w:r>
+        <w:rPr>
+          <w:rFonts w:eastAsiaTheme="minorEastAsia"/>
+        </w:rPr>
+        <w:t xml:space="preserve"> – but this is not possible, since only a single edge of capacity </w:t>
+      </w:r>
+      <m:oMath>
+        <m:r>
+          <w:rPr>
+            <w:rFonts w:ascii="Cambria Math" w:eastAsiaTheme="minorEastAsia" w:hAnsi="Cambria Math"/>
+          </w:rPr>
+          <m:t>1</m:t>
+        </m:r>
+      </m:oMath>
+      <w:r>
+        <w:rPr>
+          <w:rFonts w:eastAsiaTheme="minorEastAsia"/>
+        </w:rPr>
+        <w:t xml:space="preserve"> enters </w:t>
+      </w:r>
+      <m:oMath>
+        <m:r>
+          <w:rPr>
+            <w:rFonts w:ascii="Cambria Math" w:eastAsiaTheme="minorEastAsia" w:hAnsi="Cambria Math"/>
+          </w:rPr>
+          <m:t>i</m:t>
+        </m:r>
+      </m:oMath>
+      <w:r>
+        <w:rPr>
+          <w:rFonts w:eastAsiaTheme="minorEastAsia"/>
+        </w:rPr>
+        <w:t>.</w:t>
+      </w:r>
+      <w:r>
+        <w:rPr>
+          <w:rFonts w:eastAsiaTheme="minorEastAsia"/>
+        </w:rPr>
+        <w:t xml:space="preserve"> Thus </w:t>
+      </w:r>
+      <m:oMath>
+        <m:r>
+          <w:rPr>
+            <w:rFonts w:ascii="Cambria Math" w:eastAsiaTheme="minorEastAsia" w:hAnsi="Cambria Math"/>
+          </w:rPr>
+          <m:t>i</m:t>
+        </m:r>
+      </m:oMath>
+      <w:r>
+        <w:rPr>
+          <w:rFonts w:eastAsiaTheme="minorEastAsia"/>
+        </w:rPr>
+        <w:t xml:space="preserve"> is the tail of at most one edge in </w:t>
+      </w:r>
+      <m:oMath>
+        <m:r>
+          <w:rPr>
+            <w:rFonts w:ascii="Cambria Math" w:eastAsiaTheme="minorEastAsia" w:hAnsi="Cambria Math"/>
+          </w:rPr>
+          <m:t>M</m:t>
+        </m:r>
+      </m:oMath>
+      <w:r>
+        <w:rPr>
+          <w:rFonts w:eastAsiaTheme="minorEastAsia"/>
+        </w:rPr>
+        <w:t>.</w:t>
+      </w:r>
+    </w:p>
+    <w:p/>
+    <w:p>
+      <w:r>
+        <w:rPr>
+          <w:rFonts w:eastAsiaTheme="minorEastAsia"/>
+        </w:rPr>
+        <w:t>For the second part, e</w:t>
+      </w:r>
+      <w:r>
+        <w:rPr>
+          <w:rFonts w:eastAsiaTheme="minorEastAsia"/>
+        </w:rPr>
+        <w:t>ach node in the 2</w:t>
+      </w:r>
+      <w:r>
+        <w:rPr>
+          <w:rFonts w:eastAsiaTheme="minorEastAsia"/>
+          <w:vertAlign w:val="superscript"/>
+        </w:rPr>
+        <w:t>nd</w:t>
+      </w:r>
+      <w:r>
+        <w:rPr>
+          <w:rFonts w:eastAsiaTheme="minorEastAsia"/>
+        </w:rPr>
+        <w:t xml:space="preserve"> layer is the head of at most one edge in </w:t>
+      </w:r>
+      <m:oMath>
+        <m:r>
+          <w:rPr>
+            <w:rFonts w:ascii="Cambria Math" w:eastAsiaTheme="minorEastAsia" w:hAnsi="Cambria Math"/>
+          </w:rPr>
+          <m:t>M</m:t>
+        </m:r>
+      </m:oMath>
+      <w:r>
+        <w:rPr>
+          <w:rFonts w:eastAsiaTheme="minorEastAsia"/>
+        </w:rPr>
+        <w:t xml:space="preserve"> because of this line of reasoning.</w:t>
+      </w:r>
+      <w:r>
+        <w:t xml:space="preserve"> </w:t>
+      </w:r>
+      <w:r>
+        <w:t xml:space="preserve">Apply this </w:t>
+      </w:r>
+      <w:r>
+        <w:t>logic continuously down the line to prove the other parts</w:t>
+      </w:r>
+      <w:r>
+        <w:t>.</w:t>
+      </w:r>
+    </w:p>
+    <w:p>
+      <w:r>
+        <w:rPr>
+          <w:rFonts w:eastAsiaTheme="minorEastAsia"/>
+        </w:rPr>
+        <w:t xml:space="preserve">Combining these facts, we see that if we view </w:t>
+      </w:r>
+      <m:oMath>
+        <m:r>
+          <w:rPr>
+            <w:rFonts w:ascii="Cambria Math" w:eastAsiaTheme="minorEastAsia" w:hAnsi="Cambria Math"/>
+          </w:rPr>
+          <m:t>M</m:t>
+        </m:r>
+      </m:oMath>
+      <w:r>
+        <w:rPr>
+          <w:rFonts w:eastAsiaTheme="minorEastAsia"/>
+        </w:rPr>
+        <w:t xml:space="preserve"> (and thus, </w:t>
+      </w:r>
+      <m:oMath>
+        <m:r>
+          <w:rPr>
+            <w:rFonts w:ascii="Cambria Math" w:eastAsiaTheme="minorEastAsia" w:hAnsi="Cambria Math"/>
+          </w:rPr>
+          <m:t>M'</m:t>
+        </m:r>
+      </m:oMath>
+      <w:r>
+        <w:rPr>
+          <w:rFonts w:eastAsiaTheme="minorEastAsia"/>
+        </w:rPr>
+        <w:t xml:space="preserve">) as a set of paths in the graph we initially constructed, </w:t>
+      </w:r>
+      <w:r>
+        <w:rPr>
+          <w:rFonts w:eastAsiaTheme="minorEastAsia"/>
+        </w:rPr>
+        <w:t xml:space="preserve">we get </w:t>
+      </w:r>
+      <w:proofErr w:type="gramStart"/>
+      <w:r>
+        <w:rPr>
+          <w:rFonts w:eastAsiaTheme="minorEastAsia"/>
+        </w:rPr>
+        <w:t>a</w:t>
+      </w:r>
+      <w:proofErr w:type="gramEnd"/>
+      <w:r>
+        <w:rPr>
+          <w:rFonts w:eastAsiaTheme="minorEastAsia"/>
+        </w:rPr>
+        <w:t xml:space="preserve"> interviewee—recruiter matching of size </w:t>
+      </w:r>
+      <m:oMath>
+        <m:r>
+          <w:rPr>
+            <w:rFonts w:ascii="Cambria Math" w:eastAsiaTheme="minorEastAsia" w:hAnsi="Cambria Math"/>
+          </w:rPr>
+          <m:t>k</m:t>
+        </m:r>
+      </m:oMath>
+      <w:r>
+        <w:rPr>
+          <w:rFonts w:eastAsiaTheme="minorEastAsia"/>
+        </w:rPr>
+        <w:t>.</w:t>
+      </w:r>
     </w:p>
     <w:sectPr>
       <w:pgSz w:w="12240" w:h="15840"/>

</xml_diff>

<commit_message>
so i just realized my current q2 solution is wrong because it allows multiplecandidates-same recruiter in one timeslot; i'm gonna start a new version of q2 now; this is the last version with old a2 solutions
</commit_message>
<xml_diff>
--- a/HW CS 4820/HW6/q2_HW6.docx
+++ b/HW CS 4820/HW6/q2_HW6.docx
@@ -120,6 +120,274 @@
         <w:t xml:space="preserve">node </w:t>
       </w:r>
       <m:oMath>
+        <m:sSub>
+          <m:sSubPr>
+            <m:ctrlPr>
+              <w:rPr>
+                <w:rFonts w:ascii="Cambria Math" w:eastAsiaTheme="minorEastAsia" w:hAnsi="Cambria Math"/>
+                <w:i/>
+              </w:rPr>
+            </m:ctrlPr>
+          </m:sSubPr>
+          <m:e>
+            <m:r>
+              <w:rPr>
+                <w:rFonts w:ascii="Cambria Math" w:eastAsiaTheme="minorEastAsia" w:hAnsi="Cambria Math"/>
+              </w:rPr>
+              <m:t>c</m:t>
+            </m:r>
+          </m:e>
+          <m:sub>
+            <m:r>
+              <w:rPr>
+                <w:rFonts w:ascii="Cambria Math" w:eastAsiaTheme="minorEastAsia" w:hAnsi="Cambria Math"/>
+              </w:rPr>
+              <m:t>i</m:t>
+            </m:r>
+          </m:sub>
+        </m:sSub>
+      </m:oMath>
+      <w:r>
+        <w:rPr>
+          <w:rFonts w:eastAsiaTheme="minorEastAsia"/>
+        </w:rPr>
+        <w:t xml:space="preserve"> </w:t>
+      </w:r>
+      <w:r>
+        <w:rPr>
+          <w:rFonts w:eastAsiaTheme="minorEastAsia"/>
+        </w:rPr>
+        <w:t>of which then go</w:t>
+      </w:r>
+      <w:r>
+        <w:rPr>
+          <w:rFonts w:eastAsiaTheme="minorEastAsia"/>
+        </w:rPr>
+        <w:t>es</w:t>
+      </w:r>
+      <w:r>
+        <w:rPr>
+          <w:rFonts w:eastAsiaTheme="minorEastAsia"/>
+        </w:rPr>
+        <w:t xml:space="preserve"> to</w:t>
+      </w:r>
+      <m:oMath>
+        <m:r>
+          <w:rPr>
+            <w:rFonts w:ascii="Cambria Math" w:eastAsiaTheme="minorEastAsia" w:hAnsi="Cambria Math"/>
+          </w:rPr>
+          <m:t xml:space="preserve"> </m:t>
+        </m:r>
+        <m:sSub>
+          <m:sSubPr>
+            <m:ctrlPr>
+              <w:rPr>
+                <w:rFonts w:ascii="Cambria Math" w:eastAsiaTheme="minorEastAsia" w:hAnsi="Cambria Math"/>
+                <w:i/>
+              </w:rPr>
+            </m:ctrlPr>
+          </m:sSubPr>
+          <m:e>
+            <m:r>
+              <w:rPr>
+                <w:rFonts w:ascii="Cambria Math" w:eastAsiaTheme="minorEastAsia" w:hAnsi="Cambria Math"/>
+              </w:rPr>
+              <m:t>S</m:t>
+            </m:r>
+          </m:e>
+          <m:sub>
+            <m:r>
+              <w:rPr>
+                <w:rFonts w:ascii="Cambria Math" w:eastAsiaTheme="minorEastAsia" w:hAnsi="Cambria Math"/>
+              </w:rPr>
+              <m:t>i</m:t>
+            </m:r>
+          </m:sub>
+        </m:sSub>
+      </m:oMath>
+      <w:r>
+        <w:rPr>
+          <w:rFonts w:eastAsiaTheme="minorEastAsia"/>
+        </w:rPr>
+        <w:t xml:space="preserve"> nodes </w:t>
+      </w:r>
+      <w:r>
+        <w:rPr>
+          <w:rFonts w:eastAsiaTheme="minorEastAsia"/>
+        </w:rPr>
+        <w:t>(</w:t>
+      </w:r>
+      <w:r>
+        <w:rPr>
+          <w:rFonts w:eastAsiaTheme="minorEastAsia"/>
+        </w:rPr>
+        <w:t xml:space="preserve">second </w:t>
+      </w:r>
+      <w:r>
+        <w:rPr>
+          <w:rFonts w:eastAsiaTheme="minorEastAsia"/>
+        </w:rPr>
+        <w:t xml:space="preserve">layer), </w:t>
+      </w:r>
+      <w:r>
+        <w:rPr>
+          <w:rFonts w:eastAsiaTheme="minorEastAsia"/>
+        </w:rPr>
+        <w:t>then this second layer</w:t>
+      </w:r>
+      <w:r>
+        <w:rPr>
+          <w:rFonts w:eastAsiaTheme="minorEastAsia"/>
+        </w:rPr>
+        <w:t xml:space="preserve"> go</w:t>
+      </w:r>
+      <w:r>
+        <w:rPr>
+          <w:rFonts w:eastAsiaTheme="minorEastAsia"/>
+        </w:rPr>
+        <w:t>es</w:t>
+      </w:r>
+      <w:r>
+        <w:rPr>
+          <w:rFonts w:eastAsiaTheme="minorEastAsia"/>
+        </w:rPr>
+        <w:t xml:space="preserve"> </w:t>
+      </w:r>
+      <w:r>
+        <w:rPr>
+          <w:rFonts w:eastAsiaTheme="minorEastAsia"/>
+        </w:rPr>
+        <w:t xml:space="preserve">to </w:t>
+      </w:r>
+      <m:oMath>
+        <m:r>
+          <w:rPr>
+            <w:rFonts w:ascii="Cambria Math" w:eastAsiaTheme="minorEastAsia" w:hAnsi="Cambria Math"/>
+          </w:rPr>
+          <m:t>k</m:t>
+        </m:r>
+      </m:oMath>
+      <w:r>
+        <w:rPr>
+          <w:rFonts w:eastAsiaTheme="minorEastAsia"/>
+        </w:rPr>
+        <w:t xml:space="preserve"> nodes</w:t>
+      </w:r>
+      <w:r>
+        <w:rPr>
+          <w:rFonts w:eastAsiaTheme="minorEastAsia"/>
+        </w:rPr>
+        <w:t xml:space="preserve"> (</w:t>
+      </w:r>
+      <w:r>
+        <w:rPr>
+          <w:rFonts w:eastAsiaTheme="minorEastAsia"/>
+        </w:rPr>
+        <w:t>third</w:t>
+      </w:r>
+      <w:r>
+        <w:rPr>
+          <w:rFonts w:eastAsiaTheme="minorEastAsia"/>
+        </w:rPr>
+        <w:t xml:space="preserve"> layer)</w:t>
+      </w:r>
+      <w:r>
+        <w:rPr>
+          <w:rFonts w:eastAsiaTheme="minorEastAsia"/>
+        </w:rPr>
+        <w:t xml:space="preserve">, which </w:t>
+      </w:r>
+      <w:r>
+        <w:rPr>
+          <w:rFonts w:eastAsiaTheme="minorEastAsia"/>
+        </w:rPr>
+        <w:t>finally go</w:t>
+      </w:r>
+      <w:r>
+        <w:rPr>
+          <w:rFonts w:eastAsiaTheme="minorEastAsia"/>
+        </w:rPr>
+        <w:t xml:space="preserve"> to a sink </w:t>
+      </w:r>
+      <m:oMath>
+        <m:r>
+          <w:rPr>
+            <w:rFonts w:ascii="Cambria Math" w:eastAsiaTheme="minorEastAsia" w:hAnsi="Cambria Math"/>
+          </w:rPr>
+          <m:t>t</m:t>
+        </m:r>
+      </m:oMath>
+      <w:r>
+        <w:rPr>
+          <w:rFonts w:eastAsiaTheme="minorEastAsia"/>
+        </w:rPr>
+        <w:t>.</w:t>
+      </w:r>
+      <w:r>
+        <w:rPr>
+          <w:rFonts w:eastAsiaTheme="minorEastAsia"/>
+        </w:rPr>
+        <w:t xml:space="preserve"> </w:t>
+      </w:r>
+      <w:r>
+        <w:rPr>
+          <w:rFonts w:eastAsiaTheme="minorEastAsia"/>
+        </w:rPr>
+        <w:t xml:space="preserve">We label each node in the first layer </w:t>
+      </w:r>
+      <w:r>
+        <w:rPr>
+          <w:rFonts w:eastAsiaTheme="minorEastAsia"/>
+        </w:rPr>
+        <w:t xml:space="preserve">as </w:t>
+      </w:r>
+      <m:oMath>
+        <m:sSub>
+          <m:sSubPr>
+            <m:ctrlPr>
+              <w:rPr>
+                <w:rFonts w:ascii="Cambria Math" w:eastAsiaTheme="minorEastAsia" w:hAnsi="Cambria Math"/>
+                <w:i/>
+              </w:rPr>
+            </m:ctrlPr>
+          </m:sSubPr>
+          <m:e>
+            <m:r>
+              <w:rPr>
+                <w:rFonts w:ascii="Cambria Math" w:eastAsiaTheme="minorEastAsia" w:hAnsi="Cambria Math"/>
+              </w:rPr>
+              <m:t>c</m:t>
+            </m:r>
+          </m:e>
+          <m:sub>
+            <m:r>
+              <w:rPr>
+                <w:rFonts w:ascii="Cambria Math" w:eastAsiaTheme="minorEastAsia" w:hAnsi="Cambria Math"/>
+              </w:rPr>
+              <m:t>i</m:t>
+            </m:r>
+          </m:sub>
+        </m:sSub>
+      </m:oMath>
+      <w:r>
+        <w:rPr>
+          <w:rFonts w:eastAsiaTheme="minorEastAsia"/>
+        </w:rPr>
+        <w:t xml:space="preserve"> </w:t>
+      </w:r>
+      <w:r>
+        <w:rPr>
+          <w:rFonts w:eastAsiaTheme="minorEastAsia"/>
+        </w:rPr>
+        <w:t>for candidate</w:t>
+      </w:r>
+      <w:r>
+        <w:rPr>
+          <w:rFonts w:eastAsiaTheme="minorEastAsia"/>
+        </w:rPr>
+        <w:t xml:space="preserve"> </w:t>
+      </w:r>
+      <m:oMath>
         <m:r>
           <w:rPr>
             <w:rFonts w:ascii="Cambria Math" w:eastAsiaTheme="minorEastAsia" w:hAnsi="Cambria Math"/>
@@ -131,101 +399,753 @@
         <w:rPr>
           <w:rFonts w:eastAsiaTheme="minorEastAsia"/>
         </w:rPr>
+        <w:t>. W</w:t>
+      </w:r>
+      <w:r>
+        <w:rPr>
+          <w:rFonts w:eastAsiaTheme="minorEastAsia"/>
+        </w:rPr>
+        <w:t>e label each node in</w:t>
+      </w:r>
+      <w:r>
+        <w:rPr>
+          <w:rFonts w:eastAsiaTheme="minorEastAsia"/>
+        </w:rPr>
         <w:t xml:space="preserve"> </w:t>
       </w:r>
       <w:r>
         <w:rPr>
           <w:rFonts w:eastAsiaTheme="minorEastAsia"/>
         </w:rPr>
-        <w:t>of which then go</w:t>
-      </w:r>
-      <w:r>
-        <w:rPr>
-          <w:rFonts w:eastAsiaTheme="minorEastAsia"/>
-        </w:rPr>
-        <w:t>es</w:t>
-      </w:r>
-      <w:r>
-        <w:rPr>
-          <w:rFonts w:eastAsiaTheme="minorEastAsia"/>
-        </w:rPr>
-        <w:t xml:space="preserve"> to</w:t>
-      </w:r>
-      <m:oMath>
+        <w:t xml:space="preserve">the second layer </w:t>
+      </w:r>
+      <w:r>
+        <w:rPr>
+          <w:rFonts w:eastAsiaTheme="minorEastAsia"/>
+        </w:rPr>
+        <w:t xml:space="preserve">as </w:t>
+      </w:r>
+      <m:oMath>
+        <m:sSub>
+          <m:sSubPr>
+            <m:ctrlPr>
+              <w:rPr>
+                <w:rFonts w:ascii="Cambria Math" w:eastAsiaTheme="minorEastAsia" w:hAnsi="Cambria Math"/>
+                <w:i/>
+              </w:rPr>
+            </m:ctrlPr>
+          </m:sSubPr>
+          <m:e>
+            <m:r>
+              <w:rPr>
+                <w:rFonts w:ascii="Cambria Math" w:eastAsiaTheme="minorEastAsia" w:hAnsi="Cambria Math"/>
+              </w:rPr>
+              <m:t>c</m:t>
+            </m:r>
+          </m:e>
+          <m:sub>
+            <m:r>
+              <w:rPr>
+                <w:rFonts w:ascii="Cambria Math" w:eastAsiaTheme="minorEastAsia" w:hAnsi="Cambria Math"/>
+              </w:rPr>
+              <m:t>i</m:t>
+            </m:r>
+          </m:sub>
+        </m:sSub>
+        <m:sSub>
+          <m:sSubPr>
+            <m:ctrlPr>
+              <w:rPr>
+                <w:rFonts w:ascii="Cambria Math" w:eastAsiaTheme="minorEastAsia" w:hAnsi="Cambria Math"/>
+                <w:i/>
+              </w:rPr>
+            </m:ctrlPr>
+          </m:sSubPr>
+          <m:e>
+            <m:r>
+              <w:rPr>
+                <w:rFonts w:ascii="Cambria Math" w:eastAsiaTheme="minorEastAsia" w:hAnsi="Cambria Math"/>
+              </w:rPr>
+              <m:t>t</m:t>
+            </m:r>
+          </m:e>
+          <m:sub>
+            <m:r>
+              <w:rPr>
+                <w:rFonts w:ascii="Cambria Math" w:eastAsiaTheme="minorEastAsia" w:hAnsi="Cambria Math"/>
+              </w:rPr>
+              <m:t>j</m:t>
+            </m:r>
+          </m:sub>
+        </m:sSub>
+      </m:oMath>
+      <w:r>
+        <w:rPr>
+          <w:rFonts w:eastAsiaTheme="minorEastAsia"/>
+        </w:rPr>
+        <w:t xml:space="preserve">, meaning candidate </w:t>
+      </w:r>
+      <m:oMath>
+        <m:r>
+          <w:rPr>
+            <w:rFonts w:ascii="Cambria Math" w:eastAsiaTheme="minorEastAsia" w:hAnsi="Cambria Math"/>
+          </w:rPr>
+          <m:t>i</m:t>
+        </m:r>
+      </m:oMath>
+      <w:r>
+        <w:rPr>
+          <w:rFonts w:eastAsiaTheme="minorEastAsia"/>
+        </w:rPr>
+        <w:t xml:space="preserve"> is available at timeslot </w:t>
+      </w:r>
+      <m:oMath>
+        <m:r>
+          <w:rPr>
+            <w:rFonts w:ascii="Cambria Math" w:eastAsiaTheme="minorEastAsia" w:hAnsi="Cambria Math"/>
+          </w:rPr>
+          <m:t>j</m:t>
+        </m:r>
+      </m:oMath>
+      <w:r>
+        <w:rPr>
+          <w:rFonts w:eastAsiaTheme="minorEastAsia"/>
+        </w:rPr>
+        <w:t xml:space="preserve">. </w:t>
+      </w:r>
+      <w:r>
+        <w:rPr>
+          <w:rFonts w:eastAsiaTheme="minorEastAsia"/>
+        </w:rPr>
+        <w:t xml:space="preserve">We label each node in the third layer as </w:t>
+      </w:r>
+      <m:oMath>
+        <m:sSub>
+          <m:sSubPr>
+            <m:ctrlPr>
+              <w:rPr>
+                <w:rFonts w:ascii="Cambria Math" w:eastAsiaTheme="minorEastAsia" w:hAnsi="Cambria Math"/>
+                <w:i/>
+              </w:rPr>
+            </m:ctrlPr>
+          </m:sSubPr>
+          <m:e>
+            <m:r>
+              <w:rPr>
+                <w:rFonts w:ascii="Cambria Math" w:eastAsiaTheme="minorEastAsia" w:hAnsi="Cambria Math"/>
+              </w:rPr>
+              <m:t>r</m:t>
+            </m:r>
+          </m:e>
+          <m:sub>
+            <m:r>
+              <w:rPr>
+                <w:rFonts w:ascii="Cambria Math" w:eastAsiaTheme="minorEastAsia" w:hAnsi="Cambria Math"/>
+              </w:rPr>
+              <m:t>p</m:t>
+            </m:r>
+          </m:sub>
+        </m:sSub>
+      </m:oMath>
+      <w:r>
+        <w:rPr>
+          <w:rFonts w:eastAsiaTheme="minorEastAsia"/>
+        </w:rPr>
+        <w:t xml:space="preserve"> for recruiter </w:t>
+      </w:r>
+      <m:oMath>
+        <m:r>
+          <w:rPr>
+            <w:rFonts w:ascii="Cambria Math" w:eastAsiaTheme="minorEastAsia" w:hAnsi="Cambria Math"/>
+          </w:rPr>
+          <m:t>p</m:t>
+        </m:r>
+      </m:oMath>
+      <w:r>
+        <w:rPr>
+          <w:rFonts w:eastAsiaTheme="minorEastAsia"/>
+        </w:rPr>
+        <w:t xml:space="preserve">. </w:t>
+      </w:r>
+      <w:r>
+        <w:rPr>
+          <w:rFonts w:eastAsiaTheme="minorEastAsia"/>
+        </w:rPr>
+        <w:t>The</w:t>
+      </w:r>
+      <w:r>
+        <w:rPr>
+          <w:rFonts w:eastAsiaTheme="minorEastAsia"/>
+        </w:rPr>
+        <w:t>re is an edge</w:t>
+      </w:r>
+      <w:r>
+        <w:rPr>
+          <w:rFonts w:eastAsiaTheme="minorEastAsia"/>
+        </w:rPr>
+        <w:t xml:space="preserve"> </w:t>
+      </w:r>
+      <m:oMath>
+        <m:r>
+          <w:rPr>
+            <w:rFonts w:ascii="Cambria Math" w:eastAsiaTheme="minorEastAsia" w:hAnsi="Cambria Math"/>
+          </w:rPr>
+          <m:t>(s,</m:t>
+        </m:r>
+        <m:sSub>
+          <m:sSubPr>
+            <m:ctrlPr>
+              <w:rPr>
+                <w:rFonts w:ascii="Cambria Math" w:eastAsiaTheme="minorEastAsia" w:hAnsi="Cambria Math"/>
+                <w:i/>
+              </w:rPr>
+            </m:ctrlPr>
+          </m:sSubPr>
+          <m:e>
+            <m:r>
+              <w:rPr>
+                <w:rFonts w:ascii="Cambria Math" w:eastAsiaTheme="minorEastAsia" w:hAnsi="Cambria Math"/>
+              </w:rPr>
+              <m:t>c</m:t>
+            </m:r>
+          </m:e>
+          <m:sub>
+            <m:r>
+              <w:rPr>
+                <w:rFonts w:ascii="Cambria Math" w:eastAsiaTheme="minorEastAsia" w:hAnsi="Cambria Math"/>
+              </w:rPr>
+              <m:t>i</m:t>
+            </m:r>
+          </m:sub>
+        </m:sSub>
+        <m:r>
+          <w:rPr>
+            <w:rFonts w:ascii="Cambria Math" w:eastAsiaTheme="minorEastAsia" w:hAnsi="Cambria Math"/>
+          </w:rPr>
+          <m:t>)</m:t>
+        </m:r>
+      </m:oMath>
+      <w:r>
+        <w:rPr>
+          <w:rFonts w:eastAsiaTheme="minorEastAsia"/>
+        </w:rPr>
+        <w:t xml:space="preserve"> from </w:t>
+      </w:r>
+      <m:oMath>
+        <m:r>
+          <w:rPr>
+            <w:rFonts w:ascii="Cambria Math" w:eastAsiaTheme="minorEastAsia" w:hAnsi="Cambria Math"/>
+          </w:rPr>
+          <m:t>s</m:t>
+        </m:r>
+      </m:oMath>
+      <w:r>
+        <w:rPr>
+          <w:rFonts w:eastAsiaTheme="minorEastAsia"/>
+        </w:rPr>
+        <w:t xml:space="preserve"> to every node in the first layer, and all of their</w:t>
+      </w:r>
+      <w:r>
+        <w:rPr>
+          <w:rFonts w:eastAsiaTheme="minorEastAsia"/>
+        </w:rPr>
+        <w:t xml:space="preserve"> edge capacities </w:t>
+      </w:r>
+      <w:r>
+        <w:rPr>
+          <w:rFonts w:eastAsiaTheme="minorEastAsia"/>
+        </w:rPr>
+        <w:t xml:space="preserve">are </w:t>
+      </w:r>
+      <m:oMath>
+        <m:r>
+          <w:rPr>
+            <w:rFonts w:ascii="Cambria Math" w:eastAsiaTheme="minorEastAsia" w:hAnsi="Cambria Math"/>
+          </w:rPr>
+          <m:t>1</m:t>
+        </m:r>
+      </m:oMath>
+      <w:r>
+        <w:rPr>
+          <w:rFonts w:eastAsiaTheme="minorEastAsia"/>
+        </w:rPr>
+        <w:t>.</w:t>
+      </w:r>
+      <w:r>
+        <w:rPr>
+          <w:rFonts w:eastAsiaTheme="minorEastAsia"/>
+        </w:rPr>
+        <w:t xml:space="preserve"> </w:t>
+      </w:r>
+      <w:r>
+        <w:rPr>
+          <w:rFonts w:eastAsiaTheme="minorEastAsia"/>
+        </w:rPr>
+        <w:t xml:space="preserve">There is an edge </w:t>
+      </w:r>
+      <m:oMath>
+        <m:r>
+          <w:rPr>
+            <w:rFonts w:ascii="Cambria Math" w:eastAsiaTheme="minorEastAsia" w:hAnsi="Cambria Math"/>
+          </w:rPr>
+          <m:t>(</m:t>
+        </m:r>
+        <m:sSub>
+          <m:sSubPr>
+            <m:ctrlPr>
+              <w:rPr>
+                <w:rFonts w:ascii="Cambria Math" w:eastAsiaTheme="minorEastAsia" w:hAnsi="Cambria Math"/>
+                <w:i/>
+              </w:rPr>
+            </m:ctrlPr>
+          </m:sSubPr>
+          <m:e>
+            <m:r>
+              <w:rPr>
+                <w:rFonts w:ascii="Cambria Math" w:eastAsiaTheme="minorEastAsia" w:hAnsi="Cambria Math"/>
+              </w:rPr>
+              <m:t>c</m:t>
+            </m:r>
+          </m:e>
+          <m:sub>
+            <m:r>
+              <w:rPr>
+                <w:rFonts w:ascii="Cambria Math" w:eastAsiaTheme="minorEastAsia" w:hAnsi="Cambria Math"/>
+              </w:rPr>
+              <m:t>i</m:t>
+            </m:r>
+          </m:sub>
+        </m:sSub>
+        <m:r>
+          <w:rPr>
+            <w:rFonts w:ascii="Cambria Math" w:eastAsiaTheme="minorEastAsia" w:hAnsi="Cambria Math"/>
+          </w:rPr>
+          <m:t>,</m:t>
+        </m:r>
+        <m:sSub>
+          <m:sSubPr>
+            <m:ctrlPr>
+              <w:rPr>
+                <w:rFonts w:ascii="Cambria Math" w:eastAsiaTheme="minorEastAsia" w:hAnsi="Cambria Math"/>
+                <w:i/>
+              </w:rPr>
+            </m:ctrlPr>
+          </m:sSubPr>
+          <m:e>
+            <m:r>
+              <w:rPr>
+                <w:rFonts w:ascii="Cambria Math" w:eastAsiaTheme="minorEastAsia" w:hAnsi="Cambria Math"/>
+              </w:rPr>
+              <m:t>c</m:t>
+            </m:r>
+          </m:e>
+          <m:sub>
+            <m:r>
+              <w:rPr>
+                <w:rFonts w:ascii="Cambria Math" w:eastAsiaTheme="minorEastAsia" w:hAnsi="Cambria Math"/>
+              </w:rPr>
+              <m:t>i</m:t>
+            </m:r>
+          </m:sub>
+        </m:sSub>
+        <m:sSub>
+          <m:sSubPr>
+            <m:ctrlPr>
+              <w:rPr>
+                <w:rFonts w:ascii="Cambria Math" w:eastAsiaTheme="minorEastAsia" w:hAnsi="Cambria Math"/>
+                <w:i/>
+              </w:rPr>
+            </m:ctrlPr>
+          </m:sSubPr>
+          <m:e>
+            <m:r>
+              <w:rPr>
+                <w:rFonts w:ascii="Cambria Math" w:eastAsiaTheme="minorEastAsia" w:hAnsi="Cambria Math"/>
+              </w:rPr>
+              <m:t>t</m:t>
+            </m:r>
+          </m:e>
+          <m:sub>
+            <m:r>
+              <w:rPr>
+                <w:rFonts w:ascii="Cambria Math" w:eastAsiaTheme="minorEastAsia" w:hAnsi="Cambria Math"/>
+              </w:rPr>
+              <m:t>j</m:t>
+            </m:r>
+          </m:sub>
+        </m:sSub>
+        <m:r>
+          <w:rPr>
+            <w:rFonts w:ascii="Cambria Math" w:eastAsiaTheme="minorEastAsia" w:hAnsi="Cambria Math"/>
+          </w:rPr>
+          <m:t>)</m:t>
+        </m:r>
+      </m:oMath>
+      <w:r>
+        <w:rPr>
+          <w:rFonts w:eastAsiaTheme="minorEastAsia"/>
+        </w:rPr>
+        <w:t xml:space="preserve"> from node </w:t>
+      </w:r>
+      <m:oMath>
+        <m:sSub>
+          <m:sSubPr>
+            <m:ctrlPr>
+              <w:rPr>
+                <w:rFonts w:ascii="Cambria Math" w:eastAsiaTheme="minorEastAsia" w:hAnsi="Cambria Math"/>
+                <w:i/>
+              </w:rPr>
+            </m:ctrlPr>
+          </m:sSubPr>
+          <m:e>
+            <m:r>
+              <w:rPr>
+                <w:rFonts w:ascii="Cambria Math" w:eastAsiaTheme="minorEastAsia" w:hAnsi="Cambria Math"/>
+              </w:rPr>
+              <m:t>c</m:t>
+            </m:r>
+          </m:e>
+          <m:sub>
+            <m:r>
+              <w:rPr>
+                <w:rFonts w:ascii="Cambria Math" w:eastAsiaTheme="minorEastAsia" w:hAnsi="Cambria Math"/>
+              </w:rPr>
+              <m:t>i</m:t>
+            </m:r>
+          </m:sub>
+        </m:sSub>
+      </m:oMath>
+      <w:r>
+        <w:rPr>
+          <w:rFonts w:eastAsiaTheme="minorEastAsia"/>
+        </w:rPr>
+        <w:t xml:space="preserve"> in the first layer to </w:t>
+      </w:r>
+      <m:oMath>
+        <m:sSub>
+          <m:sSubPr>
+            <m:ctrlPr>
+              <w:rPr>
+                <w:rFonts w:ascii="Cambria Math" w:eastAsiaTheme="minorEastAsia" w:hAnsi="Cambria Math"/>
+                <w:i/>
+              </w:rPr>
+            </m:ctrlPr>
+          </m:sSubPr>
+          <m:e>
+            <m:r>
+              <w:rPr>
+                <w:rFonts w:ascii="Cambria Math" w:eastAsiaTheme="minorEastAsia" w:hAnsi="Cambria Math"/>
+              </w:rPr>
+              <m:t>c</m:t>
+            </m:r>
+          </m:e>
+          <m:sub>
+            <m:r>
+              <w:rPr>
+                <w:rFonts w:ascii="Cambria Math" w:eastAsiaTheme="minorEastAsia" w:hAnsi="Cambria Math"/>
+              </w:rPr>
+              <m:t>i</m:t>
+            </m:r>
+          </m:sub>
+        </m:sSub>
+        <m:sSub>
+          <m:sSubPr>
+            <m:ctrlPr>
+              <w:rPr>
+                <w:rFonts w:ascii="Cambria Math" w:eastAsiaTheme="minorEastAsia" w:hAnsi="Cambria Math"/>
+                <w:i/>
+              </w:rPr>
+            </m:ctrlPr>
+          </m:sSubPr>
+          <m:e>
+            <m:r>
+              <w:rPr>
+                <w:rFonts w:ascii="Cambria Math" w:eastAsiaTheme="minorEastAsia" w:hAnsi="Cambria Math"/>
+              </w:rPr>
+              <m:t>t</m:t>
+            </m:r>
+          </m:e>
+          <m:sub>
+            <m:r>
+              <w:rPr>
+                <w:rFonts w:ascii="Cambria Math" w:eastAsiaTheme="minorEastAsia" w:hAnsi="Cambria Math"/>
+              </w:rPr>
+              <m:t>j</m:t>
+            </m:r>
+          </m:sub>
+        </m:sSub>
+      </m:oMath>
+      <w:r>
+        <w:rPr>
+          <w:rFonts w:eastAsiaTheme="minorEastAsia"/>
+        </w:rPr>
+        <w:t xml:space="preserve"> in the second layer</w:t>
+      </w:r>
+      <w:r>
+        <w:rPr>
+          <w:rFonts w:eastAsiaTheme="minorEastAsia"/>
+        </w:rPr>
+        <w:t xml:space="preserve"> </w:t>
+      </w:r>
+      <w:r>
+        <w:rPr>
+          <w:rFonts w:eastAsiaTheme="minorEastAsia"/>
+        </w:rPr>
+        <w:t xml:space="preserve">if candidate </w:t>
+      </w:r>
+      <m:oMath>
+        <m:r>
+          <w:rPr>
+            <w:rFonts w:ascii="Cambria Math" w:eastAsiaTheme="minorEastAsia" w:hAnsi="Cambria Math"/>
+          </w:rPr>
+          <m:t>i</m:t>
+        </m:r>
+      </m:oMath>
+      <w:r>
+        <w:rPr>
+          <w:rFonts w:eastAsiaTheme="minorEastAsia"/>
+        </w:rPr>
+        <w:t xml:space="preserve"> is available during timeslot </w:t>
+      </w:r>
+      <m:oMath>
+        <m:r>
+          <w:rPr>
+            <w:rFonts w:ascii="Cambria Math" w:eastAsiaTheme="minorEastAsia" w:hAnsi="Cambria Math"/>
+          </w:rPr>
+          <m:t>j</m:t>
+        </m:r>
+      </m:oMath>
+      <w:r>
+        <w:rPr>
+          <w:rFonts w:eastAsiaTheme="minorEastAsia"/>
+        </w:rPr>
+        <w:t xml:space="preserve">; </w:t>
+      </w:r>
+      <w:r>
+        <w:rPr>
+          <w:rFonts w:eastAsiaTheme="minorEastAsia"/>
+        </w:rPr>
+        <w:t xml:space="preserve">all </w:t>
+      </w:r>
+      <w:r>
+        <w:rPr>
+          <w:rFonts w:eastAsiaTheme="minorEastAsia"/>
+        </w:rPr>
+        <w:t>of their edge capacities are also</w:t>
+      </w:r>
+      <w:r>
+        <w:rPr>
+          <w:rFonts w:eastAsiaTheme="minorEastAsia"/>
+        </w:rPr>
+        <w:t xml:space="preserve"> </w:t>
+      </w:r>
+      <m:oMath>
+        <m:r>
+          <w:rPr>
+            <w:rFonts w:ascii="Cambria Math" w:eastAsiaTheme="minorEastAsia" w:hAnsi="Cambria Math"/>
+          </w:rPr>
+          <m:t>1</m:t>
+        </m:r>
+      </m:oMath>
+      <w:r>
+        <w:rPr>
+          <w:rFonts w:eastAsiaTheme="minorEastAsia"/>
+        </w:rPr>
+        <w:t xml:space="preserve">. </w:t>
+      </w:r>
+      <w:r>
+        <w:rPr>
+          <w:rFonts w:eastAsiaTheme="minorEastAsia"/>
+        </w:rPr>
+        <w:t xml:space="preserve">There is an edge </w:t>
+      </w:r>
+      <m:oMath>
+        <m:r>
+          <w:rPr>
+            <w:rFonts w:ascii="Cambria Math" w:eastAsiaTheme="minorEastAsia" w:hAnsi="Cambria Math"/>
+          </w:rPr>
+          <m:t>(</m:t>
+        </m:r>
+        <m:sSub>
+          <m:sSubPr>
+            <m:ctrlPr>
+              <w:rPr>
+                <w:rFonts w:ascii="Cambria Math" w:eastAsiaTheme="minorEastAsia" w:hAnsi="Cambria Math"/>
+                <w:i/>
+              </w:rPr>
+            </m:ctrlPr>
+          </m:sSubPr>
+          <m:e>
+            <m:r>
+              <w:rPr>
+                <w:rFonts w:ascii="Cambria Math" w:eastAsiaTheme="minorEastAsia" w:hAnsi="Cambria Math"/>
+              </w:rPr>
+              <m:t>c</m:t>
+            </m:r>
+          </m:e>
+          <m:sub>
+            <m:r>
+              <w:rPr>
+                <w:rFonts w:ascii="Cambria Math" w:eastAsiaTheme="minorEastAsia" w:hAnsi="Cambria Math"/>
+              </w:rPr>
+              <m:t>i</m:t>
+            </m:r>
+          </m:sub>
+        </m:sSub>
+        <m:sSub>
+          <m:sSubPr>
+            <m:ctrlPr>
+              <w:rPr>
+                <w:rFonts w:ascii="Cambria Math" w:eastAsiaTheme="minorEastAsia" w:hAnsi="Cambria Math"/>
+                <w:i/>
+              </w:rPr>
+            </m:ctrlPr>
+          </m:sSubPr>
+          <m:e>
+            <m:r>
+              <w:rPr>
+                <w:rFonts w:ascii="Cambria Math" w:eastAsiaTheme="minorEastAsia" w:hAnsi="Cambria Math"/>
+              </w:rPr>
+              <m:t>t</m:t>
+            </m:r>
+          </m:e>
+          <m:sub>
+            <m:r>
+              <w:rPr>
+                <w:rFonts w:ascii="Cambria Math" w:eastAsiaTheme="minorEastAsia" w:hAnsi="Cambria Math"/>
+              </w:rPr>
+              <m:t>j</m:t>
+            </m:r>
+          </m:sub>
+        </m:sSub>
+        <m:r>
+          <w:rPr>
+            <w:rFonts w:ascii="Cambria Math" w:eastAsiaTheme="minorEastAsia" w:hAnsi="Cambria Math"/>
+          </w:rPr>
+          <m:t>,</m:t>
+        </m:r>
+        <m:sSub>
+          <m:sSubPr>
+            <m:ctrlPr>
+              <w:rPr>
+                <w:rFonts w:ascii="Cambria Math" w:eastAsiaTheme="minorEastAsia" w:hAnsi="Cambria Math"/>
+                <w:i/>
+              </w:rPr>
+            </m:ctrlPr>
+          </m:sSubPr>
+          <m:e>
+            <m:r>
+              <w:rPr>
+                <w:rFonts w:ascii="Cambria Math" w:eastAsiaTheme="minorEastAsia" w:hAnsi="Cambria Math"/>
+              </w:rPr>
+              <m:t>r</m:t>
+            </m:r>
+          </m:e>
+          <m:sub>
+            <m:r>
+              <w:rPr>
+                <w:rFonts w:ascii="Cambria Math" w:eastAsiaTheme="minorEastAsia" w:hAnsi="Cambria Math"/>
+              </w:rPr>
+              <m:t>p</m:t>
+            </m:r>
+          </m:sub>
+        </m:sSub>
+        <m:r>
+          <w:rPr>
+            <w:rFonts w:ascii="Cambria Math" w:eastAsiaTheme="minorEastAsia" w:hAnsi="Cambria Math"/>
+          </w:rPr>
+          <m:t>)</m:t>
+        </m:r>
+      </m:oMath>
+      <w:r>
+        <w:rPr>
+          <w:rFonts w:eastAsiaTheme="minorEastAsia"/>
+        </w:rPr>
+        <w:t xml:space="preserve"> </w:t>
+      </w:r>
+      <w:r>
+        <w:rPr>
+          <w:rFonts w:eastAsiaTheme="minorEastAsia"/>
+        </w:rPr>
+        <w:t xml:space="preserve">from </w:t>
+      </w:r>
+      <w:r>
+        <w:rPr>
+          <w:rFonts w:eastAsiaTheme="minorEastAsia"/>
+        </w:rPr>
+        <w:t xml:space="preserve">a node </w:t>
+      </w:r>
+      <m:oMath>
+        <m:sSub>
+          <m:sSubPr>
+            <m:ctrlPr>
+              <w:rPr>
+                <w:rFonts w:ascii="Cambria Math" w:eastAsiaTheme="minorEastAsia" w:hAnsi="Cambria Math"/>
+                <w:i/>
+              </w:rPr>
+            </m:ctrlPr>
+          </m:sSubPr>
+          <m:e>
+            <m:r>
+              <w:rPr>
+                <w:rFonts w:ascii="Cambria Math" w:eastAsiaTheme="minorEastAsia" w:hAnsi="Cambria Math"/>
+              </w:rPr>
+              <m:t>c</m:t>
+            </m:r>
+          </m:e>
+          <m:sub>
+            <m:r>
+              <w:rPr>
+                <w:rFonts w:ascii="Cambria Math" w:eastAsiaTheme="minorEastAsia" w:hAnsi="Cambria Math"/>
+              </w:rPr>
+              <m:t>i</m:t>
+            </m:r>
+          </m:sub>
+        </m:sSub>
+        <m:sSub>
+          <m:sSubPr>
+            <m:ctrlPr>
+              <w:rPr>
+                <w:rFonts w:ascii="Cambria Math" w:eastAsiaTheme="minorEastAsia" w:hAnsi="Cambria Math"/>
+                <w:i/>
+              </w:rPr>
+            </m:ctrlPr>
+          </m:sSubPr>
+          <m:e>
+            <m:r>
+              <w:rPr>
+                <w:rFonts w:ascii="Cambria Math" w:eastAsiaTheme="minorEastAsia" w:hAnsi="Cambria Math"/>
+              </w:rPr>
+              <m:t>t</m:t>
+            </m:r>
+          </m:e>
+          <m:sub>
+            <m:r>
+              <w:rPr>
+                <w:rFonts w:ascii="Cambria Math" w:eastAsiaTheme="minorEastAsia" w:hAnsi="Cambria Math"/>
+              </w:rPr>
+              <m:t>j</m:t>
+            </m:r>
+          </m:sub>
+        </m:sSub>
         <m:r>
           <w:rPr>
             <w:rFonts w:ascii="Cambria Math" w:eastAsiaTheme="minorEastAsia" w:hAnsi="Cambria Math"/>
           </w:rPr>
           <m:t xml:space="preserve"> </m:t>
         </m:r>
-        <m:sSub>
-          <m:sSubPr>
-            <m:ctrlPr>
-              <w:rPr>
-                <w:rFonts w:ascii="Cambria Math" w:eastAsiaTheme="minorEastAsia" w:hAnsi="Cambria Math"/>
-                <w:i/>
-              </w:rPr>
-            </m:ctrlPr>
-          </m:sSubPr>
-          <m:e>
-            <m:r>
-              <w:rPr>
-                <w:rFonts w:ascii="Cambria Math" w:eastAsiaTheme="minorEastAsia" w:hAnsi="Cambria Math"/>
-              </w:rPr>
-              <m:t>S</m:t>
-            </m:r>
-          </m:e>
-          <m:sub>
-            <m:r>
-              <w:rPr>
-                <w:rFonts w:ascii="Cambria Math" w:eastAsiaTheme="minorEastAsia" w:hAnsi="Cambria Math"/>
-              </w:rPr>
-              <m:t>i</m:t>
-            </m:r>
-          </m:sub>
-        </m:sSub>
-      </m:oMath>
-      <w:r>
-        <w:rPr>
-          <w:rFonts w:eastAsiaTheme="minorEastAsia"/>
-        </w:rPr>
-        <w:t xml:space="preserve"> nodes </w:t>
-      </w:r>
-      <w:r>
-        <w:rPr>
-          <w:rFonts w:eastAsiaTheme="minorEastAsia"/>
-        </w:rPr>
-        <w:t>(</w:t>
-      </w:r>
-      <w:r>
-        <w:rPr>
-          <w:rFonts w:eastAsiaTheme="minorEastAsia"/>
-        </w:rPr>
-        <w:t xml:space="preserve">second </w:t>
-      </w:r>
-      <w:r>
-        <w:rPr>
-          <w:rFonts w:eastAsiaTheme="minorEastAsia"/>
-        </w:rPr>
-        <w:t xml:space="preserve">layer), </w:t>
-      </w:r>
-      <w:r>
-        <w:rPr>
-          <w:rFonts w:eastAsiaTheme="minorEastAsia"/>
-        </w:rPr>
-        <w:t>then this second layer</w:t>
-      </w:r>
-      <w:r>
-        <w:rPr>
-          <w:rFonts w:eastAsiaTheme="minorEastAsia"/>
-        </w:rPr>
-        <w:t xml:space="preserve"> go</w:t>
-      </w:r>
-      <w:r>
-        <w:rPr>
-          <w:rFonts w:eastAsiaTheme="minorEastAsia"/>
-        </w:rPr>
-        <w:t>es</w:t>
+      </m:oMath>
+      <w:r>
+        <w:rPr>
+          <w:rFonts w:eastAsiaTheme="minorEastAsia"/>
+        </w:rPr>
+        <w:t xml:space="preserve">in the </w:t>
+      </w:r>
+      <w:r>
+        <w:rPr>
+          <w:rFonts w:eastAsiaTheme="minorEastAsia"/>
+        </w:rPr>
+        <w:t>second</w:t>
       </w:r>
       <w:r>
         <w:rPr>
@@ -237,57 +1157,211 @@
         <w:rPr>
           <w:rFonts w:eastAsiaTheme="minorEastAsia"/>
         </w:rPr>
-        <w:t xml:space="preserve">to </w:t>
-      </w:r>
-      <m:oMath>
-        <m:r>
-          <w:rPr>
-            <w:rFonts w:ascii="Cambria Math" w:eastAsiaTheme="minorEastAsia" w:hAnsi="Cambria Math"/>
-          </w:rPr>
-          <m:t>k</m:t>
-        </m:r>
-      </m:oMath>
-      <w:r>
-        <w:rPr>
-          <w:rFonts w:eastAsiaTheme="minorEastAsia"/>
-        </w:rPr>
-        <w:t xml:space="preserve"> nodes</w:t>
-      </w:r>
-      <w:r>
-        <w:rPr>
-          <w:rFonts w:eastAsiaTheme="minorEastAsia"/>
-        </w:rPr>
-        <w:t xml:space="preserve"> (</w:t>
-      </w:r>
-      <w:r>
-        <w:rPr>
-          <w:rFonts w:eastAsiaTheme="minorEastAsia"/>
-        </w:rPr>
-        <w:t>third</w:t>
-      </w:r>
-      <w:r>
-        <w:rPr>
-          <w:rFonts w:eastAsiaTheme="minorEastAsia"/>
-        </w:rPr>
-        <w:t xml:space="preserve"> layer)</w:t>
-      </w:r>
-      <w:r>
-        <w:rPr>
-          <w:rFonts w:eastAsiaTheme="minorEastAsia"/>
-        </w:rPr>
-        <w:t xml:space="preserve">, which </w:t>
-      </w:r>
-      <w:r>
-        <w:rPr>
-          <w:rFonts w:eastAsiaTheme="minorEastAsia"/>
-        </w:rPr>
-        <w:t>finally go</w:t>
-      </w:r>
-      <w:r>
-        <w:rPr>
-          <w:rFonts w:eastAsiaTheme="minorEastAsia"/>
-        </w:rPr>
-        <w:t xml:space="preserve"> to a sink </w:t>
+        <w:t xml:space="preserve">layer to a node </w:t>
+      </w:r>
+      <m:oMath>
+        <m:sSub>
+          <m:sSubPr>
+            <m:ctrlPr>
+              <w:rPr>
+                <w:rFonts w:ascii="Cambria Math" w:eastAsiaTheme="minorEastAsia" w:hAnsi="Cambria Math"/>
+                <w:i/>
+              </w:rPr>
+            </m:ctrlPr>
+          </m:sSubPr>
+          <m:e>
+            <m:r>
+              <w:rPr>
+                <w:rFonts w:ascii="Cambria Math" w:eastAsiaTheme="minorEastAsia" w:hAnsi="Cambria Math"/>
+              </w:rPr>
+              <m:t>r</m:t>
+            </m:r>
+          </m:e>
+          <m:sub>
+            <m:r>
+              <w:rPr>
+                <w:rFonts w:ascii="Cambria Math" w:eastAsiaTheme="minorEastAsia" w:hAnsi="Cambria Math"/>
+              </w:rPr>
+              <m:t>p</m:t>
+            </m:r>
+          </m:sub>
+        </m:sSub>
+        <m:r>
+          <w:rPr>
+            <w:rFonts w:ascii="Cambria Math" w:eastAsiaTheme="minorEastAsia" w:hAnsi="Cambria Math"/>
+          </w:rPr>
+          <m:t xml:space="preserve"> </m:t>
+        </m:r>
+      </m:oMath>
+      <w:r>
+        <w:rPr>
+          <w:rFonts w:eastAsiaTheme="minorEastAsia"/>
+        </w:rPr>
+        <w:t xml:space="preserve">in the </w:t>
+      </w:r>
+      <w:r>
+        <w:rPr>
+          <w:rFonts w:eastAsiaTheme="minorEastAsia"/>
+        </w:rPr>
+        <w:t xml:space="preserve">third </w:t>
+      </w:r>
+      <w:r>
+        <w:rPr>
+          <w:rFonts w:eastAsiaTheme="minorEastAsia"/>
+        </w:rPr>
+        <w:t>layer</w:t>
+      </w:r>
+      <w:r>
+        <w:rPr>
+          <w:rFonts w:eastAsiaTheme="minorEastAsia"/>
+        </w:rPr>
+        <w:t xml:space="preserve"> </w:t>
+      </w:r>
+      <w:r>
+        <w:rPr>
+          <w:rFonts w:eastAsiaTheme="minorEastAsia"/>
+        </w:rPr>
+        <w:t xml:space="preserve">if </w:t>
+      </w:r>
+      <w:r>
+        <w:rPr>
+          <w:rFonts w:eastAsiaTheme="minorEastAsia"/>
+        </w:rPr>
+        <w:t xml:space="preserve">recruiter </w:t>
+      </w:r>
+      <m:oMath>
+        <m:r>
+          <w:rPr>
+            <w:rFonts w:ascii="Cambria Math" w:eastAsiaTheme="minorEastAsia" w:hAnsi="Cambria Math"/>
+          </w:rPr>
+          <m:t>p</m:t>
+        </m:r>
+      </m:oMath>
+      <w:r>
+        <w:rPr>
+          <w:rFonts w:eastAsiaTheme="minorEastAsia"/>
+        </w:rPr>
+        <w:t xml:space="preserve"> </w:t>
+      </w:r>
+      <w:r>
+        <w:rPr>
+          <w:rFonts w:eastAsiaTheme="minorEastAsia"/>
+        </w:rPr>
+        <w:t xml:space="preserve">is qualified to interview candidate </w:t>
+      </w:r>
+      <m:oMath>
+        <m:r>
+          <w:rPr>
+            <w:rFonts w:ascii="Cambria Math" w:eastAsiaTheme="minorEastAsia" w:hAnsi="Cambria Math"/>
+          </w:rPr>
+          <m:t>i</m:t>
+        </m:r>
+      </m:oMath>
+      <w:r>
+        <w:rPr>
+          <w:rFonts w:eastAsiaTheme="minorEastAsia"/>
+        </w:rPr>
+        <w:t xml:space="preserve"> and recruiter </w:t>
+      </w:r>
+      <m:oMath>
+        <m:r>
+          <w:rPr>
+            <w:rFonts w:ascii="Cambria Math" w:eastAsiaTheme="minorEastAsia" w:hAnsi="Cambria Math"/>
+          </w:rPr>
+          <m:t>p</m:t>
+        </m:r>
+      </m:oMath>
+      <w:r>
+        <w:rPr>
+          <w:rFonts w:eastAsiaTheme="minorEastAsia"/>
+        </w:rPr>
+        <w:t xml:space="preserve"> </w:t>
+      </w:r>
+      <w:r>
+        <w:rPr>
+          <w:rFonts w:eastAsiaTheme="minorEastAsia"/>
+        </w:rPr>
+        <w:t xml:space="preserve">is available at timeslot </w:t>
+      </w:r>
+      <m:oMath>
+        <m:r>
+          <w:rPr>
+            <w:rFonts w:ascii="Cambria Math" w:eastAsiaTheme="minorEastAsia" w:hAnsi="Cambria Math"/>
+          </w:rPr>
+          <m:t>j</m:t>
+        </m:r>
+      </m:oMath>
+      <w:r>
+        <w:rPr>
+          <w:rFonts w:eastAsiaTheme="minorEastAsia"/>
+        </w:rPr>
+        <w:t xml:space="preserve">; the capacities for all these edges are </w:t>
+      </w:r>
+      <m:oMath>
+        <m:r>
+          <w:rPr>
+            <w:rFonts w:ascii="Cambria Math" w:eastAsiaTheme="minorEastAsia" w:hAnsi="Cambria Math"/>
+          </w:rPr>
+          <m:t>1</m:t>
+        </m:r>
+      </m:oMath>
+      <w:r>
+        <w:rPr>
+          <w:rFonts w:eastAsiaTheme="minorEastAsia"/>
+        </w:rPr>
+        <w:t>.</w:t>
+      </w:r>
+      <w:r>
+        <w:rPr>
+          <w:rFonts w:eastAsiaTheme="minorEastAsia"/>
+        </w:rPr>
+        <w:t xml:space="preserve"> </w:t>
+      </w:r>
+      <w:r>
+        <w:rPr>
+          <w:rFonts w:eastAsiaTheme="minorEastAsia"/>
+        </w:rPr>
+        <w:t>The</w:t>
+      </w:r>
+      <w:r>
+        <w:rPr>
+          <w:rFonts w:eastAsiaTheme="minorEastAsia"/>
+        </w:rPr>
+        <w:t xml:space="preserve">re is an edge from every node </w:t>
+      </w:r>
+      <m:oMath>
+        <m:sSub>
+          <m:sSubPr>
+            <m:ctrlPr>
+              <w:rPr>
+                <w:rFonts w:ascii="Cambria Math" w:eastAsiaTheme="minorEastAsia" w:hAnsi="Cambria Math"/>
+                <w:i/>
+              </w:rPr>
+            </m:ctrlPr>
+          </m:sSubPr>
+          <m:e>
+            <m:r>
+              <w:rPr>
+                <w:rFonts w:ascii="Cambria Math" w:eastAsiaTheme="minorEastAsia" w:hAnsi="Cambria Math"/>
+              </w:rPr>
+              <m:t>r</m:t>
+            </m:r>
+          </m:e>
+          <m:sub>
+            <m:r>
+              <w:rPr>
+                <w:rFonts w:ascii="Cambria Math" w:eastAsiaTheme="minorEastAsia" w:hAnsi="Cambria Math"/>
+              </w:rPr>
+              <m:t>p</m:t>
+            </m:r>
+          </m:sub>
+        </m:sSub>
+      </m:oMath>
+      <w:r>
+        <w:rPr>
+          <w:rFonts w:eastAsiaTheme="minorEastAsia"/>
+        </w:rPr>
+        <w:t xml:space="preserve"> in the third layer to </w:t>
       </w:r>
       <m:oMath>
         <m:r>
@@ -301,26 +1375,338 @@
         <w:rPr>
           <w:rFonts w:eastAsiaTheme="minorEastAsia"/>
         </w:rPr>
+        <w:t xml:space="preserve">, and its capacity is </w:t>
+      </w:r>
+      <m:oMath>
+        <m:sSub>
+          <m:sSubPr>
+            <m:ctrlPr>
+              <w:rPr>
+                <w:rFonts w:ascii="Cambria Math" w:eastAsiaTheme="minorEastAsia" w:hAnsi="Cambria Math"/>
+                <w:i/>
+              </w:rPr>
+            </m:ctrlPr>
+          </m:sSubPr>
+          <m:e>
+            <m:r>
+              <w:rPr>
+                <w:rFonts w:ascii="Cambria Math" w:eastAsiaTheme="minorEastAsia" w:hAnsi="Cambria Math"/>
+              </w:rPr>
+              <m:t>c</m:t>
+            </m:r>
+          </m:e>
+          <m:sub>
+            <m:r>
+              <w:rPr>
+                <w:rFonts w:ascii="Cambria Math" w:eastAsiaTheme="minorEastAsia" w:hAnsi="Cambria Math"/>
+              </w:rPr>
+              <m:t>p</m:t>
+            </m:r>
+          </m:sub>
+        </m:sSub>
+      </m:oMath>
+      <w:r>
+        <w:rPr>
+          <w:rFonts w:eastAsiaTheme="minorEastAsia"/>
+        </w:rPr>
+        <w:t xml:space="preserve">, the interviewing capacity of recruiter </w:t>
+      </w:r>
+      <m:oMath>
+        <m:r>
+          <w:rPr>
+            <w:rFonts w:ascii="Cambria Math" w:eastAsiaTheme="minorEastAsia" w:hAnsi="Cambria Math"/>
+          </w:rPr>
+          <m:t>p</m:t>
+        </m:r>
+      </m:oMath>
+      <w:r>
+        <w:rPr>
+          <w:rFonts w:eastAsiaTheme="minorEastAsia"/>
+        </w:rPr>
+        <w:t xml:space="preserve">. </w:t>
+      </w:r>
+      <w:r>
+        <w:rPr>
+          <w:rFonts w:eastAsiaTheme="minorEastAsia"/>
+        </w:rPr>
+        <w:t>Run Ford-Fulkerson on this graph.</w:t>
+      </w:r>
+      <w:r>
+        <w:rPr>
+          <w:rFonts w:eastAsiaTheme="minorEastAsia"/>
+        </w:rPr>
+        <w:t xml:space="preserve"> If the max flow is less than the number of candidates </w:t>
+      </w:r>
+      <m:oMath>
+        <m:r>
+          <w:rPr>
+            <w:rFonts w:ascii="Cambria Math" w:eastAsiaTheme="minorEastAsia" w:hAnsi="Cambria Math"/>
+          </w:rPr>
+          <m:t>n</m:t>
+        </m:r>
+      </m:oMath>
+      <w:r>
+        <w:rPr>
+          <w:rFonts w:eastAsiaTheme="minorEastAsia"/>
+        </w:rPr>
+        <w:t>, then there is</w:t>
+      </w:r>
+      <w:r>
+        <w:rPr>
+          <w:rFonts w:eastAsiaTheme="minorEastAsia"/>
+        </w:rPr>
+        <w:t xml:space="preserve"> no interview schedule where every candidate </w:t>
+      </w:r>
+      <w:r>
+        <w:rPr>
+          <w:rFonts w:eastAsiaTheme="minorEastAsia"/>
+        </w:rPr>
+        <w:t>gets</w:t>
+      </w:r>
+      <w:r>
+        <w:rPr>
+          <w:rFonts w:eastAsiaTheme="minorEastAsia"/>
+        </w:rPr>
+        <w:t xml:space="preserve"> interviewed</w:t>
+      </w:r>
+      <w:r>
+        <w:rPr>
+          <w:rFonts w:eastAsiaTheme="minorEastAsia"/>
+        </w:rPr>
+        <w:t xml:space="preserve">; if the max flow is equal to </w:t>
+      </w:r>
+      <m:oMath>
+        <m:r>
+          <w:rPr>
+            <w:rFonts w:ascii="Cambria Math" w:eastAsiaTheme="minorEastAsia" w:hAnsi="Cambria Math"/>
+          </w:rPr>
+          <m:t>n</m:t>
+        </m:r>
+      </m:oMath>
+      <w:r>
+        <w:rPr>
+          <w:rFonts w:eastAsiaTheme="minorEastAsia"/>
+        </w:rPr>
+        <w:t>, then there is.</w:t>
+      </w:r>
+    </w:p>
+    <w:p>
+      <w:pPr>
+        <w:rPr>
+          <w:rFonts w:eastAsiaTheme="minorEastAsia"/>
+        </w:rPr>
+      </w:pPr>
+    </w:p>
+    <w:p>
+      <w:pPr>
+        <w:rPr>
+          <w:rFonts w:eastAsiaTheme="minorEastAsia"/>
+        </w:rPr>
+      </w:pPr>
+      <w:r>
+        <w:rPr>
+          <w:rFonts w:eastAsiaTheme="minorEastAsia"/>
+        </w:rPr>
+        <w:t>Example: there are three candidates</w:t>
+      </w:r>
+      <w:r>
+        <w:rPr>
+          <w:rFonts w:eastAsiaTheme="minorEastAsia"/>
+        </w:rPr>
+        <w:t>:</w:t>
+      </w:r>
+      <w:r>
+        <w:rPr>
+          <w:rFonts w:eastAsiaTheme="minorEastAsia"/>
+        </w:rPr>
+        <w:t xml:space="preserve"> </w:t>
+      </w:r>
+      <m:oMath>
+        <m:sSub>
+          <m:sSubPr>
+            <m:ctrlPr>
+              <w:rPr>
+                <w:rFonts w:ascii="Cambria Math" w:eastAsiaTheme="minorEastAsia" w:hAnsi="Cambria Math"/>
+                <w:i/>
+              </w:rPr>
+            </m:ctrlPr>
+          </m:sSubPr>
+          <m:e>
+            <m:r>
+              <w:rPr>
+                <w:rFonts w:ascii="Cambria Math" w:eastAsiaTheme="minorEastAsia" w:hAnsi="Cambria Math"/>
+              </w:rPr>
+              <m:t>c</m:t>
+            </m:r>
+          </m:e>
+          <m:sub>
+            <m:r>
+              <w:rPr>
+                <w:rFonts w:ascii="Cambria Math" w:eastAsiaTheme="minorEastAsia" w:hAnsi="Cambria Math"/>
+              </w:rPr>
+              <m:t>0</m:t>
+            </m:r>
+          </m:sub>
+        </m:sSub>
+        <m:r>
+          <w:rPr>
+            <w:rFonts w:ascii="Cambria Math" w:eastAsiaTheme="minorEastAsia" w:hAnsi="Cambria Math"/>
+          </w:rPr>
+          <m:t xml:space="preserve">, </m:t>
+        </m:r>
+        <m:sSub>
+          <m:sSubPr>
+            <m:ctrlPr>
+              <w:rPr>
+                <w:rFonts w:ascii="Cambria Math" w:eastAsiaTheme="minorEastAsia" w:hAnsi="Cambria Math"/>
+                <w:i/>
+              </w:rPr>
+            </m:ctrlPr>
+          </m:sSubPr>
+          <m:e>
+            <m:r>
+              <w:rPr>
+                <w:rFonts w:ascii="Cambria Math" w:eastAsiaTheme="minorEastAsia" w:hAnsi="Cambria Math"/>
+              </w:rPr>
+              <m:t>c</m:t>
+            </m:r>
+          </m:e>
+          <m:sub>
+            <m:r>
+              <w:rPr>
+                <w:rFonts w:ascii="Cambria Math" w:eastAsiaTheme="minorEastAsia" w:hAnsi="Cambria Math"/>
+              </w:rPr>
+              <m:t>1</m:t>
+            </m:r>
+          </m:sub>
+        </m:sSub>
+        <m:r>
+          <w:rPr>
+            <w:rFonts w:ascii="Cambria Math" w:eastAsiaTheme="minorEastAsia" w:hAnsi="Cambria Math"/>
+          </w:rPr>
+          <m:t>,</m:t>
+        </m:r>
+      </m:oMath>
+      <w:r>
+        <w:rPr>
+          <w:rFonts w:eastAsiaTheme="minorEastAsia"/>
+        </w:rPr>
+        <w:t xml:space="preserve"> and </w:t>
+      </w:r>
+      <m:oMath>
+        <m:sSub>
+          <m:sSubPr>
+            <m:ctrlPr>
+              <w:rPr>
+                <w:rFonts w:ascii="Cambria Math" w:eastAsiaTheme="minorEastAsia" w:hAnsi="Cambria Math"/>
+                <w:i/>
+              </w:rPr>
+            </m:ctrlPr>
+          </m:sSubPr>
+          <m:e>
+            <m:r>
+              <w:rPr>
+                <w:rFonts w:ascii="Cambria Math" w:eastAsiaTheme="minorEastAsia" w:hAnsi="Cambria Math"/>
+              </w:rPr>
+              <m:t>c</m:t>
+            </m:r>
+          </m:e>
+          <m:sub>
+            <m:r>
+              <w:rPr>
+                <w:rFonts w:ascii="Cambria Math" w:eastAsiaTheme="minorEastAsia" w:hAnsi="Cambria Math"/>
+              </w:rPr>
+              <m:t>2</m:t>
+            </m:r>
+          </m:sub>
+        </m:sSub>
+      </m:oMath>
+      <w:r>
+        <w:rPr>
+          <w:rFonts w:eastAsiaTheme="minorEastAsia"/>
+        </w:rPr>
         <w:t>.</w:t>
       </w:r>
       <w:r>
         <w:rPr>
           <w:rFonts w:eastAsiaTheme="minorEastAsia"/>
         </w:rPr>
+        <w:t xml:space="preserve"> There are two recruiters: </w:t>
+      </w:r>
+      <m:oMath>
+        <m:sSub>
+          <m:sSubPr>
+            <m:ctrlPr>
+              <w:rPr>
+                <w:rFonts w:ascii="Cambria Math" w:eastAsiaTheme="minorEastAsia" w:hAnsi="Cambria Math"/>
+                <w:i/>
+              </w:rPr>
+            </m:ctrlPr>
+          </m:sSubPr>
+          <m:e>
+            <m:r>
+              <w:rPr>
+                <w:rFonts w:ascii="Cambria Math" w:eastAsiaTheme="minorEastAsia" w:hAnsi="Cambria Math"/>
+              </w:rPr>
+              <m:t>r</m:t>
+            </m:r>
+          </m:e>
+          <m:sub>
+            <m:r>
+              <w:rPr>
+                <w:rFonts w:ascii="Cambria Math" w:eastAsiaTheme="minorEastAsia" w:hAnsi="Cambria Math"/>
+              </w:rPr>
+              <m:t>3</m:t>
+            </m:r>
+          </m:sub>
+        </m:sSub>
+      </m:oMath>
+      <w:r>
+        <w:rPr>
+          <w:rFonts w:eastAsiaTheme="minorEastAsia"/>
+        </w:rPr>
+        <w:t xml:space="preserve">and </w:t>
+      </w:r>
+      <m:oMath>
+        <m:sSub>
+          <m:sSubPr>
+            <m:ctrlPr>
+              <w:rPr>
+                <w:rFonts w:ascii="Cambria Math" w:eastAsiaTheme="minorEastAsia" w:hAnsi="Cambria Math"/>
+                <w:i/>
+              </w:rPr>
+            </m:ctrlPr>
+          </m:sSubPr>
+          <m:e>
+            <m:r>
+              <w:rPr>
+                <w:rFonts w:ascii="Cambria Math" w:eastAsiaTheme="minorEastAsia" w:hAnsi="Cambria Math"/>
+              </w:rPr>
+              <m:t>r</m:t>
+            </m:r>
+          </m:e>
+          <m:sub>
+            <m:r>
+              <w:rPr>
+                <w:rFonts w:ascii="Cambria Math" w:eastAsiaTheme="minorEastAsia" w:hAnsi="Cambria Math"/>
+              </w:rPr>
+              <m:t>4</m:t>
+            </m:r>
+          </m:sub>
+        </m:sSub>
+      </m:oMath>
+      <w:r>
+        <w:rPr>
+          <w:rFonts w:eastAsiaTheme="minorEastAsia"/>
+        </w:rPr>
+        <w:t>.</w:t>
+      </w:r>
+      <w:r>
+        <w:rPr>
+          <w:rFonts w:eastAsiaTheme="minorEastAsia"/>
+        </w:rPr>
         <w:t xml:space="preserve"> </w:t>
       </w:r>
-      <w:r>
-        <w:rPr>
-          <w:rFonts w:eastAsiaTheme="minorEastAsia"/>
-        </w:rPr>
-        <w:t xml:space="preserve">We label each node in the first layer </w:t>
-      </w:r>
-      <w:r>
-        <w:rPr>
-          <w:rFonts w:eastAsiaTheme="minorEastAsia"/>
-        </w:rPr>
-        <w:t xml:space="preserve">as </w:t>
-      </w:r>
       <m:oMath>
         <m:sSub>
           <m:sSubPr>
@@ -344,66 +1730,84 @@
               <w:rPr>
                 <w:rFonts w:ascii="Cambria Math" w:eastAsiaTheme="minorEastAsia" w:hAnsi="Cambria Math"/>
               </w:rPr>
-              <m:t>i</m:t>
-            </m:r>
-          </m:sub>
-        </m:sSub>
-      </m:oMath>
-      <w:r>
-        <w:rPr>
-          <w:rFonts w:eastAsiaTheme="minorEastAsia"/>
-        </w:rPr>
-        <w:t xml:space="preserve"> </w:t>
-      </w:r>
-      <w:r>
-        <w:rPr>
-          <w:rFonts w:eastAsiaTheme="minorEastAsia"/>
-        </w:rPr>
-        <w:t>for candidate</w:t>
-      </w:r>
-      <w:r>
-        <w:rPr>
-          <w:rFonts w:eastAsiaTheme="minorEastAsia"/>
-        </w:rPr>
-        <w:t xml:space="preserve"> </w:t>
-      </w:r>
-      <m:oMath>
-        <m:r>
-          <w:rPr>
-            <w:rFonts w:ascii="Cambria Math" w:eastAsiaTheme="minorEastAsia" w:hAnsi="Cambria Math"/>
-          </w:rPr>
-          <m:t>i</m:t>
-        </m:r>
-      </m:oMath>
-      <w:r>
-        <w:rPr>
-          <w:rFonts w:eastAsiaTheme="minorEastAsia"/>
-        </w:rPr>
-        <w:t>. W</w:t>
-      </w:r>
-      <w:r>
-        <w:rPr>
-          <w:rFonts w:eastAsiaTheme="minorEastAsia"/>
-        </w:rPr>
-        <w:t>e label each node in</w:t>
-      </w:r>
-      <w:r>
-        <w:rPr>
-          <w:rFonts w:eastAsiaTheme="minorEastAsia"/>
-        </w:rPr>
-        <w:t xml:space="preserve"> </w:t>
-      </w:r>
-      <w:r>
-        <w:rPr>
-          <w:rFonts w:eastAsiaTheme="minorEastAsia"/>
-        </w:rPr>
-        <w:t xml:space="preserve">the second layer </w:t>
-      </w:r>
-      <w:r>
-        <w:rPr>
-          <w:rFonts w:eastAsiaTheme="minorEastAsia"/>
-        </w:rPr>
-        <w:t xml:space="preserve">as </w:t>
+              <m:t>0</m:t>
+            </m:r>
+          </m:sub>
+        </m:sSub>
+      </m:oMath>
+      <w:r>
+        <w:rPr>
+          <w:rFonts w:eastAsiaTheme="minorEastAsia"/>
+        </w:rPr>
+        <w:t xml:space="preserve"> could be interviewed by </w:t>
+      </w:r>
+      <m:oMath>
+        <m:sSub>
+          <m:sSubPr>
+            <m:ctrlPr>
+              <w:rPr>
+                <w:rFonts w:ascii="Cambria Math" w:eastAsiaTheme="minorEastAsia" w:hAnsi="Cambria Math"/>
+                <w:i/>
+              </w:rPr>
+            </m:ctrlPr>
+          </m:sSubPr>
+          <m:e>
+            <m:r>
+              <w:rPr>
+                <w:rFonts w:ascii="Cambria Math" w:eastAsiaTheme="minorEastAsia" w:hAnsi="Cambria Math"/>
+              </w:rPr>
+              <m:t>r</m:t>
+            </m:r>
+          </m:e>
+          <m:sub>
+            <m:r>
+              <w:rPr>
+                <w:rFonts w:ascii="Cambria Math" w:eastAsiaTheme="minorEastAsia" w:hAnsi="Cambria Math"/>
+              </w:rPr>
+              <m:t>3</m:t>
+            </m:r>
+          </m:sub>
+        </m:sSub>
+      </m:oMath>
+      <w:r>
+        <w:rPr>
+          <w:rFonts w:eastAsiaTheme="minorEastAsia"/>
+        </w:rPr>
+        <w:t xml:space="preserve"> and </w:t>
+      </w:r>
+      <m:oMath>
+        <m:sSub>
+          <m:sSubPr>
+            <m:ctrlPr>
+              <w:rPr>
+                <w:rFonts w:ascii="Cambria Math" w:eastAsiaTheme="minorEastAsia" w:hAnsi="Cambria Math"/>
+                <w:i/>
+              </w:rPr>
+            </m:ctrlPr>
+          </m:sSubPr>
+          <m:e>
+            <m:r>
+              <w:rPr>
+                <w:rFonts w:ascii="Cambria Math" w:eastAsiaTheme="minorEastAsia" w:hAnsi="Cambria Math"/>
+              </w:rPr>
+              <m:t>r</m:t>
+            </m:r>
+          </m:e>
+          <m:sub>
+            <m:r>
+              <w:rPr>
+                <w:rFonts w:ascii="Cambria Math" w:eastAsiaTheme="minorEastAsia" w:hAnsi="Cambria Math"/>
+              </w:rPr>
+              <m:t>4</m:t>
+            </m:r>
+          </m:sub>
+        </m:sSub>
+      </m:oMath>
+      <w:r>
+        <w:rPr>
+          <w:rFonts w:eastAsiaTheme="minorEastAsia"/>
+        </w:rPr>
+        <w:t xml:space="preserve"> and is available at 10 AM, 1 PM, and 5PM. </w:t>
       </w:r>
       <m:oMath>
         <m:sSub>
@@ -428,76 +1832,16 @@
               <w:rPr>
                 <w:rFonts w:ascii="Cambria Math" w:eastAsiaTheme="minorEastAsia" w:hAnsi="Cambria Math"/>
               </w:rPr>
-              <m:t>i</m:t>
-            </m:r>
-          </m:sub>
-        </m:sSub>
-        <m:sSub>
-          <m:sSubPr>
-            <m:ctrlPr>
-              <w:rPr>
-                <w:rFonts w:ascii="Cambria Math" w:eastAsiaTheme="minorEastAsia" w:hAnsi="Cambria Math"/>
-                <w:i/>
-              </w:rPr>
-            </m:ctrlPr>
-          </m:sSubPr>
-          <m:e>
-            <m:r>
-              <w:rPr>
-                <w:rFonts w:ascii="Cambria Math" w:eastAsiaTheme="minorEastAsia" w:hAnsi="Cambria Math"/>
-              </w:rPr>
-              <m:t>t</m:t>
-            </m:r>
-          </m:e>
-          <m:sub>
-            <m:r>
-              <w:rPr>
-                <w:rFonts w:ascii="Cambria Math" w:eastAsiaTheme="minorEastAsia" w:hAnsi="Cambria Math"/>
-              </w:rPr>
-              <m:t>j</m:t>
-            </m:r>
-          </m:sub>
-        </m:sSub>
-      </m:oMath>
-      <w:r>
-        <w:rPr>
-          <w:rFonts w:eastAsiaTheme="minorEastAsia"/>
-        </w:rPr>
-        <w:t xml:space="preserve">, meaning candidate </w:t>
-      </w:r>
-      <m:oMath>
-        <m:r>
-          <w:rPr>
-            <w:rFonts w:ascii="Cambria Math" w:eastAsiaTheme="minorEastAsia" w:hAnsi="Cambria Math"/>
-          </w:rPr>
-          <m:t>i</m:t>
-        </m:r>
-      </m:oMath>
-      <w:r>
-        <w:rPr>
-          <w:rFonts w:eastAsiaTheme="minorEastAsia"/>
-        </w:rPr>
-        <w:t xml:space="preserve"> is available at timeslot </w:t>
-      </w:r>
-      <m:oMath>
-        <m:r>
-          <w:rPr>
-            <w:rFonts w:ascii="Cambria Math" w:eastAsiaTheme="minorEastAsia" w:hAnsi="Cambria Math"/>
-          </w:rPr>
-          <m:t>j</m:t>
-        </m:r>
-      </m:oMath>
-      <w:r>
-        <w:rPr>
-          <w:rFonts w:eastAsiaTheme="minorEastAsia"/>
-        </w:rPr>
-        <w:t xml:space="preserve">. </w:t>
-      </w:r>
-      <w:r>
-        <w:rPr>
-          <w:rFonts w:eastAsiaTheme="minorEastAsia"/>
-        </w:rPr>
-        <w:t xml:space="preserve">We label each node in the third layer as </w:t>
+              <m:t>1</m:t>
+            </m:r>
+          </m:sub>
+        </m:sSub>
+      </m:oMath>
+      <w:r>
+        <w:rPr>
+          <w:rFonts w:eastAsiaTheme="minorEastAsia"/>
+        </w:rPr>
+        <w:t xml:space="preserve"> could be interviewed by </w:t>
       </w:r>
       <m:oMath>
         <m:sSub>
@@ -522,194 +1866,18 @@
               <w:rPr>
                 <w:rFonts w:ascii="Cambria Math" w:eastAsiaTheme="minorEastAsia" w:hAnsi="Cambria Math"/>
               </w:rPr>
-              <m:t>p</m:t>
-            </m:r>
-          </m:sub>
-        </m:sSub>
-      </m:oMath>
-      <w:r>
-        <w:rPr>
-          <w:rFonts w:eastAsiaTheme="minorEastAsia"/>
-        </w:rPr>
-        <w:t xml:space="preserve"> for recruiter </w:t>
-      </w:r>
-      <m:oMath>
-        <m:r>
-          <w:rPr>
-            <w:rFonts w:ascii="Cambria Math" w:eastAsiaTheme="minorEastAsia" w:hAnsi="Cambria Math"/>
-          </w:rPr>
-          <m:t>p</m:t>
-        </m:r>
-      </m:oMath>
-      <w:r>
-        <w:rPr>
-          <w:rFonts w:eastAsiaTheme="minorEastAsia"/>
-        </w:rPr>
-        <w:t xml:space="preserve">. </w:t>
-      </w:r>
-      <w:r>
-        <w:rPr>
-          <w:rFonts w:eastAsiaTheme="minorEastAsia"/>
-        </w:rPr>
-        <w:t xml:space="preserve">The edge </w:t>
-      </w:r>
-      <w:r>
-        <w:rPr>
-          <w:rFonts w:eastAsiaTheme="minorEastAsia"/>
-        </w:rPr>
-        <w:t>capacities</w:t>
-      </w:r>
-      <w:r>
-        <w:rPr>
-          <w:rFonts w:eastAsiaTheme="minorEastAsia"/>
-        </w:rPr>
-        <w:t xml:space="preserve"> from </w:t>
-      </w:r>
-      <m:oMath>
-        <m:r>
-          <w:rPr>
-            <w:rFonts w:ascii="Cambria Math" w:eastAsiaTheme="minorEastAsia" w:hAnsi="Cambria Math"/>
-          </w:rPr>
-          <m:t>s</m:t>
-        </m:r>
-      </m:oMath>
-      <w:r>
-        <w:rPr>
-          <w:rFonts w:eastAsiaTheme="minorEastAsia"/>
-        </w:rPr>
-        <w:t xml:space="preserve"> to the first layer are all </w:t>
-      </w:r>
-      <m:oMath>
-        <m:r>
-          <w:rPr>
-            <w:rFonts w:ascii="Cambria Math" w:eastAsiaTheme="minorEastAsia" w:hAnsi="Cambria Math"/>
-          </w:rPr>
-          <m:t>1</m:t>
-        </m:r>
-      </m:oMath>
-      <w:r>
-        <w:rPr>
-          <w:rFonts w:eastAsiaTheme="minorEastAsia"/>
-        </w:rPr>
-        <w:t>. The</w:t>
-      </w:r>
-      <w:r>
-        <w:rPr>
-          <w:rFonts w:eastAsiaTheme="minorEastAsia"/>
-        </w:rPr>
-        <w:t xml:space="preserve">re is an edge from </w:t>
-      </w:r>
-      <m:oMath>
-        <m:r>
-          <w:rPr>
-            <w:rFonts w:ascii="Cambria Math" w:eastAsiaTheme="minorEastAsia" w:hAnsi="Cambria Math"/>
-          </w:rPr>
-          <m:t>s</m:t>
-        </m:r>
-      </m:oMath>
-      <w:r>
-        <w:rPr>
-          <w:rFonts w:eastAsiaTheme="minorEastAsia"/>
-        </w:rPr>
-        <w:t xml:space="preserve"> to every node in the first layer, and all of their</w:t>
-      </w:r>
-      <w:r>
-        <w:rPr>
-          <w:rFonts w:eastAsiaTheme="minorEastAsia"/>
-        </w:rPr>
-        <w:t xml:space="preserve"> edge capacities </w:t>
-      </w:r>
-      <w:r>
-        <w:rPr>
-          <w:rFonts w:eastAsiaTheme="minorEastAsia"/>
-        </w:rPr>
-        <w:t xml:space="preserve">are </w:t>
-      </w:r>
-      <m:oMath>
-        <m:r>
-          <w:rPr>
-            <w:rFonts w:ascii="Cambria Math" w:eastAsiaTheme="minorEastAsia" w:hAnsi="Cambria Math"/>
-          </w:rPr>
-          <m:t>1</m:t>
-        </m:r>
-      </m:oMath>
-      <w:r>
-        <w:rPr>
-          <w:rFonts w:eastAsiaTheme="minorEastAsia"/>
-        </w:rPr>
-        <w:t>.</w:t>
-      </w:r>
-      <w:r>
-        <w:rPr>
-          <w:rFonts w:eastAsiaTheme="minorEastAsia"/>
-        </w:rPr>
-        <w:t xml:space="preserve"> There is an edge </w:t>
-      </w:r>
-      <m:oMath>
-        <m:r>
-          <w:rPr>
-            <w:rFonts w:ascii="Cambria Math" w:eastAsiaTheme="minorEastAsia" w:hAnsi="Cambria Math"/>
-          </w:rPr>
-          <m:t>(</m:t>
-        </m:r>
-        <m:sSub>
-          <m:sSubPr>
-            <m:ctrlPr>
-              <w:rPr>
-                <w:rFonts w:ascii="Cambria Math" w:eastAsiaTheme="minorEastAsia" w:hAnsi="Cambria Math"/>
-                <w:i/>
-              </w:rPr>
-            </m:ctrlPr>
-          </m:sSubPr>
-          <m:e>
-            <m:r>
-              <w:rPr>
-                <w:rFonts w:ascii="Cambria Math" w:eastAsiaTheme="minorEastAsia" w:hAnsi="Cambria Math"/>
-              </w:rPr>
-              <m:t>c</m:t>
-            </m:r>
-          </m:e>
-          <m:sub>
-            <m:r>
-              <w:rPr>
-                <w:rFonts w:ascii="Cambria Math" w:eastAsiaTheme="minorEastAsia" w:hAnsi="Cambria Math"/>
-              </w:rPr>
-              <m:t>i</m:t>
-            </m:r>
-          </m:sub>
-        </m:sSub>
-        <m:sSub>
-          <m:sSubPr>
-            <m:ctrlPr>
-              <w:rPr>
-                <w:rFonts w:ascii="Cambria Math" w:eastAsiaTheme="minorEastAsia" w:hAnsi="Cambria Math"/>
-                <w:i/>
-              </w:rPr>
-            </m:ctrlPr>
-          </m:sSubPr>
-          <m:e>
-            <m:r>
-              <w:rPr>
-                <w:rFonts w:ascii="Cambria Math" w:eastAsiaTheme="minorEastAsia" w:hAnsi="Cambria Math"/>
-              </w:rPr>
-              <m:t>t</m:t>
-            </m:r>
-          </m:e>
-          <m:sub>
-            <m:r>
-              <w:rPr>
-                <w:rFonts w:ascii="Cambria Math" w:eastAsiaTheme="minorEastAsia" w:hAnsi="Cambria Math"/>
-              </w:rPr>
-              <m:t>j</m:t>
-            </m:r>
-          </m:sub>
-        </m:sSub>
-        <m:r>
-          <w:rPr>
-            <w:rFonts w:ascii="Cambria Math" w:eastAsiaTheme="minorEastAsia" w:hAnsi="Cambria Math"/>
-          </w:rPr>
-          <m:t>,</m:t>
-        </m:r>
+              <m:t>3</m:t>
+            </m:r>
+          </m:sub>
+        </m:sSub>
+      </m:oMath>
+      <w:r>
+        <w:rPr>
+          <w:rFonts w:eastAsiaTheme="minorEastAsia"/>
+        </w:rPr>
+        <w:t xml:space="preserve"> and </w:t>
+      </w:r>
+      <m:oMath>
         <m:sSub>
           <m:sSubPr>
             <m:ctrlPr>
@@ -732,480 +1900,22 @@
               <w:rPr>
                 <w:rFonts w:ascii="Cambria Math" w:eastAsiaTheme="minorEastAsia" w:hAnsi="Cambria Math"/>
               </w:rPr>
-              <m:t>p</m:t>
-            </m:r>
-          </m:sub>
-        </m:sSub>
-        <m:r>
-          <w:rPr>
-            <w:rFonts w:ascii="Cambria Math" w:eastAsiaTheme="minorEastAsia" w:hAnsi="Cambria Math"/>
-          </w:rPr>
-          <m:t>)</m:t>
-        </m:r>
-      </m:oMath>
-      <w:r>
-        <w:rPr>
-          <w:rFonts w:eastAsiaTheme="minorEastAsia"/>
-        </w:rPr>
-        <w:t xml:space="preserve"> </w:t>
-      </w:r>
-      <w:r>
-        <w:rPr>
-          <w:rFonts w:eastAsiaTheme="minorEastAsia"/>
-        </w:rPr>
-        <w:t xml:space="preserve">from </w:t>
-      </w:r>
-      <w:r>
-        <w:rPr>
-          <w:rFonts w:eastAsiaTheme="minorEastAsia"/>
-        </w:rPr>
-        <w:t xml:space="preserve">a node </w:t>
-      </w:r>
-      <m:oMath>
-        <m:sSub>
-          <m:sSubPr>
-            <m:ctrlPr>
-              <w:rPr>
-                <w:rFonts w:ascii="Cambria Math" w:eastAsiaTheme="minorEastAsia" w:hAnsi="Cambria Math"/>
-                <w:i/>
-              </w:rPr>
-            </m:ctrlPr>
-          </m:sSubPr>
-          <m:e>
-            <m:r>
-              <w:rPr>
-                <w:rFonts w:ascii="Cambria Math" w:eastAsiaTheme="minorEastAsia" w:hAnsi="Cambria Math"/>
-              </w:rPr>
-              <m:t>c</m:t>
-            </m:r>
-          </m:e>
-          <m:sub>
-            <m:r>
-              <w:rPr>
-                <w:rFonts w:ascii="Cambria Math" w:eastAsiaTheme="minorEastAsia" w:hAnsi="Cambria Math"/>
-              </w:rPr>
-              <m:t>i</m:t>
-            </m:r>
-          </m:sub>
-        </m:sSub>
-        <m:sSub>
-          <m:sSubPr>
-            <m:ctrlPr>
-              <w:rPr>
-                <w:rFonts w:ascii="Cambria Math" w:eastAsiaTheme="minorEastAsia" w:hAnsi="Cambria Math"/>
-                <w:i/>
-              </w:rPr>
-            </m:ctrlPr>
-          </m:sSubPr>
-          <m:e>
-            <m:r>
-              <w:rPr>
-                <w:rFonts w:ascii="Cambria Math" w:eastAsiaTheme="minorEastAsia" w:hAnsi="Cambria Math"/>
-              </w:rPr>
-              <m:t>t</m:t>
-            </m:r>
-          </m:e>
-          <m:sub>
-            <m:r>
-              <w:rPr>
-                <w:rFonts w:ascii="Cambria Math" w:eastAsiaTheme="minorEastAsia" w:hAnsi="Cambria Math"/>
-              </w:rPr>
-              <m:t>j</m:t>
-            </m:r>
-          </m:sub>
-        </m:sSub>
-        <m:r>
-          <w:rPr>
-            <w:rFonts w:ascii="Cambria Math" w:eastAsiaTheme="minorEastAsia" w:hAnsi="Cambria Math"/>
-          </w:rPr>
-          <m:t xml:space="preserve"> </m:t>
-        </m:r>
-      </m:oMath>
-      <w:r>
-        <w:rPr>
-          <w:rFonts w:eastAsiaTheme="minorEastAsia"/>
-        </w:rPr>
-        <w:t xml:space="preserve">in the </w:t>
-      </w:r>
-      <w:r>
-        <w:rPr>
-          <w:rFonts w:eastAsiaTheme="minorEastAsia"/>
-        </w:rPr>
-        <w:t>second</w:t>
-      </w:r>
-      <w:r>
-        <w:rPr>
-          <w:rFonts w:eastAsiaTheme="minorEastAsia"/>
-        </w:rPr>
-        <w:t xml:space="preserve"> </w:t>
-      </w:r>
-      <w:r>
-        <w:rPr>
-          <w:rFonts w:eastAsiaTheme="minorEastAsia"/>
-        </w:rPr>
-        <w:t xml:space="preserve">layer to a node </w:t>
-      </w:r>
-      <m:oMath>
-        <m:sSub>
-          <m:sSubPr>
-            <m:ctrlPr>
-              <w:rPr>
-                <w:rFonts w:ascii="Cambria Math" w:eastAsiaTheme="minorEastAsia" w:hAnsi="Cambria Math"/>
-                <w:i/>
-              </w:rPr>
-            </m:ctrlPr>
-          </m:sSubPr>
-          <m:e>
-            <m:r>
-              <w:rPr>
-                <w:rFonts w:ascii="Cambria Math" w:eastAsiaTheme="minorEastAsia" w:hAnsi="Cambria Math"/>
-              </w:rPr>
-              <m:t>r</m:t>
-            </m:r>
-          </m:e>
-          <m:sub>
-            <m:r>
-              <w:rPr>
-                <w:rFonts w:ascii="Cambria Math" w:eastAsiaTheme="minorEastAsia" w:hAnsi="Cambria Math"/>
-              </w:rPr>
-              <m:t>p</m:t>
-            </m:r>
-          </m:sub>
-        </m:sSub>
-        <m:r>
-          <w:rPr>
-            <w:rFonts w:ascii="Cambria Math" w:eastAsiaTheme="minorEastAsia" w:hAnsi="Cambria Math"/>
-          </w:rPr>
-          <m:t xml:space="preserve"> </m:t>
-        </m:r>
-      </m:oMath>
-      <w:r>
-        <w:rPr>
-          <w:rFonts w:eastAsiaTheme="minorEastAsia"/>
-        </w:rPr>
-        <w:t xml:space="preserve">in the </w:t>
-      </w:r>
-      <w:r>
-        <w:rPr>
-          <w:rFonts w:eastAsiaTheme="minorEastAsia"/>
-        </w:rPr>
-        <w:t xml:space="preserve">third </w:t>
-      </w:r>
-      <w:r>
-        <w:rPr>
-          <w:rFonts w:eastAsiaTheme="minorEastAsia"/>
-        </w:rPr>
-        <w:t>layer</w:t>
-      </w:r>
-      <w:r>
-        <w:rPr>
-          <w:rFonts w:eastAsiaTheme="minorEastAsia"/>
-        </w:rPr>
-        <w:t xml:space="preserve"> </w:t>
-      </w:r>
-      <w:r>
-        <w:rPr>
-          <w:rFonts w:eastAsiaTheme="minorEastAsia"/>
-        </w:rPr>
-        <w:t xml:space="preserve">if </w:t>
-      </w:r>
-      <w:r>
-        <w:rPr>
-          <w:rFonts w:eastAsiaTheme="minorEastAsia"/>
-        </w:rPr>
-        <w:t xml:space="preserve">and only if </w:t>
-      </w:r>
-      <w:r>
-        <w:rPr>
-          <w:rFonts w:eastAsiaTheme="minorEastAsia"/>
-        </w:rPr>
-        <w:t xml:space="preserve">recruiter </w:t>
-      </w:r>
-      <m:oMath>
-        <m:r>
-          <w:rPr>
-            <w:rFonts w:ascii="Cambria Math" w:eastAsiaTheme="minorEastAsia" w:hAnsi="Cambria Math"/>
-          </w:rPr>
-          <m:t>p</m:t>
-        </m:r>
-      </m:oMath>
-      <w:r>
-        <w:rPr>
-          <w:rFonts w:eastAsiaTheme="minorEastAsia"/>
-        </w:rPr>
-        <w:t xml:space="preserve"> </w:t>
-      </w:r>
-      <w:r>
-        <w:rPr>
-          <w:rFonts w:eastAsiaTheme="minorEastAsia"/>
-        </w:rPr>
-        <w:t xml:space="preserve">is qualified to interview candidate </w:t>
-      </w:r>
-      <m:oMath>
-        <m:r>
-          <w:rPr>
-            <w:rFonts w:ascii="Cambria Math" w:eastAsiaTheme="minorEastAsia" w:hAnsi="Cambria Math"/>
-          </w:rPr>
-          <m:t>i</m:t>
-        </m:r>
-      </m:oMath>
-      <w:r>
-        <w:rPr>
-          <w:rFonts w:eastAsiaTheme="minorEastAsia"/>
-        </w:rPr>
-        <w:t xml:space="preserve"> and </w:t>
-      </w:r>
-      <w:r>
-        <w:rPr>
-          <w:rFonts w:eastAsiaTheme="minorEastAsia"/>
-        </w:rPr>
-        <w:t>that</w:t>
-      </w:r>
-      <w:r>
-        <w:rPr>
-          <w:rFonts w:eastAsiaTheme="minorEastAsia"/>
-        </w:rPr>
-        <w:t xml:space="preserve"> </w:t>
-      </w:r>
-      <w:r>
-        <w:rPr>
-          <w:rFonts w:eastAsiaTheme="minorEastAsia"/>
-        </w:rPr>
-        <w:t xml:space="preserve">recruiter </w:t>
-      </w:r>
-      <m:oMath>
-        <m:r>
-          <w:rPr>
-            <w:rFonts w:ascii="Cambria Math" w:eastAsiaTheme="minorEastAsia" w:hAnsi="Cambria Math"/>
-          </w:rPr>
-          <m:t>p</m:t>
-        </m:r>
-      </m:oMath>
-      <w:r>
-        <w:rPr>
-          <w:rFonts w:eastAsiaTheme="minorEastAsia"/>
-        </w:rPr>
-        <w:t xml:space="preserve"> </w:t>
-      </w:r>
-      <w:r>
-        <w:rPr>
-          <w:rFonts w:eastAsiaTheme="minorEastAsia"/>
-        </w:rPr>
-        <w:t xml:space="preserve">is available at timeslot </w:t>
-      </w:r>
-      <m:oMath>
-        <m:r>
-          <w:rPr>
-            <w:rFonts w:ascii="Cambria Math" w:eastAsiaTheme="minorEastAsia" w:hAnsi="Cambria Math"/>
-          </w:rPr>
-          <m:t>j</m:t>
-        </m:r>
-      </m:oMath>
-      <w:r>
-        <w:rPr>
-          <w:rFonts w:eastAsiaTheme="minorEastAsia"/>
-        </w:rPr>
-        <w:t xml:space="preserve">; the capacities for all these edges are </w:t>
-      </w:r>
-      <m:oMath>
-        <m:r>
-          <w:rPr>
-            <w:rFonts w:ascii="Cambria Math" w:eastAsiaTheme="minorEastAsia" w:hAnsi="Cambria Math"/>
-          </w:rPr>
-          <m:t>1</m:t>
-        </m:r>
-      </m:oMath>
-      <w:r>
-        <w:rPr>
-          <w:rFonts w:eastAsiaTheme="minorEastAsia"/>
-        </w:rPr>
-        <w:t>.</w:t>
-      </w:r>
-      <w:r>
-        <w:rPr>
-          <w:rFonts w:eastAsiaTheme="minorEastAsia"/>
-        </w:rPr>
-        <w:t xml:space="preserve"> </w:t>
-      </w:r>
-      <w:r>
-        <w:rPr>
-          <w:rFonts w:eastAsiaTheme="minorEastAsia"/>
-        </w:rPr>
-        <w:t>The</w:t>
-      </w:r>
-      <w:r>
-        <w:rPr>
-          <w:rFonts w:eastAsiaTheme="minorEastAsia"/>
-        </w:rPr>
-        <w:t xml:space="preserve">re is an edge from every node </w:t>
-      </w:r>
-      <m:oMath>
-        <m:sSub>
-          <m:sSubPr>
-            <m:ctrlPr>
-              <w:rPr>
-                <w:rFonts w:ascii="Cambria Math" w:eastAsiaTheme="minorEastAsia" w:hAnsi="Cambria Math"/>
-                <w:i/>
-              </w:rPr>
-            </m:ctrlPr>
-          </m:sSubPr>
-          <m:e>
-            <m:r>
-              <w:rPr>
-                <w:rFonts w:ascii="Cambria Math" w:eastAsiaTheme="minorEastAsia" w:hAnsi="Cambria Math"/>
-              </w:rPr>
-              <m:t>r</m:t>
-            </m:r>
-          </m:e>
-          <m:sub>
-            <m:r>
-              <w:rPr>
-                <w:rFonts w:ascii="Cambria Math" w:eastAsiaTheme="minorEastAsia" w:hAnsi="Cambria Math"/>
-              </w:rPr>
-              <m:t>p</m:t>
-            </m:r>
-          </m:sub>
-        </m:sSub>
-      </m:oMath>
-      <w:r>
-        <w:rPr>
-          <w:rFonts w:eastAsiaTheme="minorEastAsia"/>
-        </w:rPr>
-        <w:t xml:space="preserve"> in the third layer to </w:t>
-      </w:r>
-      <m:oMath>
-        <m:r>
-          <w:rPr>
-            <w:rFonts w:ascii="Cambria Math" w:eastAsiaTheme="minorEastAsia" w:hAnsi="Cambria Math"/>
-          </w:rPr>
-          <m:t>t</m:t>
-        </m:r>
-      </m:oMath>
-      <w:r>
-        <w:rPr>
-          <w:rFonts w:eastAsiaTheme="minorEastAsia"/>
-        </w:rPr>
-        <w:t xml:space="preserve">; the </w:t>
-      </w:r>
-      <w:r>
-        <w:rPr>
-          <w:rFonts w:eastAsiaTheme="minorEastAsia"/>
-        </w:rPr>
-        <w:t>edge capacit</w:t>
-      </w:r>
-      <w:r>
-        <w:rPr>
-          <w:rFonts w:eastAsiaTheme="minorEastAsia"/>
-        </w:rPr>
-        <w:t>ies</w:t>
-      </w:r>
-      <w:r>
-        <w:rPr>
-          <w:rFonts w:eastAsiaTheme="minorEastAsia"/>
-        </w:rPr>
-        <w:t xml:space="preserve"> </w:t>
-      </w:r>
-      <w:r>
-        <w:rPr>
-          <w:rFonts w:eastAsiaTheme="minorEastAsia"/>
-        </w:rPr>
-        <w:t xml:space="preserve">for all </w:t>
-      </w:r>
-      <w:r>
-        <w:rPr>
-          <w:rFonts w:eastAsiaTheme="minorEastAsia"/>
-        </w:rPr>
-        <w:t>these edges</w:t>
-      </w:r>
-      <w:r>
-        <w:rPr>
-          <w:rFonts w:eastAsiaTheme="minorEastAsia"/>
-        </w:rPr>
-        <w:t xml:space="preserve"> are</w:t>
-      </w:r>
-      <w:r>
-        <w:rPr>
-          <w:rFonts w:eastAsiaTheme="minorEastAsia"/>
-        </w:rPr>
-        <w:t xml:space="preserve"> </w:t>
-      </w:r>
-      <m:oMath>
-        <m:r>
-          <w:rPr>
-            <w:rFonts w:ascii="Cambria Math" w:eastAsiaTheme="minorEastAsia" w:hAnsi="Cambria Math"/>
-          </w:rPr>
-          <m:t>1</m:t>
-        </m:r>
-      </m:oMath>
-      <w:r>
-        <w:rPr>
-          <w:rFonts w:eastAsiaTheme="minorEastAsia"/>
-        </w:rPr>
-        <w:t xml:space="preserve">. </w:t>
-      </w:r>
-      <w:r>
-        <w:rPr>
-          <w:rFonts w:eastAsiaTheme="minorEastAsia"/>
-        </w:rPr>
-        <w:t>Run Ford-Fulkerson on this graph.</w:t>
-      </w:r>
-      <w:r>
-        <w:rPr>
-          <w:rFonts w:eastAsiaTheme="minorEastAsia"/>
-        </w:rPr>
-        <w:t xml:space="preserve"> If the max flow is less than the number of candidates </w:t>
-      </w:r>
-      <m:oMath>
-        <m:r>
-          <w:rPr>
-            <w:rFonts w:ascii="Cambria Math" w:eastAsiaTheme="minorEastAsia" w:hAnsi="Cambria Math"/>
-          </w:rPr>
-          <m:t>n</m:t>
-        </m:r>
-      </m:oMath>
-      <w:r>
-        <w:rPr>
-          <w:rFonts w:eastAsiaTheme="minorEastAsia"/>
-        </w:rPr>
-        <w:t>, then there is</w:t>
-      </w:r>
-      <w:r>
-        <w:rPr>
-          <w:rFonts w:eastAsiaTheme="minorEastAsia"/>
-        </w:rPr>
-        <w:t xml:space="preserve"> no interview schedule where every candidate </w:t>
-      </w:r>
-      <w:r>
-        <w:rPr>
-          <w:rFonts w:eastAsiaTheme="minorEastAsia"/>
-        </w:rPr>
-        <w:t>gets</w:t>
-      </w:r>
-      <w:r>
-        <w:rPr>
-          <w:rFonts w:eastAsiaTheme="minorEastAsia"/>
-        </w:rPr>
-        <w:t xml:space="preserve"> interviewed</w:t>
-      </w:r>
-      <w:r>
-        <w:rPr>
-          <w:rFonts w:eastAsiaTheme="minorEastAsia"/>
-        </w:rPr>
-        <w:t xml:space="preserve">; if the max flow is equal to </w:t>
-      </w:r>
-      <m:oMath>
-        <m:r>
-          <w:rPr>
-            <w:rFonts w:ascii="Cambria Math" w:eastAsiaTheme="minorEastAsia" w:hAnsi="Cambria Math"/>
-          </w:rPr>
-          <m:t>n</m:t>
-        </m:r>
-      </m:oMath>
-      <w:r>
-        <w:rPr>
-          <w:rFonts w:eastAsiaTheme="minorEastAsia"/>
-        </w:rPr>
-        <w:t>, then there is.</w:t>
+              <m:t>4</m:t>
+            </m:r>
+          </m:sub>
+        </m:sSub>
+      </m:oMath>
+      <w:r>
+        <w:rPr>
+          <w:rFonts w:eastAsiaTheme="minorEastAsia"/>
+        </w:rPr>
+        <w:t xml:space="preserve"> and is available at </w:t>
+      </w:r>
+      <w:r>
+        <w:rPr>
+          <w:rFonts w:eastAsiaTheme="minorEastAsia"/>
+        </w:rPr>
+        <w:t>2 PM and 5 PM.</w:t>
       </w:r>
       <w:bookmarkStart w:id="0" w:name="_GoBack"/>
       <w:bookmarkEnd w:id="0"/>
@@ -1252,13 +1962,7 @@
           <w:rPr>
             <w:rFonts w:ascii="Cambria Math" w:hAnsi="Cambria Math"/>
           </w:rPr>
-          <m:t>M</m:t>
-        </m:r>
-        <m:r>
-          <w:rPr>
-            <w:rFonts w:ascii="Cambria Math" w:hAnsi="Cambria Math"/>
-          </w:rPr>
-          <m:t>'</m:t>
+          <m:t>M'</m:t>
         </m:r>
       </m:oMath>
       <w:r>
@@ -1304,31 +2008,7 @@
           <w:rPr>
             <w:rFonts w:ascii="Cambria Math" w:eastAsiaTheme="minorEastAsia" w:hAnsi="Cambria Math"/>
           </w:rPr>
-          <m:t>(</m:t>
-        </m:r>
-        <m:r>
-          <w:rPr>
-            <w:rFonts w:ascii="Cambria Math" w:eastAsiaTheme="minorEastAsia" w:hAnsi="Cambria Math"/>
-          </w:rPr>
-          <m:t>s,</m:t>
-        </m:r>
-        <m:r>
-          <w:rPr>
-            <w:rFonts w:ascii="Cambria Math" w:eastAsiaTheme="minorEastAsia" w:hAnsi="Cambria Math"/>
-          </w:rPr>
-          <m:t>c,ct,r</m:t>
-        </m:r>
-        <m:r>
-          <w:rPr>
-            <w:rFonts w:ascii="Cambria Math" w:eastAsiaTheme="minorEastAsia" w:hAnsi="Cambria Math"/>
-          </w:rPr>
-          <m:t>,t</m:t>
-        </m:r>
-        <m:r>
-          <w:rPr>
-            <w:rFonts w:ascii="Cambria Math" w:eastAsiaTheme="minorEastAsia" w:hAnsi="Cambria Math"/>
-          </w:rPr>
-          <m:t>)</m:t>
+          <m:t>(s,c,ct,r,t)</m:t>
         </m:r>
       </m:oMath>
       <w:r>
@@ -1628,13 +2308,7 @@
           <w:rPr>
             <w:rFonts w:ascii="Cambria Math" w:eastAsiaTheme="minorEastAsia" w:hAnsi="Cambria Math"/>
           </w:rPr>
-          <m:t>∪</m:t>
-        </m:r>
-        <m:r>
-          <w:rPr>
-            <w:rFonts w:ascii="Cambria Math" w:eastAsiaTheme="minorEastAsia" w:hAnsi="Cambria Math"/>
-          </w:rPr>
-          <m:t>the three layers</m:t>
+          <m:t>∪the three layers</m:t>
         </m:r>
       </m:oMath>
       <w:r>
@@ -1836,7 +2510,47 @@
         <w:rPr>
           <w:rFonts w:eastAsiaTheme="minorEastAsia"/>
         </w:rPr>
-        <w:t xml:space="preserve"> each node in the 3</w:t>
+        <w:t xml:space="preserve"> each node </w:t>
+      </w:r>
+      <m:oMath>
+        <m:sSub>
+          <m:sSubPr>
+            <m:ctrlPr>
+              <w:rPr>
+                <w:rFonts w:ascii="Cambria Math" w:eastAsiaTheme="minorEastAsia" w:hAnsi="Cambria Math"/>
+                <w:i/>
+              </w:rPr>
+            </m:ctrlPr>
+          </m:sSubPr>
+          <m:e>
+            <m:r>
+              <w:rPr>
+                <w:rFonts w:ascii="Cambria Math" w:eastAsiaTheme="minorEastAsia" w:hAnsi="Cambria Math"/>
+              </w:rPr>
+              <m:t>r</m:t>
+            </m:r>
+          </m:e>
+          <m:sub>
+            <m:r>
+              <w:rPr>
+                <w:rFonts w:ascii="Cambria Math" w:eastAsiaTheme="minorEastAsia" w:hAnsi="Cambria Math"/>
+              </w:rPr>
+              <m:t>p</m:t>
+            </m:r>
+          </m:sub>
+        </m:sSub>
+        <m:r>
+          <w:rPr>
+            <w:rFonts w:ascii="Cambria Math" w:eastAsiaTheme="minorEastAsia" w:hAnsi="Cambria Math"/>
+          </w:rPr>
+          <m:t xml:space="preserve"> </m:t>
+        </m:r>
+      </m:oMath>
+      <w:r>
+        <w:rPr>
+          <w:rFonts w:eastAsiaTheme="minorEastAsia"/>
+        </w:rPr>
+        <w:t>in the 3</w:t>
       </w:r>
       <w:r>
         <w:rPr>
@@ -1849,7 +2563,97 @@
         <w:rPr>
           <w:rFonts w:eastAsiaTheme="minorEastAsia"/>
         </w:rPr>
-        <w:t xml:space="preserve"> layer is the head of at most one edge in </w:t>
+        <w:t xml:space="preserve"> layer is the head of at most </w:t>
+      </w:r>
+      <m:oMath>
+        <m:sSub>
+          <m:sSubPr>
+            <m:ctrlPr>
+              <w:rPr>
+                <w:rFonts w:ascii="Cambria Math" w:eastAsiaTheme="minorEastAsia" w:hAnsi="Cambria Math"/>
+                <w:i/>
+              </w:rPr>
+            </m:ctrlPr>
+          </m:sSubPr>
+          <m:e>
+            <m:r>
+              <w:rPr>
+                <w:rFonts w:ascii="Cambria Math" w:eastAsiaTheme="minorEastAsia" w:hAnsi="Cambria Math"/>
+              </w:rPr>
+              <m:t>c</m:t>
+            </m:r>
+          </m:e>
+          <m:sub>
+            <m:r>
+              <w:rPr>
+                <w:rFonts w:ascii="Cambria Math" w:eastAsiaTheme="minorEastAsia" w:hAnsi="Cambria Math"/>
+              </w:rPr>
+              <m:t>p</m:t>
+            </m:r>
+          </m:sub>
+        </m:sSub>
+        <m:r>
+          <w:rPr>
+            <w:rFonts w:ascii="Cambria Math" w:eastAsiaTheme="minorEastAsia" w:hAnsi="Cambria Math"/>
+          </w:rPr>
+          <m:t xml:space="preserve"> </m:t>
+        </m:r>
+      </m:oMath>
+      <w:r>
+        <w:rPr>
+          <w:rFonts w:eastAsiaTheme="minorEastAsia"/>
+        </w:rPr>
+        <w:t>edge</w:t>
+      </w:r>
+      <w:r>
+        <w:rPr>
+          <w:rFonts w:eastAsiaTheme="minorEastAsia"/>
+        </w:rPr>
+        <w:t>s</w:t>
+      </w:r>
+      <w:r>
+        <w:rPr>
+          <w:rFonts w:eastAsiaTheme="minorEastAsia"/>
+        </w:rPr>
+        <w:t xml:space="preserve"> </w:t>
+      </w:r>
+      <w:r>
+        <w:rPr>
+          <w:rFonts w:eastAsiaTheme="minorEastAsia"/>
+        </w:rPr>
+        <w:t>(</w:t>
+      </w:r>
+      <w:r>
+        <w:rPr>
+          <w:rFonts w:eastAsiaTheme="minorEastAsia"/>
+        </w:rPr>
+        <w:t>interviewing capacity of recruiter</w:t>
+      </w:r>
+      <w:r>
+        <w:rPr>
+          <w:rFonts w:eastAsiaTheme="minorEastAsia"/>
+        </w:rPr>
+        <w:t xml:space="preserve"> </w:t>
+      </w:r>
+      <m:oMath>
+        <m:r>
+          <w:rPr>
+            <w:rFonts w:ascii="Cambria Math" w:eastAsiaTheme="minorEastAsia" w:hAnsi="Cambria Math"/>
+          </w:rPr>
+          <m:t>p</m:t>
+        </m:r>
+      </m:oMath>
+      <w:r>
+        <w:rPr>
+          <w:rFonts w:eastAsiaTheme="minorEastAsia"/>
+        </w:rPr>
+        <w:t xml:space="preserve">) </w:t>
+      </w:r>
+      <w:r>
+        <w:rPr>
+          <w:rFonts w:eastAsiaTheme="minorEastAsia"/>
+        </w:rPr>
+        <w:t xml:space="preserve">in </w:t>
       </w:r>
       <m:oMath>
         <m:r>
@@ -2020,17 +2824,82 @@
     </w:p>
     <w:p/>
     <w:p>
-      <w:r>
-        <w:rPr>
-          <w:rFonts w:eastAsiaTheme="minorEastAsia"/>
-        </w:rPr>
-        <w:t>For the second part, e</w:t>
-      </w:r>
-      <w:r>
-        <w:rPr>
-          <w:rFonts w:eastAsiaTheme="minorEastAsia"/>
-        </w:rPr>
-        <w:t>ach node in the 2</w:t>
+      <w:pPr>
+        <w:rPr>
+          <w:rFonts w:eastAsiaTheme="minorEastAsia"/>
+        </w:rPr>
+      </w:pPr>
+      <w:r>
+        <w:rPr>
+          <w:rFonts w:eastAsiaTheme="minorEastAsia"/>
+        </w:rPr>
+        <w:t xml:space="preserve">For the second part, each node </w:t>
+      </w:r>
+      <m:oMath>
+        <m:sSub>
+          <m:sSubPr>
+            <m:ctrlPr>
+              <w:rPr>
+                <w:rFonts w:ascii="Cambria Math" w:eastAsiaTheme="minorEastAsia" w:hAnsi="Cambria Math"/>
+                <w:i/>
+              </w:rPr>
+            </m:ctrlPr>
+          </m:sSubPr>
+          <m:e>
+            <m:r>
+              <w:rPr>
+                <w:rFonts w:ascii="Cambria Math" w:eastAsiaTheme="minorEastAsia" w:hAnsi="Cambria Math"/>
+              </w:rPr>
+              <m:t>c</m:t>
+            </m:r>
+          </m:e>
+          <m:sub>
+            <m:r>
+              <w:rPr>
+                <w:rFonts w:ascii="Cambria Math" w:eastAsiaTheme="minorEastAsia" w:hAnsi="Cambria Math"/>
+              </w:rPr>
+              <m:t>i</m:t>
+            </m:r>
+          </m:sub>
+        </m:sSub>
+        <m:sSub>
+          <m:sSubPr>
+            <m:ctrlPr>
+              <w:rPr>
+                <w:rFonts w:ascii="Cambria Math" w:eastAsiaTheme="minorEastAsia" w:hAnsi="Cambria Math"/>
+                <w:i/>
+              </w:rPr>
+            </m:ctrlPr>
+          </m:sSubPr>
+          <m:e>
+            <m:r>
+              <w:rPr>
+                <w:rFonts w:ascii="Cambria Math" w:eastAsiaTheme="minorEastAsia" w:hAnsi="Cambria Math"/>
+              </w:rPr>
+              <m:t>t</m:t>
+            </m:r>
+          </m:e>
+          <m:sub>
+            <m:r>
+              <w:rPr>
+                <w:rFonts w:ascii="Cambria Math" w:eastAsiaTheme="minorEastAsia" w:hAnsi="Cambria Math"/>
+              </w:rPr>
+              <m:t>j</m:t>
+            </m:r>
+          </m:sub>
+        </m:sSub>
+        <m:r>
+          <w:rPr>
+            <w:rFonts w:ascii="Cambria Math" w:eastAsiaTheme="minorEastAsia" w:hAnsi="Cambria Math"/>
+          </w:rPr>
+          <m:t xml:space="preserve"> </m:t>
+        </m:r>
+      </m:oMath>
+      <w:r>
+        <w:rPr>
+          <w:rFonts w:eastAsiaTheme="minorEastAsia"/>
+        </w:rPr>
+        <w:t>in the 2</w:t>
       </w:r>
       <w:r>
         <w:rPr>
@@ -2057,23 +2926,369 @@
         <w:rPr>
           <w:rFonts w:eastAsiaTheme="minorEastAsia"/>
         </w:rPr>
-        <w:t xml:space="preserve"> because of this line of reasoning.</w:t>
-      </w:r>
-      <w:r>
+        <w:t xml:space="preserve"> because </w:t>
+      </w:r>
+      <w:r>
+        <w:rPr>
+          <w:rFonts w:eastAsiaTheme="minorEastAsia"/>
+        </w:rPr>
+        <w:t xml:space="preserve">it only has edges entering from node </w:t>
+      </w:r>
+      <m:oMath>
+        <m:sSub>
+          <m:sSubPr>
+            <m:ctrlPr>
+              <w:rPr>
+                <w:rFonts w:ascii="Cambria Math" w:eastAsiaTheme="minorEastAsia" w:hAnsi="Cambria Math"/>
+                <w:i/>
+              </w:rPr>
+            </m:ctrlPr>
+          </m:sSubPr>
+          <m:e>
+            <m:r>
+              <w:rPr>
+                <w:rFonts w:ascii="Cambria Math" w:eastAsiaTheme="minorEastAsia" w:hAnsi="Cambria Math"/>
+              </w:rPr>
+              <m:t>c</m:t>
+            </m:r>
+          </m:e>
+          <m:sub>
+            <m:r>
+              <w:rPr>
+                <w:rFonts w:ascii="Cambria Math" w:eastAsiaTheme="minorEastAsia" w:hAnsi="Cambria Math"/>
+              </w:rPr>
+              <m:t>i</m:t>
+            </m:r>
+          </m:sub>
+        </m:sSub>
+      </m:oMath>
+      <w:r>
+        <w:rPr>
+          <w:rFonts w:eastAsiaTheme="minorEastAsia"/>
+        </w:rPr>
+        <w:t xml:space="preserve">, which is the tail of at most one edge in </w:t>
+      </w:r>
+      <m:oMath>
+        <m:r>
+          <w:rPr>
+            <w:rFonts w:ascii="Cambria Math" w:eastAsiaTheme="minorEastAsia" w:hAnsi="Cambria Math"/>
+          </w:rPr>
+          <m:t>M</m:t>
+        </m:r>
+      </m:oMath>
+      <w:r>
+        <w:rPr>
+          <w:rFonts w:eastAsiaTheme="minorEastAsia"/>
+        </w:rPr>
+        <w:t>.</w:t>
+      </w:r>
+      <w:r>
+        <w:rPr>
+          <w:rFonts w:eastAsiaTheme="minorEastAsia"/>
+        </w:rPr>
         <w:t xml:space="preserve"> </w:t>
       </w:r>
       <w:r>
-        <w:t xml:space="preserve">Apply this </w:t>
-      </w:r>
-      <w:r>
-        <w:t>logic continuously down the line to prove the other parts</w:t>
-      </w:r>
-      <w:r>
-        <w:t>.</w:t>
+        <w:rPr>
+          <w:rFonts w:eastAsiaTheme="minorEastAsia"/>
+        </w:rPr>
+        <w:t xml:space="preserve">And of course, it is the tail of at most one edge in </w:t>
+      </w:r>
+      <m:oMath>
+        <m:r>
+          <w:rPr>
+            <w:rFonts w:ascii="Cambria Math" w:eastAsiaTheme="minorEastAsia" w:hAnsi="Cambria Math"/>
+          </w:rPr>
+          <m:t>M</m:t>
+        </m:r>
+      </m:oMath>
+      <w:r>
+        <w:rPr>
+          <w:rFonts w:eastAsiaTheme="minorEastAsia"/>
+        </w:rPr>
+        <w:t xml:space="preserve"> because it is the head of at most one edge.</w:t>
+      </w:r>
+      <w:r>
+        <w:rPr>
+          <w:rFonts w:eastAsiaTheme="minorEastAsia"/>
+        </w:rPr>
+        <w:t xml:space="preserve"> </w:t>
       </w:r>
     </w:p>
     <w:p>
       <w:r>
+        <w:t xml:space="preserve">For the third part, </w:t>
+      </w:r>
+      <w:r>
+        <w:rPr>
+          <w:rFonts w:eastAsiaTheme="minorEastAsia"/>
+        </w:rPr>
+        <w:t xml:space="preserve">each node </w:t>
+      </w:r>
+      <m:oMath>
+        <m:sSub>
+          <m:sSubPr>
+            <m:ctrlPr>
+              <w:rPr>
+                <w:rFonts w:ascii="Cambria Math" w:eastAsiaTheme="minorEastAsia" w:hAnsi="Cambria Math"/>
+                <w:i/>
+              </w:rPr>
+            </m:ctrlPr>
+          </m:sSubPr>
+          <m:e>
+            <m:r>
+              <w:rPr>
+                <w:rFonts w:ascii="Cambria Math" w:eastAsiaTheme="minorEastAsia" w:hAnsi="Cambria Math"/>
+              </w:rPr>
+              <m:t>r</m:t>
+            </m:r>
+          </m:e>
+          <m:sub>
+            <m:r>
+              <w:rPr>
+                <w:rFonts w:ascii="Cambria Math" w:eastAsiaTheme="minorEastAsia" w:hAnsi="Cambria Math"/>
+              </w:rPr>
+              <m:t>p</m:t>
+            </m:r>
+          </m:sub>
+        </m:sSub>
+        <m:r>
+          <w:rPr>
+            <w:rFonts w:ascii="Cambria Math" w:eastAsiaTheme="minorEastAsia" w:hAnsi="Cambria Math"/>
+          </w:rPr>
+          <m:t xml:space="preserve"> </m:t>
+        </m:r>
+      </m:oMath>
+      <w:r>
+        <w:rPr>
+          <w:rFonts w:eastAsiaTheme="minorEastAsia"/>
+        </w:rPr>
+        <w:t>in the 3</w:t>
+      </w:r>
+      <w:r>
+        <w:rPr>
+          <w:rFonts w:eastAsiaTheme="minorEastAsia"/>
+          <w:vertAlign w:val="superscript"/>
+        </w:rPr>
+        <w:t>rd</w:t>
+      </w:r>
+      <w:r>
+        <w:rPr>
+          <w:rFonts w:eastAsiaTheme="minorEastAsia"/>
+        </w:rPr>
+        <w:t xml:space="preserve"> layer is the head of at most </w:t>
+      </w:r>
+      <m:oMath>
+        <m:sSub>
+          <m:sSubPr>
+            <m:ctrlPr>
+              <w:rPr>
+                <w:rFonts w:ascii="Cambria Math" w:eastAsiaTheme="minorEastAsia" w:hAnsi="Cambria Math"/>
+                <w:i/>
+              </w:rPr>
+            </m:ctrlPr>
+          </m:sSubPr>
+          <m:e>
+            <m:r>
+              <w:rPr>
+                <w:rFonts w:ascii="Cambria Math" w:eastAsiaTheme="minorEastAsia" w:hAnsi="Cambria Math"/>
+              </w:rPr>
+              <m:t>c</m:t>
+            </m:r>
+          </m:e>
+          <m:sub>
+            <m:r>
+              <w:rPr>
+                <w:rFonts w:ascii="Cambria Math" w:eastAsiaTheme="minorEastAsia" w:hAnsi="Cambria Math"/>
+              </w:rPr>
+              <m:t>p</m:t>
+            </m:r>
+          </m:sub>
+        </m:sSub>
+        <m:r>
+          <w:rPr>
+            <w:rFonts w:ascii="Cambria Math" w:eastAsiaTheme="minorEastAsia" w:hAnsi="Cambria Math"/>
+          </w:rPr>
+          <m:t xml:space="preserve"> </m:t>
+        </m:r>
+      </m:oMath>
+      <w:r>
+        <w:rPr>
+          <w:rFonts w:eastAsiaTheme="minorEastAsia"/>
+        </w:rPr>
+        <w:t>edges</w:t>
+      </w:r>
+      <w:r>
+        <w:rPr>
+          <w:rFonts w:eastAsiaTheme="minorEastAsia"/>
+        </w:rPr>
+        <w:t xml:space="preserve"> in </w:t>
+      </w:r>
+      <m:oMath>
+        <m:r>
+          <w:rPr>
+            <w:rFonts w:ascii="Cambria Math" w:eastAsiaTheme="minorEastAsia" w:hAnsi="Cambria Math"/>
+          </w:rPr>
+          <m:t>M</m:t>
+        </m:r>
+      </m:oMath>
+      <w:r>
+        <w:rPr>
+          <w:rFonts w:eastAsiaTheme="minorEastAsia"/>
+        </w:rPr>
+        <w:t xml:space="preserve"> because if it has more than </w:t>
+      </w:r>
+      <m:oMath>
+        <m:sSub>
+          <m:sSubPr>
+            <m:ctrlPr>
+              <w:rPr>
+                <w:rFonts w:ascii="Cambria Math" w:eastAsiaTheme="minorEastAsia" w:hAnsi="Cambria Math"/>
+                <w:i/>
+              </w:rPr>
+            </m:ctrlPr>
+          </m:sSubPr>
+          <m:e>
+            <m:r>
+              <w:rPr>
+                <w:rFonts w:ascii="Cambria Math" w:eastAsiaTheme="minorEastAsia" w:hAnsi="Cambria Math"/>
+              </w:rPr>
+              <m:t>c</m:t>
+            </m:r>
+          </m:e>
+          <m:sub>
+            <m:r>
+              <w:rPr>
+                <w:rFonts w:ascii="Cambria Math" w:eastAsiaTheme="minorEastAsia" w:hAnsi="Cambria Math"/>
+              </w:rPr>
+              <m:t>p</m:t>
+            </m:r>
+          </m:sub>
+        </m:sSub>
+      </m:oMath>
+      <w:r>
+        <w:rPr>
+          <w:rFonts w:eastAsiaTheme="minorEastAsia"/>
+        </w:rPr>
+        <w:t xml:space="preserve"> edges entering, then a flow of more than </w:t>
+      </w:r>
+      <m:oMath>
+        <m:sSub>
+          <m:sSubPr>
+            <m:ctrlPr>
+              <w:rPr>
+                <w:rFonts w:ascii="Cambria Math" w:eastAsiaTheme="minorEastAsia" w:hAnsi="Cambria Math"/>
+                <w:i/>
+              </w:rPr>
+            </m:ctrlPr>
+          </m:sSubPr>
+          <m:e>
+            <m:r>
+              <w:rPr>
+                <w:rFonts w:ascii="Cambria Math" w:eastAsiaTheme="minorEastAsia" w:hAnsi="Cambria Math"/>
+              </w:rPr>
+              <m:t>c</m:t>
+            </m:r>
+          </m:e>
+          <m:sub>
+            <m:r>
+              <w:rPr>
+                <w:rFonts w:ascii="Cambria Math" w:eastAsiaTheme="minorEastAsia" w:hAnsi="Cambria Math"/>
+              </w:rPr>
+              <m:t>p</m:t>
+            </m:r>
+          </m:sub>
+        </m:sSub>
+      </m:oMath>
+      <w:r>
+        <w:rPr>
+          <w:rFonts w:eastAsiaTheme="minorEastAsia"/>
+        </w:rPr>
+        <w:t xml:space="preserve"> flows out from it and into the sink, which is impossible because the capacity of the edge </w:t>
+      </w:r>
+      <m:oMath>
+        <m:r>
+          <w:rPr>
+            <w:rFonts w:ascii="Cambria Math" w:eastAsiaTheme="minorEastAsia" w:hAnsi="Cambria Math"/>
+          </w:rPr>
+          <m:t>(</m:t>
+        </m:r>
+        <m:sSub>
+          <m:sSubPr>
+            <m:ctrlPr>
+              <w:rPr>
+                <w:rFonts w:ascii="Cambria Math" w:eastAsiaTheme="minorEastAsia" w:hAnsi="Cambria Math"/>
+                <w:i/>
+              </w:rPr>
+            </m:ctrlPr>
+          </m:sSubPr>
+          <m:e>
+            <m:r>
+              <w:rPr>
+                <w:rFonts w:ascii="Cambria Math" w:eastAsiaTheme="minorEastAsia" w:hAnsi="Cambria Math"/>
+              </w:rPr>
+              <m:t>r</m:t>
+            </m:r>
+          </m:e>
+          <m:sub>
+            <m:r>
+              <w:rPr>
+                <w:rFonts w:ascii="Cambria Math" w:eastAsiaTheme="minorEastAsia" w:hAnsi="Cambria Math"/>
+              </w:rPr>
+              <m:t>p</m:t>
+            </m:r>
+          </m:sub>
+        </m:sSub>
+        <m:r>
+          <w:rPr>
+            <w:rFonts w:ascii="Cambria Math" w:eastAsiaTheme="minorEastAsia" w:hAnsi="Cambria Math"/>
+          </w:rPr>
+          <m:t>,t)</m:t>
+        </m:r>
+      </m:oMath>
+      <w:r>
+        <w:rPr>
+          <w:rFonts w:eastAsiaTheme="minorEastAsia"/>
+        </w:rPr>
+        <w:t xml:space="preserve"> is </w:t>
+      </w:r>
+      <m:oMath>
+        <m:sSub>
+          <m:sSubPr>
+            <m:ctrlPr>
+              <w:rPr>
+                <w:rFonts w:ascii="Cambria Math" w:eastAsiaTheme="minorEastAsia" w:hAnsi="Cambria Math"/>
+                <w:i/>
+              </w:rPr>
+            </m:ctrlPr>
+          </m:sSubPr>
+          <m:e>
+            <m:r>
+              <w:rPr>
+                <w:rFonts w:ascii="Cambria Math" w:eastAsiaTheme="minorEastAsia" w:hAnsi="Cambria Math"/>
+              </w:rPr>
+              <m:t>c</m:t>
+            </m:r>
+          </m:e>
+          <m:sub>
+            <m:r>
+              <w:rPr>
+                <w:rFonts w:ascii="Cambria Math" w:eastAsiaTheme="minorEastAsia" w:hAnsi="Cambria Math"/>
+              </w:rPr>
+              <m:t>p</m:t>
+            </m:r>
+          </m:sub>
+        </m:sSub>
+      </m:oMath>
+      <w:r>
+        <w:rPr>
+          <w:rFonts w:eastAsiaTheme="minorEastAsia"/>
+        </w:rPr>
+        <w:t>.</w:t>
+      </w:r>
+    </w:p>
+    <w:p>
+      <w:r>
         <w:rPr>
           <w:rFonts w:eastAsiaTheme="minorEastAsia"/>
         </w:rPr>
@@ -2111,16 +3326,14 @@
         <w:rPr>
           <w:rFonts w:eastAsiaTheme="minorEastAsia"/>
         </w:rPr>
-        <w:t xml:space="preserve">we get </w:t>
-      </w:r>
-      <w:proofErr w:type="gramStart"/>
-      <w:r>
-        <w:rPr>
-          <w:rFonts w:eastAsiaTheme="minorEastAsia"/>
-        </w:rPr>
-        <w:t>a</w:t>
-      </w:r>
-      <w:proofErr w:type="gramEnd"/>
+        <w:t>we get a</w:t>
+      </w:r>
+      <w:r>
+        <w:rPr>
+          <w:rFonts w:eastAsiaTheme="minorEastAsia"/>
+        </w:rPr>
+        <w:t>n</w:t>
+      </w:r>
       <w:r>
         <w:rPr>
           <w:rFonts w:eastAsiaTheme="minorEastAsia"/>

</xml_diff>

<commit_message>
what did I change tho
</commit_message>
<xml_diff>
--- a/HW CS 4820/HW6/q2_HW6.docx
+++ b/HW CS 4820/HW6/q2_HW6.docx
@@ -432,7 +432,21 @@
         <w:rPr>
           <w:rFonts w:eastAsiaTheme="minorEastAsia"/>
         </w:rPr>
-        <w:t xml:space="preserve"> of capacity </w:t>
+        <w:t xml:space="preserve"> of c</w:t>
+      </w:r>
+      <w:proofErr w:type="spellStart"/>
+      <w:r>
+        <w:rPr>
+          <w:rFonts w:eastAsiaTheme="minorEastAsia"/>
+        </w:rPr>
+        <w:t>apacity</w:t>
+      </w:r>
+      <w:proofErr w:type="spellEnd"/>
+      <w:r>
+        <w:rPr>
+          <w:rFonts w:eastAsiaTheme="minorEastAsia"/>
+        </w:rPr>
+        <w:t xml:space="preserve"> </w:t>
       </w:r>
       <m:oMath>
         <m:sSub>
@@ -2438,7 +2452,15 @@
         <w:t xml:space="preserve"> only 1 can flow out (thus one recruiter only interviewing one candidate), and if a flow of value 1 goes out from layer 2, that means a flow of </w:t>
       </w:r>
       <w:r>
-        <w:t>1 went in (thus one candidate only have one recruiter)</w:t>
+        <w:t xml:space="preserve">1 went in (thus one candidate only </w:t>
+      </w:r>
+      <w:proofErr w:type="gramStart"/>
+      <w:r>
+        <w:t>have</w:t>
+      </w:r>
+      <w:proofErr w:type="gramEnd"/>
+      <w:r>
+        <w:t xml:space="preserve"> one recruiter)</w:t>
       </w:r>
     </w:p>
     <w:p>
@@ -2588,6 +2610,18 @@
           </w:rPr>
           <m:t>*n*m</m:t>
         </m:r>
+        <m:r>
+          <w:rPr>
+            <w:rFonts w:ascii="Cambria Math" w:eastAsiaTheme="minorEastAsia" w:hAnsi="Cambria Math"/>
+          </w:rPr>
+          <m:t>*</m:t>
+        </m:r>
+        <m:r>
+          <w:rPr>
+            <w:rFonts w:ascii="Cambria Math" w:eastAsiaTheme="minorEastAsia" w:hAnsi="Cambria Math"/>
+          </w:rPr>
+          <m:t>k</m:t>
+        </m:r>
       </m:oMath>
       <w:r>
         <w:rPr>
@@ -2658,8 +2692,10 @@
               <w:rPr>
                 <w:rFonts w:ascii="Cambria Math" w:eastAsiaTheme="minorEastAsia" w:hAnsi="Cambria Math"/>
               </w:rPr>
-              <m:t>3</m:t>
-            </m:r>
+              <m:t>4</m:t>
+            </m:r>
+            <w:bookmarkStart w:id="0" w:name="_GoBack"/>
+            <w:bookmarkEnd w:id="0"/>
           </m:sup>
         </m:sSup>
         <m:sSup>
@@ -2727,8 +2763,6 @@
         </w:rPr>
         <w:t>, which is polynomial is all the variables involved.</w:t>
       </w:r>
-      <w:bookmarkStart w:id="0" w:name="_GoBack"/>
-      <w:bookmarkEnd w:id="0"/>
     </w:p>
     <w:sectPr>
       <w:pgSz w:w="12240" w:h="15840"/>
@@ -3510,6 +3544,33 @@
       <w:szCs w:val="18"/>
     </w:rPr>
   </w:style>
+  <w:style w:type="paragraph" w:styleId="BalloonText">
+    <w:name w:val="Balloon Text"/>
+    <w:basedOn w:val="Normal"/>
+    <w:link w:val="BalloonTextChar"/>
+    <w:uiPriority w:val="99"/>
+    <w:semiHidden/>
+    <w:unhideWhenUsed/>
+    <w:rsid w:val="00587333"/>
+    <w:rPr>
+      <w:rFonts w:ascii="Times New Roman" w:hAnsi="Times New Roman" w:cs="Times New Roman"/>
+      <w:sz w:val="18"/>
+      <w:szCs w:val="18"/>
+    </w:rPr>
+  </w:style>
+  <w:style w:type="character" w:customStyle="1" w:styleId="BalloonTextChar">
+    <w:name w:val="Balloon Text Char"/>
+    <w:basedOn w:val="DefaultParagraphFont"/>
+    <w:link w:val="BalloonText"/>
+    <w:uiPriority w:val="99"/>
+    <w:semiHidden/>
+    <w:rsid w:val="00587333"/>
+    <w:rPr>
+      <w:rFonts w:ascii="Times New Roman" w:hAnsi="Times New Roman" w:cs="Times New Roman"/>
+      <w:sz w:val="18"/>
+      <w:szCs w:val="18"/>
+    </w:rPr>
+  </w:style>
 </w:styles>
 </file>
 

</xml_diff>

<commit_message>
HW 6 done and submitted no late days
</commit_message>
<xml_diff>
--- a/HW CS 4820/HW6/q2_HW6.docx
+++ b/HW CS 4820/HW6/q2_HW6.docx
@@ -11,6 +11,46 @@
       </w:r>
     </w:p>
     <w:p>
+      <w:r>
+        <w:t xml:space="preserve">Define </w:t>
+      </w:r>
+      <m:oMath>
+        <m:sSub>
+          <m:sSubPr>
+            <m:ctrlPr>
+              <w:rPr>
+                <w:rFonts w:ascii="Cambria Math" w:hAnsi="Cambria Math"/>
+                <w:i/>
+              </w:rPr>
+            </m:ctrlPr>
+          </m:sSubPr>
+          <m:e>
+            <m:r>
+              <w:rPr>
+                <w:rFonts w:ascii="Cambria Math" w:hAnsi="Cambria Math"/>
+              </w:rPr>
+              <m:t>T</m:t>
+            </m:r>
+          </m:e>
+          <m:sub>
+            <m:r>
+              <w:rPr>
+                <w:rFonts w:ascii="Cambria Math" w:hAnsi="Cambria Math"/>
+              </w:rPr>
+              <m:t>p</m:t>
+            </m:r>
+          </m:sub>
+        </m:sSub>
+        <m:r>
+          <w:rPr>
+            <w:rFonts w:ascii="Cambria Math" w:hAnsi="Cambria Math"/>
+          </w:rPr>
+          <m:t>=number of timeslots recruiter p is available for</m:t>
+        </m:r>
+      </m:oMath>
+    </w:p>
+    <w:p/>
+    <w:p>
       <w:pPr>
         <w:rPr>
           <w:rFonts w:eastAsiaTheme="minorEastAsia"/>
@@ -69,7 +109,19 @@
         <w:rPr>
           <w:rFonts w:eastAsiaTheme="minorEastAsia"/>
         </w:rPr>
-        <w:t>, and five layers between</w:t>
+        <w:t>, and</w:t>
+      </w:r>
+      <w:r>
+        <w:rPr>
+          <w:rFonts w:eastAsiaTheme="minorEastAsia"/>
+        </w:rPr>
+        <w:t xml:space="preserve"> three</w:t>
+      </w:r>
+      <w:r>
+        <w:rPr>
+          <w:rFonts w:eastAsiaTheme="minorEastAsia"/>
+        </w:rPr>
+        <w:t xml:space="preserve"> layers between</w:t>
       </w:r>
       <w:r>
         <w:rPr>
@@ -112,7 +164,7 @@
           <w:rPr>
             <w:rFonts w:ascii="Cambria Math" w:eastAsiaTheme="minorEastAsia" w:hAnsi="Cambria Math"/>
           </w:rPr>
-          <m:t>k</m:t>
+          <m:t>n</m:t>
         </m:r>
       </m:oMath>
       <w:r>
@@ -126,7 +178,7 @@
           <w:rPr>
             <w:rFonts w:ascii="Cambria Math" w:eastAsiaTheme="minorEastAsia" w:hAnsi="Cambria Math"/>
           </w:rPr>
-          <m:t>k</m:t>
+          <m:t>n</m:t>
         </m:r>
       </m:oMath>
       <w:r>
@@ -139,7 +191,7 @@
         <w:rPr>
           <w:rFonts w:eastAsiaTheme="minorEastAsia"/>
         </w:rPr>
-        <w:t>recruiters</w:t>
+        <w:t>candidates</w:t>
       </w:r>
     </w:p>
     <w:p>
@@ -182,8 +234,34 @@
           <w:rPr>
             <w:rFonts w:ascii="Cambria Math" w:eastAsiaTheme="minorEastAsia" w:hAnsi="Cambria Math"/>
           </w:rPr>
-          <m:t>T</m:t>
-        </m:r>
+          <m:t>k*</m:t>
+        </m:r>
+        <m:sSub>
+          <m:sSubPr>
+            <m:ctrlPr>
+              <w:rPr>
+                <w:rFonts w:ascii="Cambria Math" w:eastAsiaTheme="minorEastAsia" w:hAnsi="Cambria Math"/>
+                <w:i/>
+              </w:rPr>
+            </m:ctrlPr>
+          </m:sSubPr>
+          <m:e>
+            <m:r>
+              <w:rPr>
+                <w:rFonts w:ascii="Cambria Math" w:eastAsiaTheme="minorEastAsia" w:hAnsi="Cambria Math"/>
+              </w:rPr>
+              <m:t>T</m:t>
+            </m:r>
+          </m:e>
+          <m:sub>
+            <m:r>
+              <w:rPr>
+                <w:rFonts w:ascii="Cambria Math" w:eastAsiaTheme="minorEastAsia" w:hAnsi="Cambria Math"/>
+              </w:rPr>
+              <m:t>p</m:t>
+            </m:r>
+          </m:sub>
+        </m:sSub>
       </m:oMath>
       <w:r>
         <w:rPr>
@@ -196,14 +274,26 @@
           <w:rPr>
             <w:rFonts w:ascii="Cambria Math" w:eastAsiaTheme="minorEastAsia" w:hAnsi="Cambria Math"/>
           </w:rPr>
-          <m:t>T</m:t>
-        </m:r>
-      </m:oMath>
-      <w:r>
-        <w:rPr>
-          <w:rFonts w:eastAsiaTheme="minorEastAsia"/>
-        </w:rPr>
-        <w:t xml:space="preserve"> timeslots</w:t>
+          <m:t>k</m:t>
+        </m:r>
+      </m:oMath>
+      <w:r>
+        <w:rPr>
+          <w:rFonts w:eastAsiaTheme="minorEastAsia"/>
+        </w:rPr>
+        <w:t xml:space="preserve"> </w:t>
+      </w:r>
+      <w:r>
+        <w:rPr>
+          <w:rFonts w:eastAsiaTheme="minorEastAsia"/>
+        </w:rPr>
+        <w:t xml:space="preserve">recruiters and their available </w:t>
+      </w:r>
+      <w:r>
+        <w:rPr>
+          <w:rFonts w:eastAsiaTheme="minorEastAsia"/>
+        </w:rPr>
+        <w:t>timeslots</w:t>
       </w:r>
     </w:p>
     <w:p>
@@ -234,7 +324,7 @@
           <w:rPr>
             <w:rFonts w:ascii="Cambria Math" w:eastAsiaTheme="minorEastAsia" w:hAnsi="Cambria Math"/>
           </w:rPr>
-          <m:t>n</m:t>
+          <m:t>k</m:t>
         </m:r>
       </m:oMath>
       <w:r>
@@ -248,88 +338,6 @@
           <w:rPr>
             <w:rFonts w:ascii="Cambria Math" w:eastAsiaTheme="minorEastAsia" w:hAnsi="Cambria Math"/>
           </w:rPr>
-          <m:t>n</m:t>
-        </m:r>
-      </m:oMath>
-      <w:r>
-        <w:rPr>
-          <w:rFonts w:eastAsiaTheme="minorEastAsia"/>
-        </w:rPr>
-        <w:t xml:space="preserve"> </w:t>
-      </w:r>
-      <w:r>
-        <w:rPr>
-          <w:rFonts w:eastAsiaTheme="minorEastAsia"/>
-        </w:rPr>
-        <w:t>candidates</w:t>
-      </w:r>
-    </w:p>
-    <w:p>
-      <w:pPr>
-        <w:pStyle w:val="ListParagraph"/>
-        <w:numPr>
-          <w:ilvl w:val="0"/>
-          <w:numId w:val="2"/>
-        </w:numPr>
-        <w:rPr>
-          <w:rFonts w:eastAsiaTheme="minorEastAsia"/>
-        </w:rPr>
-      </w:pPr>
-      <w:r>
-        <w:rPr>
-          <w:rFonts w:eastAsiaTheme="minorEastAsia"/>
-        </w:rPr>
-        <w:t xml:space="preserve">the fourth layer </w:t>
-      </w:r>
-      <w:r>
-        <w:rPr>
-          <w:rFonts w:eastAsiaTheme="minorEastAsia"/>
-        </w:rPr>
-        <w:t xml:space="preserve">has </w:t>
-      </w:r>
-      <m:oMath>
-        <m:r>
-          <w:rPr>
-            <w:rFonts w:ascii="Cambria Math" w:eastAsiaTheme="minorEastAsia" w:hAnsi="Cambria Math"/>
-          </w:rPr>
-          <m:t>n</m:t>
-        </m:r>
-      </m:oMath>
-      <w:r>
-        <w:rPr>
-          <w:rFonts w:eastAsiaTheme="minorEastAsia"/>
-        </w:rPr>
-        <w:t xml:space="preserve"> nodes for the candidates again</w:t>
-      </w:r>
-    </w:p>
-    <w:p>
-      <w:pPr>
-        <w:pStyle w:val="ListParagraph"/>
-        <w:numPr>
-          <w:ilvl w:val="0"/>
-          <w:numId w:val="2"/>
-        </w:numPr>
-        <w:rPr>
-          <w:rFonts w:eastAsiaTheme="minorEastAsia"/>
-        </w:rPr>
-      </w:pPr>
-      <w:r>
-        <w:rPr>
-          <w:rFonts w:eastAsiaTheme="minorEastAsia"/>
-        </w:rPr>
-        <w:t>the fifth layer has</w:t>
-      </w:r>
-      <w:r>
-        <w:rPr>
-          <w:rFonts w:eastAsiaTheme="minorEastAsia"/>
-        </w:rPr>
-        <w:t xml:space="preserve"> </w:t>
-      </w:r>
-      <m:oMath>
-        <m:r>
-          <w:rPr>
-            <w:rFonts w:ascii="Cambria Math" w:eastAsiaTheme="minorEastAsia" w:hAnsi="Cambria Math"/>
-          </w:rPr>
           <m:t>k</m:t>
         </m:r>
       </m:oMath>
@@ -337,27 +345,7 @@
         <w:rPr>
           <w:rFonts w:eastAsiaTheme="minorEastAsia"/>
         </w:rPr>
-        <w:t xml:space="preserve"> </w:t>
-      </w:r>
-      <w:r>
-        <w:rPr>
-          <w:rFonts w:eastAsiaTheme="minorEastAsia"/>
-        </w:rPr>
-        <w:t xml:space="preserve">nodes for the </w:t>
-      </w:r>
-      <m:oMath>
-        <m:r>
-          <w:rPr>
-            <w:rFonts w:ascii="Cambria Math" w:eastAsiaTheme="minorEastAsia" w:hAnsi="Cambria Math"/>
-          </w:rPr>
-          <m:t>k</m:t>
-        </m:r>
-      </m:oMath>
-      <w:r>
-        <w:rPr>
-          <w:rFonts w:eastAsiaTheme="minorEastAsia"/>
-        </w:rPr>
-        <w:t xml:space="preserve"> recruiters again</w:t>
+        <w:t xml:space="preserve"> recruiters</w:t>
       </w:r>
     </w:p>
     <w:p>
@@ -412,7 +400,7 @@
               <w:rPr>
                 <w:rFonts w:ascii="Cambria Math" w:eastAsiaTheme="minorEastAsia" w:hAnsi="Cambria Math"/>
               </w:rPr>
-              <m:t>r</m:t>
+              <m:t>c</m:t>
             </m:r>
           </m:e>
           <m:sub>
@@ -420,7 +408,7 @@
               <w:rPr>
                 <w:rFonts w:ascii="Cambria Math" w:eastAsiaTheme="minorEastAsia" w:hAnsi="Cambria Math"/>
               </w:rPr>
-              <m:t>p</m:t>
+              <m:t>i</m:t>
             </m:r>
           </m:sub>
         </m:sSub>
@@ -436,6 +424,34 @@
           <w:rFonts w:eastAsiaTheme="minorEastAsia"/>
         </w:rPr>
         <w:t xml:space="preserve"> of capacity </w:t>
+      </w:r>
+      <m:oMath>
+        <m:r>
+          <w:rPr>
+            <w:rFonts w:ascii="Cambria Math" w:eastAsiaTheme="minorEastAsia" w:hAnsi="Cambria Math"/>
+          </w:rPr>
+          <m:t>1</m:t>
+        </m:r>
+      </m:oMath>
+      <w:r>
+        <w:rPr>
+          <w:rFonts w:eastAsiaTheme="minorEastAsia"/>
+        </w:rPr>
+        <w:t xml:space="preserve"> from </w:t>
+      </w:r>
+      <m:oMath>
+        <m:r>
+          <w:rPr>
+            <w:rFonts w:ascii="Cambria Math" w:eastAsiaTheme="minorEastAsia" w:hAnsi="Cambria Math"/>
+          </w:rPr>
+          <m:t>s</m:t>
+        </m:r>
+      </m:oMath>
+      <w:r>
+        <w:rPr>
+          <w:rFonts w:eastAsiaTheme="minorEastAsia"/>
+        </w:rPr>
+        <w:t xml:space="preserve"> to every node </w:t>
       </w:r>
       <m:oMath>
         <m:sSub>
@@ -460,7 +476,7 @@
               <w:rPr>
                 <w:rFonts w:ascii="Cambria Math" w:eastAsiaTheme="minorEastAsia" w:hAnsi="Cambria Math"/>
               </w:rPr>
-              <m:t>p</m:t>
+              <m:t>i</m:t>
             </m:r>
           </m:sub>
         </m:sSub>
@@ -469,121 +485,7 @@
         <w:rPr>
           <w:rFonts w:eastAsiaTheme="minorEastAsia"/>
         </w:rPr>
-        <w:t xml:space="preserve"> from </w:t>
-      </w:r>
-      <m:oMath>
-        <m:r>
-          <w:rPr>
-            <w:rFonts w:ascii="Cambria Math" w:eastAsiaTheme="minorEastAsia" w:hAnsi="Cambria Math"/>
-          </w:rPr>
-          <m:t>s</m:t>
-        </m:r>
-      </m:oMath>
-      <w:r>
-        <w:rPr>
-          <w:rFonts w:eastAsiaTheme="minorEastAsia"/>
-        </w:rPr>
-        <w:t xml:space="preserve"> to every node </w:t>
-      </w:r>
-      <m:oMath>
-        <m:sSub>
-          <m:sSubPr>
-            <m:ctrlPr>
-              <w:rPr>
-                <w:rFonts w:ascii="Cambria Math" w:eastAsiaTheme="minorEastAsia" w:hAnsi="Cambria Math"/>
-                <w:i/>
-              </w:rPr>
-            </m:ctrlPr>
-          </m:sSubPr>
-          <m:e>
-            <m:r>
-              <w:rPr>
-                <w:rFonts w:ascii="Cambria Math" w:eastAsiaTheme="minorEastAsia" w:hAnsi="Cambria Math"/>
-              </w:rPr>
-              <m:t>r</m:t>
-            </m:r>
-          </m:e>
-          <m:sub>
-            <m:r>
-              <w:rPr>
-                <w:rFonts w:ascii="Cambria Math" w:eastAsiaTheme="minorEastAsia" w:hAnsi="Cambria Math"/>
-              </w:rPr>
-              <m:t>p</m:t>
-            </m:r>
-          </m:sub>
-        </m:sSub>
-      </m:oMath>
-      <w:r>
-        <w:rPr>
-          <w:rFonts w:eastAsiaTheme="minorEastAsia"/>
-        </w:rPr>
         <w:t xml:space="preserve"> in the first layer</w:t>
-      </w:r>
-      <w:r>
-        <w:rPr>
-          <w:rFonts w:eastAsiaTheme="minorEastAsia"/>
-        </w:rPr>
-        <w:t xml:space="preserve">, with </w:t>
-      </w:r>
-      <m:oMath>
-        <m:sSub>
-          <m:sSubPr>
-            <m:ctrlPr>
-              <w:rPr>
-                <w:rFonts w:ascii="Cambria Math" w:eastAsiaTheme="minorEastAsia" w:hAnsi="Cambria Math"/>
-                <w:i/>
-              </w:rPr>
-            </m:ctrlPr>
-          </m:sSubPr>
-          <m:e>
-            <m:r>
-              <w:rPr>
-                <w:rFonts w:ascii="Cambria Math" w:eastAsiaTheme="minorEastAsia" w:hAnsi="Cambria Math"/>
-              </w:rPr>
-              <m:t>c</m:t>
-            </m:r>
-          </m:e>
-          <m:sub>
-            <m:r>
-              <w:rPr>
-                <w:rFonts w:ascii="Cambria Math" w:eastAsiaTheme="minorEastAsia" w:hAnsi="Cambria Math"/>
-              </w:rPr>
-              <m:t>p</m:t>
-            </m:r>
-          </m:sub>
-        </m:sSub>
-      </m:oMath>
-      <w:r>
-        <w:rPr>
-          <w:rFonts w:eastAsiaTheme="minorEastAsia"/>
-        </w:rPr>
-        <w:t xml:space="preserve"> as defined</w:t>
-      </w:r>
-      <w:r>
-        <w:rPr>
-          <w:rFonts w:eastAsiaTheme="minorEastAsia"/>
-        </w:rPr>
-        <w:t xml:space="preserve"> in the problem</w:t>
-      </w:r>
-      <w:r>
-        <w:rPr>
-          <w:rFonts w:eastAsiaTheme="minorEastAsia"/>
-        </w:rPr>
-        <w:t xml:space="preserve"> – the interviewing capacity of recruiter </w:t>
-      </w:r>
-      <m:oMath>
-        <m:r>
-          <w:rPr>
-            <w:rFonts w:ascii="Cambria Math" w:eastAsiaTheme="minorEastAsia" w:hAnsi="Cambria Math"/>
-          </w:rPr>
-          <m:t>p</m:t>
-        </m:r>
-      </m:oMath>
-      <w:r>
-        <w:rPr>
-          <w:rFonts w:eastAsiaTheme="minorEastAsia"/>
-        </w:rPr>
-        <w:t xml:space="preserve">. </w:t>
       </w:r>
     </w:p>
     <w:p>
@@ -624,7 +526,7 @@
               <w:rPr>
                 <w:rFonts w:ascii="Cambria Math" w:eastAsiaTheme="minorEastAsia" w:hAnsi="Cambria Math"/>
               </w:rPr>
-              <m:t>r</m:t>
+              <m:t>c</m:t>
             </m:r>
           </m:e>
           <m:sub>
@@ -632,7 +534,7 @@
               <w:rPr>
                 <w:rFonts w:ascii="Cambria Math" w:eastAsiaTheme="minorEastAsia" w:hAnsi="Cambria Math"/>
               </w:rPr>
-              <m:t>p</m:t>
+              <m:t>i</m:t>
             </m:r>
           </m:sub>
         </m:sSub>
@@ -656,7 +558,7 @@
               <w:rPr>
                 <w:rFonts w:ascii="Cambria Math" w:eastAsiaTheme="minorEastAsia" w:hAnsi="Cambria Math"/>
               </w:rPr>
-              <m:t>h</m:t>
+              <m:t>r</m:t>
             </m:r>
           </m:e>
           <m:sub>
@@ -664,10 +566,36 @@
               <w:rPr>
                 <w:rFonts w:ascii="Cambria Math" w:eastAsiaTheme="minorEastAsia" w:hAnsi="Cambria Math"/>
               </w:rPr>
-              <m:t>j</m:t>
+              <m:t>p</m:t>
             </m:r>
           </m:sub>
         </m:sSub>
+        <m:sSub>
+          <m:sSubPr>
+            <m:ctrlPr>
+              <w:rPr>
+                <w:rFonts w:ascii="Cambria Math" w:eastAsiaTheme="minorEastAsia" w:hAnsi="Cambria Math"/>
+                <w:i/>
+              </w:rPr>
+            </m:ctrlPr>
+          </m:sSubPr>
+          <m:e>
+            <m:r>
+              <w:rPr>
+                <w:rFonts w:ascii="Cambria Math" w:eastAsiaTheme="minorEastAsia" w:hAnsi="Cambria Math"/>
+              </w:rPr>
+              <m:t>t</m:t>
+            </m:r>
+          </m:e>
+          <m:sub>
+            <m:r>
+              <w:rPr>
+                <w:rFonts w:ascii="Cambria Math" w:eastAsiaTheme="minorEastAsia" w:hAnsi="Cambria Math"/>
+              </w:rPr>
+              <m:t>j</m:t>
+            </m:r>
+          </m:sub>
+        </m:sSub>
         <m:r>
           <w:rPr>
             <w:rFonts w:ascii="Cambria Math" w:eastAsiaTheme="minorEastAsia" w:hAnsi="Cambria Math"/>
@@ -743,6 +671,40 @@
         <w:rPr>
           <w:rFonts w:eastAsiaTheme="minorEastAsia"/>
         </w:rPr>
+        <w:t xml:space="preserve"> </w:t>
+      </w:r>
+      <w:r>
+        <w:rPr>
+          <w:rFonts w:eastAsiaTheme="minorEastAsia"/>
+        </w:rPr>
+        <w:t xml:space="preserve">is qualified to interview candidate </w:t>
+      </w:r>
+      <m:oMath>
+        <m:r>
+          <w:rPr>
+            <w:rFonts w:ascii="Cambria Math" w:eastAsiaTheme="minorEastAsia" w:hAnsi="Cambria Math"/>
+          </w:rPr>
+          <m:t>i</m:t>
+        </m:r>
+      </m:oMath>
+      <w:r>
+        <w:rPr>
+          <w:rFonts w:eastAsiaTheme="minorEastAsia"/>
+        </w:rPr>
+        <w:t xml:space="preserve"> and candidate </w:t>
+      </w:r>
+      <m:oMath>
+        <m:r>
+          <w:rPr>
+            <w:rFonts w:ascii="Cambria Math" w:eastAsiaTheme="minorEastAsia" w:hAnsi="Cambria Math"/>
+          </w:rPr>
+          <m:t>i</m:t>
+        </m:r>
+      </m:oMath>
+      <w:r>
+        <w:rPr>
+          <w:rFonts w:eastAsiaTheme="minorEastAsia"/>
+        </w:rPr>
         <w:t xml:space="preserve"> is available at timeslot </w:t>
       </w:r>
       <m:oMath>
@@ -753,12 +715,6 @@
           <m:t>j</m:t>
         </m:r>
       </m:oMath>
-      <w:r>
-        <w:rPr>
-          <w:rFonts w:eastAsiaTheme="minorEastAsia"/>
-        </w:rPr>
-        <w:t xml:space="preserve">. </w:t>
-      </w:r>
     </w:p>
     <w:p>
       <w:pPr>
@@ -798,7 +754,7 @@
               <w:rPr>
                 <w:rFonts w:ascii="Cambria Math" w:eastAsiaTheme="minorEastAsia" w:hAnsi="Cambria Math"/>
               </w:rPr>
-              <m:t>h</m:t>
+              <m:t>r</m:t>
             </m:r>
           </m:e>
           <m:sub>
@@ -806,16 +762,10 @@
               <w:rPr>
                 <w:rFonts w:ascii="Cambria Math" w:eastAsiaTheme="minorEastAsia" w:hAnsi="Cambria Math"/>
               </w:rPr>
-              <m:t>j</m:t>
+              <m:t>p</m:t>
             </m:r>
           </m:sub>
         </m:sSub>
-        <m:r>
-          <w:rPr>
-            <w:rFonts w:ascii="Cambria Math" w:eastAsiaTheme="minorEastAsia" w:hAnsi="Cambria Math"/>
-          </w:rPr>
-          <m:t xml:space="preserve">, </m:t>
-        </m:r>
         <m:sSub>
           <m:sSubPr>
             <m:ctrlPr>
@@ -830,7 +780,7 @@
               <w:rPr>
                 <w:rFonts w:ascii="Cambria Math" w:eastAsiaTheme="minorEastAsia" w:hAnsi="Cambria Math"/>
               </w:rPr>
-              <m:t>c</m:t>
+              <m:t>t</m:t>
             </m:r>
           </m:e>
           <m:sub>
@@ -838,7 +788,7 @@
               <w:rPr>
                 <w:rFonts w:ascii="Cambria Math" w:eastAsiaTheme="minorEastAsia" w:hAnsi="Cambria Math"/>
               </w:rPr>
-              <m:t>i</m:t>
+              <m:t>j</m:t>
             </m:r>
           </m:sub>
         </m:sSub>
@@ -846,6 +796,38 @@
           <w:rPr>
             <w:rFonts w:ascii="Cambria Math" w:eastAsiaTheme="minorEastAsia" w:hAnsi="Cambria Math"/>
           </w:rPr>
+          <m:t xml:space="preserve">, </m:t>
+        </m:r>
+        <m:sSub>
+          <m:sSubPr>
+            <m:ctrlPr>
+              <w:rPr>
+                <w:rFonts w:ascii="Cambria Math" w:eastAsiaTheme="minorEastAsia" w:hAnsi="Cambria Math"/>
+                <w:i/>
+              </w:rPr>
+            </m:ctrlPr>
+          </m:sSubPr>
+          <m:e>
+            <m:r>
+              <w:rPr>
+                <w:rFonts w:ascii="Cambria Math" w:eastAsiaTheme="minorEastAsia" w:hAnsi="Cambria Math"/>
+              </w:rPr>
+              <m:t>r</m:t>
+            </m:r>
+          </m:e>
+          <m:sub>
+            <m:r>
+              <w:rPr>
+                <w:rFonts w:ascii="Cambria Math" w:eastAsiaTheme="minorEastAsia" w:hAnsi="Cambria Math"/>
+              </w:rPr>
+              <m:t>p</m:t>
+            </m:r>
+          </m:sub>
+        </m:sSub>
+        <m:r>
+          <w:rPr>
+            <w:rFonts w:ascii="Cambria Math" w:eastAsiaTheme="minorEastAsia" w:hAnsi="Cambria Math"/>
+          </w:rPr>
           <m:t>)</m:t>
         </m:r>
       </m:oMath>
@@ -879,41 +861,27 @@
         <w:rPr>
           <w:rFonts w:eastAsiaTheme="minorEastAsia"/>
         </w:rPr>
-        <w:t xml:space="preserve">from the second to third layer if </w:t>
-      </w:r>
-      <w:r>
-        <w:rPr>
-          <w:rFonts w:eastAsiaTheme="minorEastAsia"/>
-        </w:rPr>
-        <w:t xml:space="preserve">candidate </w:t>
-      </w:r>
-      <m:oMath>
-        <m:r>
-          <w:rPr>
-            <w:rFonts w:ascii="Cambria Math" w:eastAsiaTheme="minorEastAsia" w:hAnsi="Cambria Math"/>
-          </w:rPr>
-          <m:t>i</m:t>
-        </m:r>
-      </m:oMath>
-      <w:r>
-        <w:rPr>
-          <w:rFonts w:eastAsiaTheme="minorEastAsia"/>
-        </w:rPr>
-        <w:t xml:space="preserve"> is available at timeslot </w:t>
-      </w:r>
-      <m:oMath>
-        <m:r>
-          <w:rPr>
-            <w:rFonts w:ascii="Cambria Math" w:eastAsiaTheme="minorEastAsia" w:hAnsi="Cambria Math"/>
-          </w:rPr>
-          <m:t>j</m:t>
-        </m:r>
-      </m:oMath>
-      <w:r>
-        <w:rPr>
-          <w:rFonts w:eastAsiaTheme="minorEastAsia"/>
-        </w:rPr>
-        <w:t xml:space="preserve">. </w:t>
+        <w:t xml:space="preserve">from the second to third layer </w:t>
+      </w:r>
+      <w:r>
+        <w:rPr>
+          <w:rFonts w:eastAsiaTheme="minorEastAsia"/>
+        </w:rPr>
+        <w:t xml:space="preserve">for all recruiters </w:t>
+      </w:r>
+      <m:oMath>
+        <m:r>
+          <w:rPr>
+            <w:rFonts w:ascii="Cambria Math" w:eastAsiaTheme="minorEastAsia" w:hAnsi="Cambria Math"/>
+          </w:rPr>
+          <m:t>p</m:t>
+        </m:r>
+      </m:oMath>
+      <w:r>
+        <w:rPr>
+          <w:rFonts w:eastAsiaTheme="minorEastAsia"/>
+        </w:rPr>
+        <w:t>.</w:t>
       </w:r>
     </w:p>
     <w:p>
@@ -931,39 +899,7 @@
         <w:rPr>
           <w:rFonts w:eastAsiaTheme="minorEastAsia"/>
         </w:rPr>
-        <w:t xml:space="preserve">There are </w:t>
-      </w:r>
-      <m:oMath>
-        <m:r>
-          <w:rPr>
-            <w:rFonts w:ascii="Cambria Math" w:eastAsiaTheme="minorEastAsia" w:hAnsi="Cambria Math"/>
-          </w:rPr>
-          <m:t>n</m:t>
-        </m:r>
-      </m:oMath>
-      <w:r>
-        <w:rPr>
-          <w:rFonts w:eastAsiaTheme="minorEastAsia"/>
-        </w:rPr>
-        <w:t xml:space="preserve"> </w:t>
-      </w:r>
-      <w:r>
-        <w:rPr>
-          <w:rFonts w:eastAsiaTheme="minorEastAsia"/>
-        </w:rPr>
-        <w:t>directed edge</w:t>
-      </w:r>
-      <w:r>
-        <w:rPr>
-          <w:rFonts w:eastAsiaTheme="minorEastAsia"/>
-        </w:rPr>
-        <w:t>s</w:t>
-      </w:r>
-      <w:r>
-        <w:rPr>
-          <w:rFonts w:eastAsiaTheme="minorEastAsia"/>
-        </w:rPr>
-        <w:t xml:space="preserve"> </w:t>
+        <w:t xml:space="preserve">There is a directed edge </w:t>
       </w:r>
       <m:oMath>
         <m:r>
@@ -986,7 +922,7 @@
               <w:rPr>
                 <w:rFonts w:ascii="Cambria Math" w:eastAsiaTheme="minorEastAsia" w:hAnsi="Cambria Math"/>
               </w:rPr>
-              <m:t>c</m:t>
+              <m:t>r</m:t>
             </m:r>
           </m:e>
           <m:sub>
@@ -994,7 +930,7 @@
               <w:rPr>
                 <w:rFonts w:ascii="Cambria Math" w:eastAsiaTheme="minorEastAsia" w:hAnsi="Cambria Math"/>
               </w:rPr>
-              <m:t>i</m:t>
+              <m:t>p</m:t>
             </m:r>
           </m:sub>
         </m:sSub>
@@ -1002,8 +938,16 @@
           <w:rPr>
             <w:rFonts w:ascii="Cambria Math" w:eastAsiaTheme="minorEastAsia" w:hAnsi="Cambria Math"/>
           </w:rPr>
-          <m:t>,</m:t>
-        </m:r>
+          <m:t>,t)</m:t>
+        </m:r>
+      </m:oMath>
+      <w:r>
+        <w:rPr>
+          <w:rFonts w:eastAsiaTheme="minorEastAsia"/>
+        </w:rPr>
+        <w:t xml:space="preserve"> of capacity </w:t>
+      </w:r>
+      <m:oMath>
         <m:sSub>
           <m:sSubPr>
             <m:ctrlPr>
@@ -1026,50 +970,154 @@
               <w:rPr>
                 <w:rFonts w:ascii="Cambria Math" w:eastAsiaTheme="minorEastAsia" w:hAnsi="Cambria Math"/>
               </w:rPr>
-              <m:t>i</m:t>
+              <m:t>p</m:t>
             </m:r>
           </m:sub>
         </m:sSub>
-        <m:r>
-          <w:rPr>
-            <w:rFonts w:ascii="Cambria Math" w:eastAsiaTheme="minorEastAsia" w:hAnsi="Cambria Math"/>
-          </w:rPr>
-          <m:t>)</m:t>
-        </m:r>
-      </m:oMath>
-      <w:r>
-        <w:rPr>
-          <w:rFonts w:eastAsiaTheme="minorEastAsia"/>
-        </w:rPr>
-        <w:t xml:space="preserve"> of capacity </w:t>
-      </w:r>
-      <m:oMath>
-        <m:r>
-          <w:rPr>
-            <w:rFonts w:ascii="Cambria Math" w:eastAsiaTheme="minorEastAsia" w:hAnsi="Cambria Math"/>
-          </w:rPr>
-          <m:t>1</m:t>
-        </m:r>
-      </m:oMath>
-      <w:r>
-        <w:rPr>
-          <w:rFonts w:eastAsiaTheme="minorEastAsia"/>
-        </w:rPr>
-        <w:t xml:space="preserve"> from the third to fourth layer. </w:t>
-      </w:r>
-      <w:r>
-        <w:rPr>
-          <w:rFonts w:eastAsiaTheme="minorEastAsia"/>
-        </w:rPr>
-        <w:t xml:space="preserve">There is a directed edge </w:t>
-      </w:r>
-      <m:oMath>
-        <m:r>
-          <w:rPr>
-            <w:rFonts w:ascii="Cambria Math" w:eastAsiaTheme="minorEastAsia" w:hAnsi="Cambria Math"/>
-          </w:rPr>
-          <m:t>(</m:t>
-        </m:r>
+      </m:oMath>
+      <w:r>
+        <w:rPr>
+          <w:rFonts w:eastAsiaTheme="minorEastAsia"/>
+        </w:rPr>
+        <w:t xml:space="preserve"> (recruiter </w:t>
+      </w:r>
+      <m:oMath>
+        <m:r>
+          <w:rPr>
+            <w:rFonts w:ascii="Cambria Math" w:eastAsiaTheme="minorEastAsia" w:hAnsi="Cambria Math"/>
+          </w:rPr>
+          <m:t>p</m:t>
+        </m:r>
+      </m:oMath>
+      <w:r>
+        <w:rPr>
+          <w:rFonts w:eastAsiaTheme="minorEastAsia"/>
+        </w:rPr>
+        <w:t xml:space="preserve">’s interviewing capacity) for all recruiters </w:t>
+      </w:r>
+      <m:oMath>
+        <m:r>
+          <w:rPr>
+            <w:rFonts w:ascii="Cambria Math" w:eastAsiaTheme="minorEastAsia" w:hAnsi="Cambria Math"/>
+          </w:rPr>
+          <m:t>p</m:t>
+        </m:r>
+      </m:oMath>
+      <w:r>
+        <w:rPr>
+          <w:rFonts w:eastAsiaTheme="minorEastAsia"/>
+        </w:rPr>
+        <w:t>.</w:t>
+      </w:r>
+    </w:p>
+    <w:p>
+      <w:pPr>
+        <w:rPr>
+          <w:rFonts w:eastAsiaTheme="minorEastAsia"/>
+        </w:rPr>
+      </w:pPr>
+    </w:p>
+    <w:p>
+      <w:pPr>
+        <w:rPr>
+          <w:rFonts w:eastAsiaTheme="minorEastAsia"/>
+        </w:rPr>
+      </w:pPr>
+      <w:r>
+        <w:rPr>
+          <w:rFonts w:eastAsiaTheme="minorEastAsia"/>
+        </w:rPr>
+        <w:t>Run Ford-Fulkerson on this graph.</w:t>
+      </w:r>
+      <w:r>
+        <w:rPr>
+          <w:rFonts w:eastAsiaTheme="minorEastAsia"/>
+        </w:rPr>
+        <w:t xml:space="preserve"> If the max flow is less than the number of candidates </w:t>
+      </w:r>
+      <m:oMath>
+        <m:r>
+          <w:rPr>
+            <w:rFonts w:ascii="Cambria Math" w:eastAsiaTheme="minorEastAsia" w:hAnsi="Cambria Math"/>
+          </w:rPr>
+          <m:t>n</m:t>
+        </m:r>
+      </m:oMath>
+      <w:r>
+        <w:rPr>
+          <w:rFonts w:eastAsiaTheme="minorEastAsia"/>
+        </w:rPr>
+        <w:t>, then there is</w:t>
+      </w:r>
+      <w:r>
+        <w:rPr>
+          <w:rFonts w:eastAsiaTheme="minorEastAsia"/>
+        </w:rPr>
+        <w:t xml:space="preserve"> no interview schedule where every candidate </w:t>
+      </w:r>
+      <w:r>
+        <w:rPr>
+          <w:rFonts w:eastAsiaTheme="minorEastAsia"/>
+        </w:rPr>
+        <w:t>gets</w:t>
+      </w:r>
+      <w:r>
+        <w:rPr>
+          <w:rFonts w:eastAsiaTheme="minorEastAsia"/>
+        </w:rPr>
+        <w:t xml:space="preserve"> interviewed</w:t>
+      </w:r>
+      <w:r>
+        <w:rPr>
+          <w:rFonts w:eastAsiaTheme="minorEastAsia"/>
+        </w:rPr>
+        <w:t xml:space="preserve">; if the max flow is equal to </w:t>
+      </w:r>
+      <m:oMath>
+        <m:r>
+          <w:rPr>
+            <w:rFonts w:ascii="Cambria Math" w:eastAsiaTheme="minorEastAsia" w:hAnsi="Cambria Math"/>
+          </w:rPr>
+          <m:t>n</m:t>
+        </m:r>
+      </m:oMath>
+      <w:r>
+        <w:rPr>
+          <w:rFonts w:eastAsiaTheme="minorEastAsia"/>
+        </w:rPr>
+        <w:t>, then there is.</w:t>
+      </w:r>
+    </w:p>
+    <w:p>
+      <w:pPr>
+        <w:rPr>
+          <w:rFonts w:eastAsiaTheme="minorEastAsia"/>
+        </w:rPr>
+      </w:pPr>
+    </w:p>
+    <w:p>
+      <w:pPr>
+        <w:keepNext/>
+      </w:pPr>
+      <w:r>
+        <w:rPr>
+          <w:rFonts w:eastAsiaTheme="minorEastAsia"/>
+        </w:rPr>
+        <w:t>Example: there are three candidates</w:t>
+      </w:r>
+      <w:r>
+        <w:rPr>
+          <w:rFonts w:eastAsiaTheme="minorEastAsia"/>
+        </w:rPr>
+        <w:t>:</w:t>
+      </w:r>
+      <w:r>
+        <w:rPr>
+          <w:rFonts w:eastAsiaTheme="minorEastAsia"/>
+        </w:rPr>
+        <w:t xml:space="preserve"> </w:t>
+      </w:r>
+      <m:oMath>
         <m:sSub>
           <m:sSubPr>
             <m:ctrlPr>
@@ -1092,7 +1140,7 @@
               <w:rPr>
                 <w:rFonts w:ascii="Cambria Math" w:eastAsiaTheme="minorEastAsia" w:hAnsi="Cambria Math"/>
               </w:rPr>
-              <m:t>i</m:t>
+              <m:t>0</m:t>
             </m:r>
           </m:sub>
         </m:sSub>
@@ -1100,7 +1148,7 @@
           <w:rPr>
             <w:rFonts w:ascii="Cambria Math" w:eastAsiaTheme="minorEastAsia" w:hAnsi="Cambria Math"/>
           </w:rPr>
-          <m:t>,</m:t>
+          <m:t xml:space="preserve">, </m:t>
         </m:r>
         <m:sSub>
           <m:sSubPr>
@@ -1116,7 +1164,7 @@
               <w:rPr>
                 <w:rFonts w:ascii="Cambria Math" w:eastAsiaTheme="minorEastAsia" w:hAnsi="Cambria Math"/>
               </w:rPr>
-              <m:t>r</m:t>
+              <m:t>c</m:t>
             </m:r>
           </m:e>
           <m:sub>
@@ -1124,7 +1172,7 @@
               <w:rPr>
                 <w:rFonts w:ascii="Cambria Math" w:eastAsiaTheme="minorEastAsia" w:hAnsi="Cambria Math"/>
               </w:rPr>
-              <m:t>p</m:t>
+              <m:t>1</m:t>
             </m:r>
           </m:sub>
         </m:sSub>
@@ -1132,100 +1180,16 @@
           <w:rPr>
             <w:rFonts w:ascii="Cambria Math" w:eastAsiaTheme="minorEastAsia" w:hAnsi="Cambria Math"/>
           </w:rPr>
-          <m:t>)</m:t>
-        </m:r>
-      </m:oMath>
-      <w:r>
-        <w:rPr>
-          <w:rFonts w:eastAsiaTheme="minorEastAsia"/>
-        </w:rPr>
-        <w:t xml:space="preserve"> </w:t>
-      </w:r>
-      <w:r>
-        <w:rPr>
-          <w:rFonts w:eastAsiaTheme="minorEastAsia"/>
-        </w:rPr>
-        <w:t xml:space="preserve">of capacity </w:t>
-      </w:r>
-      <m:oMath>
-        <m:r>
-          <w:rPr>
-            <w:rFonts w:ascii="Cambria Math" w:eastAsiaTheme="minorEastAsia" w:hAnsi="Cambria Math"/>
-          </w:rPr>
-          <m:t>1</m:t>
-        </m:r>
-      </m:oMath>
-      <w:r>
-        <w:rPr>
-          <w:rFonts w:eastAsiaTheme="minorEastAsia"/>
-        </w:rPr>
-        <w:t xml:space="preserve"> </w:t>
-      </w:r>
-      <w:r>
-        <w:rPr>
-          <w:rFonts w:eastAsiaTheme="minorEastAsia"/>
-        </w:rPr>
-        <w:t xml:space="preserve">from the fourth to fifth layer </w:t>
-      </w:r>
-      <w:r>
-        <w:rPr>
-          <w:rFonts w:eastAsiaTheme="minorEastAsia"/>
-        </w:rPr>
-        <w:t xml:space="preserve">if recruiter </w:t>
-      </w:r>
-      <m:oMath>
-        <m:r>
-          <w:rPr>
-            <w:rFonts w:ascii="Cambria Math" w:eastAsiaTheme="minorEastAsia" w:hAnsi="Cambria Math"/>
-          </w:rPr>
-          <m:t>p</m:t>
-        </m:r>
-      </m:oMath>
-      <w:r>
-        <w:rPr>
-          <w:rFonts w:eastAsiaTheme="minorEastAsia"/>
-        </w:rPr>
-        <w:t xml:space="preserve"> is qualified to interview candidate </w:t>
-      </w:r>
-      <m:oMath>
-        <m:r>
-          <w:rPr>
-            <w:rFonts w:ascii="Cambria Math" w:eastAsiaTheme="minorEastAsia" w:hAnsi="Cambria Math"/>
-          </w:rPr>
-          <m:t>i</m:t>
-        </m:r>
-      </m:oMath>
-      <w:r>
-        <w:rPr>
-          <w:rFonts w:eastAsiaTheme="minorEastAsia"/>
-        </w:rPr>
-        <w:t xml:space="preserve">. </w:t>
-      </w:r>
-    </w:p>
-    <w:p>
-      <w:pPr>
-        <w:pStyle w:val="ListParagraph"/>
-        <w:numPr>
-          <w:ilvl w:val="0"/>
-          <w:numId w:val="3"/>
-        </w:numPr>
-        <w:rPr>
-          <w:rFonts w:eastAsiaTheme="minorEastAsia"/>
-        </w:rPr>
-      </w:pPr>
-      <w:r>
-        <w:rPr>
-          <w:rFonts w:eastAsiaTheme="minorEastAsia"/>
-        </w:rPr>
-        <w:t xml:space="preserve">There is a directed edge </w:t>
-      </w:r>
-      <m:oMath>
-        <m:r>
-          <w:rPr>
-            <w:rFonts w:ascii="Cambria Math" w:eastAsiaTheme="minorEastAsia" w:hAnsi="Cambria Math"/>
-          </w:rPr>
-          <m:t>(</m:t>
-        </m:r>
+          <m:t>,</m:t>
+        </m:r>
+      </m:oMath>
+      <w:r>
+        <w:rPr>
+          <w:rFonts w:eastAsiaTheme="minorEastAsia"/>
+        </w:rPr>
+        <w:t xml:space="preserve"> and </w:t>
+      </w:r>
+      <m:oMath>
         <m:sSub>
           <m:sSubPr>
             <m:ctrlPr>
@@ -1240,7 +1204,7 @@
               <w:rPr>
                 <w:rFonts w:ascii="Cambria Math" w:eastAsiaTheme="minorEastAsia" w:hAnsi="Cambria Math"/>
               </w:rPr>
-              <m:t>r</m:t>
+              <m:t>c</m:t>
             </m:r>
           </m:e>
           <m:sub>
@@ -1248,22 +1212,22 @@
               <w:rPr>
                 <w:rFonts w:ascii="Cambria Math" w:eastAsiaTheme="minorEastAsia" w:hAnsi="Cambria Math"/>
               </w:rPr>
-              <m:t>p</m:t>
+              <m:t>2</m:t>
             </m:r>
           </m:sub>
         </m:sSub>
-        <m:r>
-          <w:rPr>
-            <w:rFonts w:ascii="Cambria Math" w:eastAsiaTheme="minorEastAsia" w:hAnsi="Cambria Math"/>
-          </w:rPr>
-          <m:t>,t)</m:t>
-        </m:r>
-      </m:oMath>
-      <w:r>
-        <w:rPr>
-          <w:rFonts w:eastAsiaTheme="minorEastAsia"/>
-        </w:rPr>
-        <w:t xml:space="preserve"> of capacity </w:t>
+      </m:oMath>
+      <w:r>
+        <w:rPr>
+          <w:rFonts w:eastAsiaTheme="minorEastAsia"/>
+        </w:rPr>
+        <w:t>.</w:t>
+      </w:r>
+      <w:r>
+        <w:rPr>
+          <w:rFonts w:eastAsiaTheme="minorEastAsia"/>
+        </w:rPr>
+        <w:t xml:space="preserve"> There are two recruiters: </w:t>
       </w:r>
       <m:oMath>
         <m:sSub>
@@ -1280,7 +1244,7 @@
               <w:rPr>
                 <w:rFonts w:ascii="Cambria Math" w:eastAsiaTheme="minorEastAsia" w:hAnsi="Cambria Math"/>
               </w:rPr>
-              <m:t>c</m:t>
+              <m:t>r</m:t>
             </m:r>
           </m:e>
           <m:sub>
@@ -1288,151 +1252,22 @@
               <w:rPr>
                 <w:rFonts w:ascii="Cambria Math" w:eastAsiaTheme="minorEastAsia" w:hAnsi="Cambria Math"/>
               </w:rPr>
-              <m:t>p</m:t>
+              <m:t>3</m:t>
             </m:r>
           </m:sub>
         </m:sSub>
-      </m:oMath>
-      <w:r>
-        <w:rPr>
-          <w:rFonts w:eastAsiaTheme="minorEastAsia"/>
-        </w:rPr>
-        <w:t xml:space="preserve"> from every node in the </w:t>
-      </w:r>
-      <w:r>
-        <w:rPr>
-          <w:rFonts w:eastAsiaTheme="minorEastAsia"/>
-        </w:rPr>
-        <w:t>fifth</w:t>
-      </w:r>
-      <w:r>
-        <w:rPr>
-          <w:rFonts w:eastAsiaTheme="minorEastAsia"/>
-        </w:rPr>
-        <w:t xml:space="preserve"> layer to </w:t>
-      </w:r>
-      <m:oMath>
-        <m:r>
-          <w:rPr>
-            <w:rFonts w:ascii="Cambria Math" w:eastAsiaTheme="minorEastAsia" w:hAnsi="Cambria Math"/>
-          </w:rPr>
-          <m:t>t</m:t>
-        </m:r>
-      </m:oMath>
-      <w:r>
-        <w:rPr>
-          <w:rFonts w:eastAsiaTheme="minorEastAsia"/>
-        </w:rPr>
-        <w:t xml:space="preserve">. </w:t>
-      </w:r>
-    </w:p>
-    <w:p>
-      <w:pPr>
-        <w:ind w:left="360"/>
-        <w:rPr>
-          <w:rFonts w:eastAsiaTheme="minorEastAsia"/>
-        </w:rPr>
-      </w:pPr>
-    </w:p>
-    <w:p>
-      <w:pPr>
-        <w:rPr>
-          <w:rFonts w:eastAsiaTheme="minorEastAsia"/>
-        </w:rPr>
-      </w:pPr>
-      <w:r>
-        <w:rPr>
-          <w:rFonts w:eastAsiaTheme="minorEastAsia"/>
-        </w:rPr>
-        <w:t>Run Ford-Fulkerson on this graph.</w:t>
-      </w:r>
-      <w:r>
-        <w:rPr>
-          <w:rFonts w:eastAsiaTheme="minorEastAsia"/>
-        </w:rPr>
-        <w:t xml:space="preserve"> If the max flow is less than the number of candidates </w:t>
-      </w:r>
-      <m:oMath>
-        <m:r>
-          <w:rPr>
-            <w:rFonts w:ascii="Cambria Math" w:eastAsiaTheme="minorEastAsia" w:hAnsi="Cambria Math"/>
-          </w:rPr>
-          <m:t>n</m:t>
-        </m:r>
-      </m:oMath>
-      <w:r>
-        <w:rPr>
-          <w:rFonts w:eastAsiaTheme="minorEastAsia"/>
-        </w:rPr>
-        <w:t>, then there is</w:t>
-      </w:r>
-      <w:r>
-        <w:rPr>
-          <w:rFonts w:eastAsiaTheme="minorEastAsia"/>
-        </w:rPr>
-        <w:t xml:space="preserve"> no interview schedule where every candidate </w:t>
-      </w:r>
-      <w:r>
-        <w:rPr>
-          <w:rFonts w:eastAsiaTheme="minorEastAsia"/>
-        </w:rPr>
-        <w:t>gets</w:t>
-      </w:r>
-      <w:r>
-        <w:rPr>
-          <w:rFonts w:eastAsiaTheme="minorEastAsia"/>
-        </w:rPr>
-        <w:t xml:space="preserve"> interviewed</w:t>
-      </w:r>
-      <w:r>
-        <w:rPr>
-          <w:rFonts w:eastAsiaTheme="minorEastAsia"/>
-        </w:rPr>
-        <w:t xml:space="preserve">; if the max flow is equal to </w:t>
-      </w:r>
-      <m:oMath>
-        <m:r>
-          <w:rPr>
-            <w:rFonts w:ascii="Cambria Math" w:eastAsiaTheme="minorEastAsia" w:hAnsi="Cambria Math"/>
-          </w:rPr>
-          <m:t>n</m:t>
-        </m:r>
-      </m:oMath>
-      <w:r>
-        <w:rPr>
-          <w:rFonts w:eastAsiaTheme="minorEastAsia"/>
-        </w:rPr>
-        <w:t>, then there is.</w:t>
-      </w:r>
-    </w:p>
-    <w:p>
-      <w:pPr>
-        <w:rPr>
-          <w:rFonts w:eastAsiaTheme="minorEastAsia"/>
-        </w:rPr>
-      </w:pPr>
-    </w:p>
-    <w:p>
-      <w:pPr>
-        <w:keepNext/>
-      </w:pPr>
-      <w:r>
-        <w:rPr>
-          <w:rFonts w:eastAsiaTheme="minorEastAsia"/>
-        </w:rPr>
-        <w:t>Example: there are three candidates</w:t>
-      </w:r>
-      <w:r>
-        <w:rPr>
-          <w:rFonts w:eastAsiaTheme="minorEastAsia"/>
-        </w:rPr>
-        <w:t>:</w:t>
-      </w:r>
-      <w:r>
-        <w:rPr>
-          <w:rFonts w:eastAsiaTheme="minorEastAsia"/>
-        </w:rPr>
-        <w:t xml:space="preserve"> </w:t>
+        <m:r>
+          <w:rPr>
+            <w:rFonts w:ascii="Cambria Math" w:eastAsiaTheme="minorEastAsia" w:hAnsi="Cambria Math"/>
+          </w:rPr>
+          <m:t xml:space="preserve"> </m:t>
+        </m:r>
+      </m:oMath>
+      <w:r>
+        <w:rPr>
+          <w:rFonts w:eastAsiaTheme="minorEastAsia"/>
+        </w:rPr>
+        <w:t xml:space="preserve">and </w:t>
       </w:r>
       <m:oMath>
         <m:sSub>
@@ -1449,7 +1284,7 @@
               <w:rPr>
                 <w:rFonts w:ascii="Cambria Math" w:eastAsiaTheme="minorEastAsia" w:hAnsi="Cambria Math"/>
               </w:rPr>
-              <m:t>c</m:t>
+              <m:t>r</m:t>
             </m:r>
           </m:e>
           <m:sub>
@@ -1457,16 +1292,24 @@
               <w:rPr>
                 <w:rFonts w:ascii="Cambria Math" w:eastAsiaTheme="minorEastAsia" w:hAnsi="Cambria Math"/>
               </w:rPr>
-              <m:t>0</m:t>
+              <m:t>4</m:t>
             </m:r>
           </m:sub>
         </m:sSub>
-        <m:r>
-          <w:rPr>
-            <w:rFonts w:ascii="Cambria Math" w:eastAsiaTheme="minorEastAsia" w:hAnsi="Cambria Math"/>
-          </w:rPr>
-          <m:t xml:space="preserve">, </m:t>
-        </m:r>
+      </m:oMath>
+      <w:r>
+        <w:rPr>
+          <w:rFonts w:eastAsiaTheme="minorEastAsia"/>
+        </w:rPr>
+        <w:t>.</w:t>
+      </w:r>
+      <w:r>
+        <w:rPr>
+          <w:rFonts w:eastAsiaTheme="minorEastAsia"/>
+        </w:rPr>
+        <w:t xml:space="preserve"> </w:t>
+      </w:r>
+      <m:oMath>
         <m:sSub>
           <m:sSubPr>
             <m:ctrlPr>
@@ -1489,22 +1332,16 @@
               <w:rPr>
                 <w:rFonts w:ascii="Cambria Math" w:eastAsiaTheme="minorEastAsia" w:hAnsi="Cambria Math"/>
               </w:rPr>
-              <m:t>1</m:t>
+              <m:t>0</m:t>
             </m:r>
           </m:sub>
         </m:sSub>
-        <m:r>
-          <w:rPr>
-            <w:rFonts w:ascii="Cambria Math" w:eastAsiaTheme="minorEastAsia" w:hAnsi="Cambria Math"/>
-          </w:rPr>
-          <m:t>,</m:t>
-        </m:r>
-      </m:oMath>
-      <w:r>
-        <w:rPr>
-          <w:rFonts w:eastAsiaTheme="minorEastAsia"/>
-        </w:rPr>
-        <w:t xml:space="preserve"> and </w:t>
+      </m:oMath>
+      <w:r>
+        <w:rPr>
+          <w:rFonts w:eastAsiaTheme="minorEastAsia"/>
+        </w:rPr>
+        <w:t xml:space="preserve"> could be interviewed by </w:t>
       </w:r>
       <m:oMath>
         <m:sSub>
@@ -1521,7 +1358,7 @@
               <w:rPr>
                 <w:rFonts w:ascii="Cambria Math" w:eastAsiaTheme="minorEastAsia" w:hAnsi="Cambria Math"/>
               </w:rPr>
-              <m:t>c</m:t>
+              <m:t>r</m:t>
             </m:r>
           </m:e>
           <m:sub>
@@ -1529,7 +1366,7 @@
               <w:rPr>
                 <w:rFonts w:ascii="Cambria Math" w:eastAsiaTheme="minorEastAsia" w:hAnsi="Cambria Math"/>
               </w:rPr>
-              <m:t>2</m:t>
+              <m:t>3</m:t>
             </m:r>
           </m:sub>
         </m:sSub>
@@ -1538,13 +1375,7 @@
         <w:rPr>
           <w:rFonts w:eastAsiaTheme="minorEastAsia"/>
         </w:rPr>
-        <w:t>.</w:t>
-      </w:r>
-      <w:r>
-        <w:rPr>
-          <w:rFonts w:eastAsiaTheme="minorEastAsia"/>
-        </w:rPr>
-        <w:t xml:space="preserve"> There are two recruiters: </w:t>
+        <w:t xml:space="preserve"> and </w:t>
       </w:r>
       <m:oMath>
         <m:sSub>
@@ -1569,22 +1400,28 @@
               <w:rPr>
                 <w:rFonts w:ascii="Cambria Math" w:eastAsiaTheme="minorEastAsia" w:hAnsi="Cambria Math"/>
               </w:rPr>
-              <m:t>3</m:t>
+              <m:t>4</m:t>
             </m:r>
           </m:sub>
         </m:sSub>
-        <m:r>
-          <w:rPr>
-            <w:rFonts w:ascii="Cambria Math" w:eastAsiaTheme="minorEastAsia" w:hAnsi="Cambria Math"/>
-          </w:rPr>
-          <m:t xml:space="preserve"> </m:t>
-        </m:r>
-      </m:oMath>
-      <w:r>
-        <w:rPr>
-          <w:rFonts w:eastAsiaTheme="minorEastAsia"/>
-        </w:rPr>
-        <w:t xml:space="preserve">and </w:t>
+      </m:oMath>
+      <w:r>
+        <w:rPr>
+          <w:rFonts w:eastAsiaTheme="minorEastAsia"/>
+        </w:rPr>
+        <w:t xml:space="preserve"> and is available at 10 AM</w:t>
+      </w:r>
+      <w:r>
+        <w:rPr>
+          <w:rFonts w:eastAsiaTheme="minorEastAsia"/>
+        </w:rPr>
+        <w:t xml:space="preserve"> and</w:t>
+      </w:r>
+      <w:r>
+        <w:rPr>
+          <w:rFonts w:eastAsiaTheme="minorEastAsia"/>
+        </w:rPr>
+        <w:t xml:space="preserve"> 1 PM. </w:t>
       </w:r>
       <m:oMath>
         <m:sSub>
@@ -1601,7 +1438,7 @@
               <w:rPr>
                 <w:rFonts w:ascii="Cambria Math" w:eastAsiaTheme="minorEastAsia" w:hAnsi="Cambria Math"/>
               </w:rPr>
-              <m:t>r</m:t>
+              <m:t>c</m:t>
             </m:r>
           </m:e>
           <m:sub>
@@ -1609,7 +1446,7 @@
               <w:rPr>
                 <w:rFonts w:ascii="Cambria Math" w:eastAsiaTheme="minorEastAsia" w:hAnsi="Cambria Math"/>
               </w:rPr>
-              <m:t>4</m:t>
+              <m:t>1</m:t>
             </m:r>
           </m:sub>
         </m:sSub>
@@ -1618,13 +1455,7 @@
         <w:rPr>
           <w:rFonts w:eastAsiaTheme="minorEastAsia"/>
         </w:rPr>
-        <w:t>.</w:t>
-      </w:r>
-      <w:r>
-        <w:rPr>
-          <w:rFonts w:eastAsiaTheme="minorEastAsia"/>
-        </w:rPr>
-        <w:t xml:space="preserve"> </w:t>
+        <w:t xml:space="preserve"> could be interviewed by </w:t>
       </w:r>
       <m:oMath>
         <m:sSub>
@@ -1641,7 +1472,7 @@
               <w:rPr>
                 <w:rFonts w:ascii="Cambria Math" w:eastAsiaTheme="minorEastAsia" w:hAnsi="Cambria Math"/>
               </w:rPr>
-              <m:t>c</m:t>
+              <m:t>r</m:t>
             </m:r>
           </m:e>
           <m:sub>
@@ -1649,7 +1480,7 @@
               <w:rPr>
                 <w:rFonts w:ascii="Cambria Math" w:eastAsiaTheme="minorEastAsia" w:hAnsi="Cambria Math"/>
               </w:rPr>
-              <m:t>0</m:t>
+              <m:t>4</m:t>
             </m:r>
           </m:sub>
         </m:sSub>
@@ -1658,7 +1489,37 @@
         <w:rPr>
           <w:rFonts w:eastAsiaTheme="minorEastAsia"/>
         </w:rPr>
-        <w:t xml:space="preserve"> could be interviewed by </w:t>
+        <w:t xml:space="preserve"> and is available at </w:t>
+      </w:r>
+      <w:r>
+        <w:rPr>
+          <w:rFonts w:eastAsiaTheme="minorEastAsia"/>
+        </w:rPr>
+        <w:t xml:space="preserve">10 AM and </w:t>
+      </w:r>
+      <w:r>
+        <w:rPr>
+          <w:rFonts w:eastAsiaTheme="minorEastAsia"/>
+        </w:rPr>
+        <w:t>2 P</w:t>
+      </w:r>
+      <w:r>
+        <w:rPr>
+          <w:rFonts w:eastAsiaTheme="minorEastAsia"/>
+        </w:rPr>
+        <w:t>M</w:t>
+      </w:r>
+      <w:r>
+        <w:rPr>
+          <w:rFonts w:eastAsiaTheme="minorEastAsia"/>
+        </w:rPr>
+        <w:t>.</w:t>
+      </w:r>
+      <w:r>
+        <w:rPr>
+          <w:rFonts w:eastAsiaTheme="minorEastAsia"/>
+        </w:rPr>
+        <w:t xml:space="preserve"> </w:t>
       </w:r>
       <m:oMath>
         <m:sSub>
@@ -1675,7 +1536,7 @@
               <w:rPr>
                 <w:rFonts w:ascii="Cambria Math" w:eastAsiaTheme="minorEastAsia" w:hAnsi="Cambria Math"/>
               </w:rPr>
-              <m:t>r</m:t>
+              <m:t>c</m:t>
             </m:r>
           </m:e>
           <m:sub>
@@ -1683,7 +1544,7 @@
               <w:rPr>
                 <w:rFonts w:ascii="Cambria Math" w:eastAsiaTheme="minorEastAsia" w:hAnsi="Cambria Math"/>
               </w:rPr>
-              <m:t>3</m:t>
+              <m:t>2</m:t>
             </m:r>
           </m:sub>
         </m:sSub>
@@ -1692,7 +1553,13 @@
         <w:rPr>
           <w:rFonts w:eastAsiaTheme="minorEastAsia"/>
         </w:rPr>
-        <w:t xml:space="preserve"> and </w:t>
+        <w:t xml:space="preserve"> could be interviewed by</w:t>
+      </w:r>
+      <w:r>
+        <w:rPr>
+          <w:rFonts w:eastAsiaTheme="minorEastAsia"/>
+        </w:rPr>
+        <w:t xml:space="preserve"> </w:t>
       </w:r>
       <m:oMath>
         <m:sSub>
@@ -1726,19 +1593,13 @@
         <w:rPr>
           <w:rFonts w:eastAsiaTheme="minorEastAsia"/>
         </w:rPr>
-        <w:t xml:space="preserve"> and is available at 10 AM</w:t>
-      </w:r>
-      <w:r>
-        <w:rPr>
-          <w:rFonts w:eastAsiaTheme="minorEastAsia"/>
-        </w:rPr>
-        <w:t xml:space="preserve"> and</w:t>
-      </w:r>
-      <w:r>
-        <w:rPr>
-          <w:rFonts w:eastAsiaTheme="minorEastAsia"/>
-        </w:rPr>
-        <w:t xml:space="preserve"> 1 PM. </w:t>
+        <w:t xml:space="preserve"> and is available at 1 PM.</w:t>
+      </w:r>
+      <w:r>
+        <w:rPr>
+          <w:rFonts w:eastAsiaTheme="minorEastAsia"/>
+        </w:rPr>
+        <w:t xml:space="preserve"> </w:t>
       </w:r>
       <m:oMath>
         <m:sSub>
@@ -1755,7 +1616,7 @@
               <w:rPr>
                 <w:rFonts w:ascii="Cambria Math" w:eastAsiaTheme="minorEastAsia" w:hAnsi="Cambria Math"/>
               </w:rPr>
-              <m:t>c</m:t>
+              <m:t>r</m:t>
             </m:r>
           </m:e>
           <m:sub>
@@ -1763,7 +1624,7 @@
               <w:rPr>
                 <w:rFonts w:ascii="Cambria Math" w:eastAsiaTheme="minorEastAsia" w:hAnsi="Cambria Math"/>
               </w:rPr>
-              <m:t>1</m:t>
+              <m:t>3</m:t>
             </m:r>
           </m:sub>
         </m:sSub>
@@ -1772,7 +1633,37 @@
         <w:rPr>
           <w:rFonts w:eastAsiaTheme="minorEastAsia"/>
         </w:rPr>
-        <w:t xml:space="preserve"> could be interviewed by </w:t>
+        <w:t xml:space="preserve"> has capacity </w:t>
+      </w:r>
+      <w:r>
+        <w:rPr>
+          <w:rFonts w:eastAsiaTheme="minorEastAsia"/>
+        </w:rPr>
+        <w:t>3</w:t>
+      </w:r>
+      <w:r>
+        <w:rPr>
+          <w:rFonts w:eastAsiaTheme="minorEastAsia"/>
+        </w:rPr>
+        <w:t xml:space="preserve"> and is available at </w:t>
+      </w:r>
+      <w:r>
+        <w:rPr>
+          <w:rFonts w:eastAsiaTheme="minorEastAsia"/>
+        </w:rPr>
+        <w:t>10 AM and 2</w:t>
+      </w:r>
+      <w:r>
+        <w:rPr>
+          <w:rFonts w:eastAsiaTheme="minorEastAsia"/>
+        </w:rPr>
+        <w:t xml:space="preserve"> PM.</w:t>
+      </w:r>
+      <w:r>
+        <w:rPr>
+          <w:rFonts w:eastAsiaTheme="minorEastAsia"/>
+        </w:rPr>
+        <w:t xml:space="preserve"> </w:t>
       </w:r>
       <m:oMath>
         <m:sSub>
@@ -1806,262 +1697,80 @@
         <w:rPr>
           <w:rFonts w:eastAsiaTheme="minorEastAsia"/>
         </w:rPr>
-        <w:t xml:space="preserve"> and is available at </w:t>
-      </w:r>
-      <w:r>
-        <w:rPr>
-          <w:rFonts w:eastAsiaTheme="minorEastAsia"/>
-        </w:rPr>
-        <w:t xml:space="preserve">10 AM and </w:t>
-      </w:r>
-      <w:r>
-        <w:rPr>
-          <w:rFonts w:eastAsiaTheme="minorEastAsia"/>
-        </w:rPr>
-        <w:t>2 P</w:t>
-      </w:r>
-      <w:r>
-        <w:rPr>
-          <w:rFonts w:eastAsiaTheme="minorEastAsia"/>
-        </w:rPr>
-        <w:t>M</w:t>
-      </w:r>
-      <w:r>
-        <w:rPr>
-          <w:rFonts w:eastAsiaTheme="minorEastAsia"/>
-        </w:rPr>
-        <w:t>.</w:t>
-      </w:r>
-      <w:r>
-        <w:rPr>
-          <w:rFonts w:eastAsiaTheme="minorEastAsia"/>
+        <w:t xml:space="preserve"> has capacity </w:t>
+      </w:r>
+      <w:r>
+        <w:rPr>
+          <w:rFonts w:eastAsiaTheme="minorEastAsia"/>
+        </w:rPr>
+        <w:t>2</w:t>
+      </w:r>
+      <w:r>
+        <w:rPr>
+          <w:rFonts w:eastAsiaTheme="minorEastAsia"/>
+        </w:rPr>
+        <w:t xml:space="preserve"> and is available at 10 </w:t>
+      </w:r>
+      <w:r>
+        <w:rPr>
+          <w:rFonts w:eastAsiaTheme="minorEastAsia"/>
+        </w:rPr>
+        <w:t xml:space="preserve">AM and </w:t>
+      </w:r>
+      <w:r>
+        <w:rPr>
+          <w:rFonts w:eastAsiaTheme="minorEastAsia"/>
+        </w:rPr>
+        <w:t>1</w:t>
+      </w:r>
+      <w:r>
+        <w:rPr>
+          <w:rFonts w:eastAsiaTheme="minorEastAsia"/>
+        </w:rPr>
+        <w:t xml:space="preserve"> PM.</w:t>
+      </w:r>
+      <w:r>
+        <w:rPr>
+          <w:rFonts w:eastAsiaTheme="minorEastAsia"/>
+        </w:rPr>
+        <w:t xml:space="preserve"> The constructed graph for this problem would look as such:</w:t>
+      </w:r>
+      <w:r>
+        <w:rPr>
+          <w:rStyle w:val="Normal"/>
+          <w:rFonts w:ascii="Times New Roman" w:eastAsia="Times New Roman" w:hAnsi="Times New Roman" w:cs="Times New Roman"/>
+          <w:snapToGrid w:val="0"/>
+          <w:color w:val="000000"/>
+          <w:w w:val="0"/>
+          <w:sz w:val="0"/>
+          <w:szCs w:val="0"/>
+          <w:u w:color="000000"/>
+          <w:bdr w:val="none" w:sz="0" w:space="0" w:color="000000"/>
+          <w:shd w:val="clear" w:color="000000" w:fill="000000"/>
+          <w:lang w:val="x-none" w:eastAsia="x-none" w:bidi="x-none"/>
         </w:rPr>
         <w:t xml:space="preserve"> </w:t>
       </w:r>
-      <m:oMath>
-        <m:sSub>
-          <m:sSubPr>
-            <m:ctrlPr>
-              <w:rPr>
-                <w:rFonts w:ascii="Cambria Math" w:eastAsiaTheme="minorEastAsia" w:hAnsi="Cambria Math"/>
-                <w:i/>
-              </w:rPr>
-            </m:ctrlPr>
-          </m:sSubPr>
-          <m:e>
-            <m:r>
-              <w:rPr>
-                <w:rFonts w:ascii="Cambria Math" w:eastAsiaTheme="minorEastAsia" w:hAnsi="Cambria Math"/>
-              </w:rPr>
-              <m:t>c</m:t>
-            </m:r>
-          </m:e>
-          <m:sub>
-            <m:r>
-              <w:rPr>
-                <w:rFonts w:ascii="Cambria Math" w:eastAsiaTheme="minorEastAsia" w:hAnsi="Cambria Math"/>
-              </w:rPr>
-              <m:t>2</m:t>
-            </m:r>
-          </m:sub>
-        </m:sSub>
-      </m:oMath>
-      <w:r>
-        <w:rPr>
-          <w:rFonts w:eastAsiaTheme="minorEastAsia"/>
-        </w:rPr>
-        <w:t xml:space="preserve"> could be interviewed by</w:t>
-      </w:r>
-      <w:r>
-        <w:rPr>
-          <w:rFonts w:eastAsiaTheme="minorEastAsia"/>
-        </w:rPr>
-        <w:t xml:space="preserve"> </w:t>
-      </w:r>
-      <m:oMath>
-        <m:sSub>
-          <m:sSubPr>
-            <m:ctrlPr>
-              <w:rPr>
-                <w:rFonts w:ascii="Cambria Math" w:eastAsiaTheme="minorEastAsia" w:hAnsi="Cambria Math"/>
-                <w:i/>
-              </w:rPr>
-            </m:ctrlPr>
-          </m:sSubPr>
-          <m:e>
-            <m:r>
-              <w:rPr>
-                <w:rFonts w:ascii="Cambria Math" w:eastAsiaTheme="minorEastAsia" w:hAnsi="Cambria Math"/>
-              </w:rPr>
-              <m:t>r</m:t>
-            </m:r>
-          </m:e>
-          <m:sub>
-            <m:r>
-              <w:rPr>
-                <w:rFonts w:ascii="Cambria Math" w:eastAsiaTheme="minorEastAsia" w:hAnsi="Cambria Math"/>
-              </w:rPr>
-              <m:t>4</m:t>
-            </m:r>
-          </m:sub>
-        </m:sSub>
-      </m:oMath>
-      <w:r>
-        <w:rPr>
-          <w:rFonts w:eastAsiaTheme="minorEastAsia"/>
-        </w:rPr>
-        <w:t xml:space="preserve"> and is available at 1 PM.</w:t>
-      </w:r>
-      <w:r>
-        <w:rPr>
-          <w:rFonts w:eastAsiaTheme="minorEastAsia"/>
-        </w:rPr>
-        <w:t xml:space="preserve"> </w:t>
-      </w:r>
-      <m:oMath>
-        <m:sSub>
-          <m:sSubPr>
-            <m:ctrlPr>
-              <w:rPr>
-                <w:rFonts w:ascii="Cambria Math" w:eastAsiaTheme="minorEastAsia" w:hAnsi="Cambria Math"/>
-                <w:i/>
-              </w:rPr>
-            </m:ctrlPr>
-          </m:sSubPr>
-          <m:e>
-            <m:r>
-              <w:rPr>
-                <w:rFonts w:ascii="Cambria Math" w:eastAsiaTheme="minorEastAsia" w:hAnsi="Cambria Math"/>
-              </w:rPr>
-              <m:t>r</m:t>
-            </m:r>
-          </m:e>
-          <m:sub>
-            <m:r>
-              <w:rPr>
-                <w:rFonts w:ascii="Cambria Math" w:eastAsiaTheme="minorEastAsia" w:hAnsi="Cambria Math"/>
-              </w:rPr>
-              <m:t>3</m:t>
-            </m:r>
-          </m:sub>
-        </m:sSub>
-      </m:oMath>
-      <w:r>
-        <w:rPr>
-          <w:rFonts w:eastAsiaTheme="minorEastAsia"/>
-        </w:rPr>
-        <w:t xml:space="preserve"> has capacity </w:t>
-      </w:r>
-      <w:r>
-        <w:rPr>
-          <w:rFonts w:eastAsiaTheme="minorEastAsia"/>
-        </w:rPr>
-        <w:t>3</w:t>
-      </w:r>
-      <w:r>
-        <w:rPr>
-          <w:rFonts w:eastAsiaTheme="minorEastAsia"/>
-        </w:rPr>
-        <w:t xml:space="preserve"> and is available at </w:t>
-      </w:r>
-      <w:r>
-        <w:rPr>
-          <w:rFonts w:eastAsiaTheme="minorEastAsia"/>
-        </w:rPr>
-        <w:t>10 AM and 2</w:t>
-      </w:r>
-      <w:r>
-        <w:rPr>
-          <w:rFonts w:eastAsiaTheme="minorEastAsia"/>
-        </w:rPr>
-        <w:t xml:space="preserve"> PM.</w:t>
-      </w:r>
-      <w:r>
-        <w:rPr>
-          <w:rFonts w:eastAsiaTheme="minorEastAsia"/>
-        </w:rPr>
-        <w:t xml:space="preserve"> </w:t>
-      </w:r>
-      <m:oMath>
-        <m:sSub>
-          <m:sSubPr>
-            <m:ctrlPr>
-              <w:rPr>
-                <w:rFonts w:ascii="Cambria Math" w:eastAsiaTheme="minorEastAsia" w:hAnsi="Cambria Math"/>
-                <w:i/>
-              </w:rPr>
-            </m:ctrlPr>
-          </m:sSubPr>
-          <m:e>
-            <m:r>
-              <w:rPr>
-                <w:rFonts w:ascii="Cambria Math" w:eastAsiaTheme="minorEastAsia" w:hAnsi="Cambria Math"/>
-              </w:rPr>
-              <m:t>r</m:t>
-            </m:r>
-          </m:e>
-          <m:sub>
-            <m:r>
-              <w:rPr>
-                <w:rFonts w:ascii="Cambria Math" w:eastAsiaTheme="minorEastAsia" w:hAnsi="Cambria Math"/>
-              </w:rPr>
-              <m:t>4</m:t>
-            </m:r>
-          </m:sub>
-        </m:sSub>
-      </m:oMath>
-      <w:r>
-        <w:rPr>
-          <w:rFonts w:eastAsiaTheme="minorEastAsia"/>
-        </w:rPr>
-        <w:t xml:space="preserve"> has capacity </w:t>
-      </w:r>
-      <w:r>
-        <w:rPr>
-          <w:rFonts w:eastAsiaTheme="minorEastAsia"/>
-        </w:rPr>
-        <w:t>2</w:t>
-      </w:r>
-      <w:r>
-        <w:rPr>
-          <w:rFonts w:eastAsiaTheme="minorEastAsia"/>
-        </w:rPr>
-        <w:t xml:space="preserve"> and is available at 10 </w:t>
-      </w:r>
-      <w:r>
-        <w:rPr>
-          <w:rFonts w:eastAsiaTheme="minorEastAsia"/>
-        </w:rPr>
-        <w:t xml:space="preserve">AM and </w:t>
-      </w:r>
-      <w:r>
-        <w:rPr>
-          <w:rFonts w:eastAsiaTheme="minorEastAsia"/>
-        </w:rPr>
-        <w:t>1</w:t>
-      </w:r>
-      <w:r>
-        <w:rPr>
-          <w:rFonts w:eastAsiaTheme="minorEastAsia"/>
-        </w:rPr>
-        <w:t xml:space="preserve"> PM.</w:t>
-      </w:r>
-      <w:r>
-        <w:rPr>
-          <w:rFonts w:eastAsiaTheme="minorEastAsia"/>
-        </w:rPr>
-        <w:t xml:space="preserve"> The constructed graph for this problem would look as such:</w:t>
-      </w:r>
-      <w:r>
-        <w:rPr>
-          <w:rFonts w:eastAsiaTheme="minorEastAsia"/>
+      <w:r>
+        <w:rPr>
+          <w:rStyle w:val="Normal"/>
+          <w:rFonts w:ascii="Times New Roman" w:eastAsia="Times New Roman" w:hAnsi="Times New Roman" w:cs="Times New Roman"/>
           <w:noProof/>
+          <w:snapToGrid w:val="0"/>
+          <w:color w:val="000000"/>
+          <w:w w:val="0"/>
+          <w:sz w:val="0"/>
+          <w:szCs w:val="0"/>
+          <w:u w:color="000000"/>
+          <w:bdr w:val="none" w:sz="0" w:space="0" w:color="000000"/>
+          <w:shd w:val="clear" w:color="000000" w:fill="000000"/>
+          <w:lang w:val="x-none" w:eastAsia="x-none" w:bidi="x-none"/>
         </w:rPr>
         <w:drawing>
-          <wp:inline distT="0" distB="0" distL="0" distR="0" wp14:anchorId="28308250" wp14:editId="2B7512B7">
-            <wp:extent cx="5454592" cy="2368352"/>
+          <wp:inline distT="0" distB="0" distL="0" distR="0" wp14:anchorId="6FC5661C" wp14:editId="44306B5E">
+            <wp:extent cx="2688167" cy="2827343"/>
             <wp:effectExtent l="0" t="0" r="0" b="0"/>
-            <wp:docPr id="1" name="Picture 1"/>
+            <wp:docPr id="4" name="Picture 4"/>
             <wp:cNvGraphicFramePr>
               <a:graphicFrameLocks xmlns:a="http://schemas.openxmlformats.org/drawingml/2006/main" noChangeAspect="1"/>
             </wp:cNvGraphicFramePr>
@@ -2069,29 +1778,39 @@
               <a:graphicData uri="http://schemas.openxmlformats.org/drawingml/2006/picture">
                 <pic:pic xmlns:pic="http://schemas.openxmlformats.org/drawingml/2006/picture">
                   <pic:nvPicPr>
-                    <pic:cNvPr id="1" name="Screen Shot 2019-10-29 at 10.41.51 PM.png"/>
-                    <pic:cNvPicPr/>
+                    <pic:cNvPr id="0" name="Picture 3"/>
+                    <pic:cNvPicPr>
+                      <a:picLocks noChangeAspect="1" noChangeArrowheads="1"/>
+                    </pic:cNvPicPr>
                   </pic:nvPicPr>
-                  <pic:blipFill>
-                    <a:blip r:embed="rId5" cstate="print">
+                  <pic:blipFill rotWithShape="1">
+                    <a:blip r:embed="rId6" cstate="print">
                       <a:extLst>
                         <a:ext uri="{28A0092B-C50C-407E-A947-70E740481C1C}">
                           <a14:useLocalDpi xmlns:a14="http://schemas.microsoft.com/office/drawing/2010/main" val="0"/>
                         </a:ext>
                       </a:extLst>
                     </a:blip>
-                    <a:stretch>
-                      <a:fillRect/>
-                    </a:stretch>
+                    <a:srcRect r="1824" b="351"/>
+                    <a:stretch/>
                   </pic:blipFill>
-                  <pic:spPr>
+                  <pic:spPr bwMode="auto">
                     <a:xfrm>
                       <a:off x="0" y="0"/>
-                      <a:ext cx="5469275" cy="2374727"/>
+                      <a:ext cx="2709658" cy="2849946"/>
                     </a:xfrm>
                     <a:prstGeom prst="rect">
                       <a:avLst/>
                     </a:prstGeom>
+                    <a:noFill/>
+                    <a:ln>
+                      <a:noFill/>
+                    </a:ln>
+                    <a:extLst>
+                      <a:ext uri="{53640926-AAD7-44D8-BBD7-CCE9431645EC}">
+                        <a14:shadowObscured xmlns:a14="http://schemas.microsoft.com/office/drawing/2010/main"/>
+                      </a:ext>
+                    </a:extLst>
                   </pic:spPr>
                 </pic:pic>
               </a:graphicData>
@@ -2099,28 +1818,20 @@
           </wp:inline>
         </w:drawing>
       </w:r>
+      <w:bookmarkStart w:id="0" w:name="_GoBack"/>
+      <w:bookmarkEnd w:id="0"/>
     </w:p>
     <w:p>
       <w:pPr>
-        <w:pStyle w:val="Caption"/>
-        <w:rPr>
-          <w:rFonts w:eastAsiaTheme="minorEastAsia"/>
-        </w:rPr>
-      </w:pPr>
-      <w:r>
-        <w:t>R</w:t>
-      </w:r>
-      <w:r>
-        <w:t>ecruiters r3 and r4, candidates c0, c1, and c2</w:t>
-      </w:r>
-      <w:r>
-        <w:t xml:space="preserve">, and their </w:t>
-      </w:r>
-      <w:r>
-        <w:t xml:space="preserve">time </w:t>
-      </w:r>
-      <w:r>
-        <w:t>availabilities and eligibilities</w:t>
+        <w:rPr>
+          <w:rFonts w:asciiTheme="majorHAnsi" w:eastAsiaTheme="majorEastAsia" w:hAnsiTheme="majorHAnsi" w:cstheme="majorBidi"/>
+          <w:color w:val="2F5496" w:themeColor="accent1" w:themeShade="BF"/>
+          <w:sz w:val="32"/>
+          <w:szCs w:val="32"/>
+        </w:rPr>
+      </w:pPr>
+      <w:r>
+        <w:br w:type="page"/>
       </w:r>
     </w:p>
     <w:p>
@@ -2165,7 +1876,24 @@
         <w:t xml:space="preserve">This is satisfied by </w:t>
       </w:r>
       <w:r>
-        <w:t xml:space="preserve">the edges from layer 3 to layer 4, which </w:t>
+        <w:t xml:space="preserve">the edges from layer </w:t>
+      </w:r>
+      <m:oMath>
+        <m:r>
+          <w:rPr>
+            <w:rFonts w:ascii="Cambria Math" w:hAnsi="Cambria Math"/>
+          </w:rPr>
+          <m:t>s</m:t>
+        </m:r>
+      </m:oMath>
+      <w:r>
+        <w:t xml:space="preserve"> to layer </w:t>
+      </w:r>
+      <w:r>
+        <w:t>1</w:t>
+      </w:r>
+      <w:r>
+        <w:t xml:space="preserve">, which </w:t>
       </w:r>
       <w:r>
         <w:t xml:space="preserve">all </w:t>
@@ -2200,7 +1928,19 @@
         </m:r>
       </m:oMath>
       <w:r>
-        <w:t>This is satisfied by the edges from layer 2 to layer 3, which only exist if the candidate is available at the time slot</w:t>
+        <w:t xml:space="preserve">This is satisfied by the edges from layer </w:t>
+      </w:r>
+      <w:r>
+        <w:t>1</w:t>
+      </w:r>
+      <w:r>
+        <w:t xml:space="preserve"> to layer </w:t>
+      </w:r>
+      <w:r>
+        <w:t>2</w:t>
+      </w:r>
+      <w:r>
+        <w:t>, which only exist if the candidate is available at the time slot</w:t>
       </w:r>
       <w:r>
         <w:t xml:space="preserve"> the edge is connecting him to</w:t>
@@ -2232,7 +1972,25 @@
         </m:r>
       </m:oMath>
       <w:r>
-        <w:t>This is satisfied by the edges from layer 4 to layer 5, which only exist if the recruiter is qualified to interview the candidate the edge is connecting her to</w:t>
+        <w:t xml:space="preserve">This is </w:t>
+      </w:r>
+      <w:r>
+        <w:t xml:space="preserve">also </w:t>
+      </w:r>
+      <w:r>
+        <w:t xml:space="preserve">satisfied by the edges from layer </w:t>
+      </w:r>
+      <w:r>
+        <w:t>1</w:t>
+      </w:r>
+      <w:r>
+        <w:t xml:space="preserve"> to layer </w:t>
+      </w:r>
+      <w:r>
+        <w:t>2</w:t>
+      </w:r>
+      <w:r>
+        <w:t>, which only exist if the recruiter is qualified to interview the candidate the edge is connecting her to</w:t>
       </w:r>
     </w:p>
     <w:p>
@@ -2332,21 +2090,28 @@
         </m:r>
       </m:oMath>
       <w:r>
-        <w:t xml:space="preserve">This is satisfied by the edges from </w:t>
-      </w:r>
-      <m:oMath>
-        <m:r>
-          <w:rPr>
-            <w:rFonts w:ascii="Cambria Math" w:hAnsi="Cambria Math"/>
-          </w:rPr>
-          <m:t>s</m:t>
-        </m:r>
-      </m:oMath>
-      <w:r>
-        <w:rPr>
-          <w:rFonts w:eastAsiaTheme="minorEastAsia"/>
-        </w:rPr>
-        <w:t xml:space="preserve"> to layer 1 and from layer 5 to </w:t>
+        <w:t xml:space="preserve">This is satisfied by the edges </w:t>
+      </w:r>
+      <w:r>
+        <w:t xml:space="preserve">from </w:t>
+      </w:r>
+      <w:r>
+        <w:rPr>
+          <w:rFonts w:eastAsiaTheme="minorEastAsia"/>
+        </w:rPr>
+        <w:t xml:space="preserve">layer </w:t>
+      </w:r>
+      <w:r>
+        <w:rPr>
+          <w:rFonts w:eastAsiaTheme="minorEastAsia"/>
+        </w:rPr>
+        <w:t>3</w:t>
+      </w:r>
+      <w:r>
+        <w:rPr>
+          <w:rFonts w:eastAsiaTheme="minorEastAsia"/>
+        </w:rPr>
+        <w:t xml:space="preserve"> to </w:t>
       </w:r>
       <m:oMath>
         <m:r>
@@ -2417,7 +2182,98 @@
         </m:r>
       </m:oMath>
       <w:r>
-        <w:t>This is satisfied by the edges from layer 1 to layer 2, which only exist if the recruiter is available at the time slot the edge is connecting her to</w:t>
+        <w:t xml:space="preserve">This is satisfied by the </w:t>
+      </w:r>
+      <w:r>
+        <w:t xml:space="preserve">layer 2 itself, where each node </w:t>
+      </w:r>
+      <m:oMath>
+        <m:sSub>
+          <m:sSubPr>
+            <m:ctrlPr>
+              <w:rPr>
+                <w:rFonts w:ascii="Cambria Math" w:hAnsi="Cambria Math"/>
+                <w:i/>
+              </w:rPr>
+            </m:ctrlPr>
+          </m:sSubPr>
+          <m:e>
+            <m:r>
+              <w:rPr>
+                <w:rFonts w:ascii="Cambria Math" w:hAnsi="Cambria Math"/>
+              </w:rPr>
+              <m:t>r</m:t>
+            </m:r>
+          </m:e>
+          <m:sub>
+            <m:r>
+              <w:rPr>
+                <w:rFonts w:ascii="Cambria Math" w:hAnsi="Cambria Math"/>
+              </w:rPr>
+              <m:t>p</m:t>
+            </m:r>
+          </m:sub>
+        </m:sSub>
+        <m:sSub>
+          <m:sSubPr>
+            <m:ctrlPr>
+              <w:rPr>
+                <w:rFonts w:ascii="Cambria Math" w:hAnsi="Cambria Math"/>
+                <w:i/>
+              </w:rPr>
+            </m:ctrlPr>
+          </m:sSubPr>
+          <m:e>
+            <m:r>
+              <w:rPr>
+                <w:rFonts w:ascii="Cambria Math" w:hAnsi="Cambria Math"/>
+              </w:rPr>
+              <m:t>t</m:t>
+            </m:r>
+          </m:e>
+          <m:sub>
+            <m:r>
+              <w:rPr>
+                <w:rFonts w:ascii="Cambria Math" w:hAnsi="Cambria Math"/>
+              </w:rPr>
+              <m:t>j</m:t>
+            </m:r>
+          </m:sub>
+        </m:sSub>
+      </m:oMath>
+      <w:r>
+        <w:rPr>
+          <w:rFonts w:eastAsiaTheme="minorEastAsia"/>
+        </w:rPr>
+        <w:t xml:space="preserve"> only exists if recruiter </w:t>
+      </w:r>
+      <m:oMath>
+        <m:r>
+          <w:rPr>
+            <w:rFonts w:ascii="Cambria Math" w:eastAsiaTheme="minorEastAsia" w:hAnsi="Cambria Math"/>
+          </w:rPr>
+          <m:t>p</m:t>
+        </m:r>
+      </m:oMath>
+      <w:r>
+        <w:rPr>
+          <w:rFonts w:eastAsiaTheme="minorEastAsia"/>
+        </w:rPr>
+        <w:t xml:space="preserve"> is available at timeslot </w:t>
+      </w:r>
+      <m:oMath>
+        <m:r>
+          <w:rPr>
+            <w:rFonts w:ascii="Cambria Math" w:eastAsiaTheme="minorEastAsia" w:hAnsi="Cambria Math"/>
+          </w:rPr>
+          <m:t>j</m:t>
+        </m:r>
+      </m:oMath>
+      <w:r>
+        <w:rPr>
+          <w:rFonts w:eastAsiaTheme="minorEastAsia"/>
+        </w:rPr>
+        <w:t>.</w:t>
       </w:r>
     </w:p>
     <w:p>
@@ -2461,21 +2317,52 @@
         </m:r>
       </m:oMath>
       <w:r>
-        <w:t>This is sat</w:t>
-      </w:r>
-      <w:bookmarkStart w:id="0" w:name="_GoBack"/>
-      <w:bookmarkEnd w:id="0"/>
-      <w:r>
-        <w:t>isfied by the edges between layers 1 and 3 all having capacities 1, meaning if a flow of value 1 goes into a node in layer 2, the</w:t>
+        <w:t>This is satisfied by the edges between layers 1 and 3 all having capacities 1, meaning if a flow of value 1 goes into a node in layer 2, the</w:t>
       </w:r>
       <w:r>
         <w:t>n</w:t>
       </w:r>
       <w:r>
-        <w:t xml:space="preserve"> only 1 can flow out (thus one recruiter only interviewing one candidate), and if a flow of value 1 goes out from layer 2, that means a flow of </w:t>
-      </w:r>
-      <w:r>
-        <w:t>1 went in (thus one candidate only have one recruiter)</w:t>
+        <w:t xml:space="preserve"> only 1 can flow out (thus one </w:t>
+      </w:r>
+      <w:r>
+        <w:t>candidate</w:t>
+      </w:r>
+      <w:r>
+        <w:t xml:space="preserve"> only </w:t>
+      </w:r>
+      <w:r>
+        <w:t>has</w:t>
+      </w:r>
+      <w:r>
+        <w:t xml:space="preserve"> one </w:t>
+      </w:r>
+      <w:r>
+        <w:t>recruiter</w:t>
+      </w:r>
+      <w:r>
+        <w:t xml:space="preserve">), and if a flow of value 1 goes out from layer 2, that means a flow of </w:t>
+      </w:r>
+      <w:r>
+        <w:t xml:space="preserve">1 went in (thus one </w:t>
+      </w:r>
+      <w:r>
+        <w:t xml:space="preserve">recruiter </w:t>
+      </w:r>
+      <w:r>
+        <w:t xml:space="preserve">only </w:t>
+      </w:r>
+      <w:r>
+        <w:t>interviews</w:t>
+      </w:r>
+      <w:r>
+        <w:t xml:space="preserve"> one </w:t>
+      </w:r>
+      <w:r>
+        <w:t>candidate</w:t>
+      </w:r>
+      <w:r>
+        <w:t>)</w:t>
       </w:r>
     </w:p>
     <w:p>
@@ -2575,7 +2462,13 @@
           <w:rPr>
             <w:rFonts w:ascii="Cambria Math" w:eastAsiaTheme="minorEastAsia" w:hAnsi="Cambria Math"/>
           </w:rPr>
-          <m:t>k*</m:t>
+          <m:t>n</m:t>
+        </m:r>
+        <m:r>
+          <w:rPr>
+            <w:rFonts w:ascii="Cambria Math" w:eastAsiaTheme="minorEastAsia" w:hAnsi="Cambria Math"/>
+          </w:rPr>
+          <m:t>*</m:t>
         </m:r>
         <m:d>
           <m:dPr>
@@ -2591,7 +2484,7 @@
               <w:rPr>
                 <w:rFonts w:ascii="Cambria Math" w:eastAsiaTheme="minorEastAsia" w:hAnsi="Cambria Math"/>
               </w:rPr>
-              <m:t>kT</m:t>
+              <m:t>n*kT</m:t>
             </m:r>
           </m:e>
         </m:d>
@@ -2615,7 +2508,7 @@
               <w:rPr>
                 <w:rFonts w:ascii="Cambria Math" w:eastAsiaTheme="minorEastAsia" w:hAnsi="Cambria Math"/>
               </w:rPr>
-              <m:t>nT</m:t>
+              <m:t>kT*k</m:t>
             </m:r>
           </m:e>
         </m:d>
@@ -2623,7 +2516,7 @@
           <w:rPr>
             <w:rFonts w:ascii="Cambria Math" w:eastAsiaTheme="minorEastAsia" w:hAnsi="Cambria Math"/>
           </w:rPr>
-          <m:t>*n*m*k</m:t>
+          <m:t>*k</m:t>
         </m:r>
       </m:oMath>
       <w:r>
@@ -2644,27 +2537,33 @@
         <w:rPr>
           <w:rFonts w:eastAsiaTheme="minorEastAsia"/>
         </w:rPr>
-        <w:t xml:space="preserve"> here is the sum of all recruiter capacities, which is </w:t>
-      </w:r>
-      <m:oMath>
-        <m:r>
-          <w:rPr>
-            <w:rFonts w:ascii="Cambria Math" w:eastAsiaTheme="minorEastAsia" w:hAnsi="Cambria Math"/>
-          </w:rPr>
-          <m:t>kn</m:t>
-        </m:r>
-      </m:oMath>
-      <w:r>
-        <w:rPr>
-          <w:rFonts w:eastAsiaTheme="minorEastAsia"/>
-        </w:rPr>
-        <w:t xml:space="preserve"> in the worst case (all recruiters can interview every candidate).</w:t>
-      </w:r>
-      <w:r>
-        <w:rPr>
-          <w:rFonts w:eastAsiaTheme="minorEastAsia"/>
-        </w:rPr>
-        <w:t xml:space="preserve"> This algorithm is thus </w:t>
+        <w:t xml:space="preserve"> here</w:t>
+      </w:r>
+      <w:r>
+        <w:rPr>
+          <w:rFonts w:eastAsiaTheme="minorEastAsia"/>
+        </w:rPr>
+        <w:t xml:space="preserve"> is </w:t>
+      </w:r>
+      <m:oMath>
+        <m:r>
+          <w:rPr>
+            <w:rFonts w:ascii="Cambria Math" w:eastAsiaTheme="minorEastAsia" w:hAnsi="Cambria Math"/>
+          </w:rPr>
+          <m:t>n</m:t>
+        </m:r>
+      </m:oMath>
+      <w:r>
+        <w:rPr>
+          <w:rFonts w:eastAsiaTheme="minorEastAsia"/>
+        </w:rPr>
+        <w:t xml:space="preserve">, </w:t>
+      </w:r>
+      <w:r>
+        <w:rPr>
+          <w:rFonts w:eastAsiaTheme="minorEastAsia"/>
+        </w:rPr>
+        <w:t xml:space="preserve">This algorithm is thus </w:t>
       </w:r>
       <m:oMath>
         <m:r>
@@ -2695,7 +2594,7 @@
               <w:rPr>
                 <w:rFonts w:ascii="Cambria Math" w:eastAsiaTheme="minorEastAsia" w:hAnsi="Cambria Math"/>
               </w:rPr>
-              <m:t>4</m:t>
+              <m:t>3</m:t>
             </m:r>
           </m:sup>
         </m:sSup>
@@ -2755,7 +2654,7 @@
           <w:rPr>
             <w:rFonts w:ascii="Cambria Math" w:eastAsiaTheme="minorEastAsia" w:hAnsi="Cambria Math"/>
           </w:rPr>
-          <m:t>m)</m:t>
+          <m:t>)</m:t>
         </m:r>
       </m:oMath>
       <w:r>
@@ -3169,6 +3068,7 @@
     <w:lsdException w:name="HTML Sample" w:semiHidden="1" w:unhideWhenUsed="1"/>
     <w:lsdException w:name="HTML Typewriter" w:semiHidden="1" w:unhideWhenUsed="1"/>
     <w:lsdException w:name="HTML Variable" w:semiHidden="1" w:unhideWhenUsed="1"/>
+    <w:lsdException w:name="Normal Table" w:semiHidden="1" w:unhideWhenUsed="1"/>
     <w:lsdException w:name="annotation subject" w:semiHidden="1" w:unhideWhenUsed="1"/>
     <w:lsdException w:name="No List" w:semiHidden="1" w:unhideWhenUsed="1"/>
     <w:lsdException w:name="Outline List 1" w:semiHidden="1" w:unhideWhenUsed="1"/>
@@ -3214,9 +3114,11 @@
     <w:lsdException w:name="Table Subtle 1" w:semiHidden="1" w:unhideWhenUsed="1"/>
     <w:lsdException w:name="Table Subtle 2" w:semiHidden="1" w:unhideWhenUsed="1"/>
     <w:lsdException w:name="Table Web 1" w:semiHidden="1" w:unhideWhenUsed="1"/>
+    <w:lsdException w:name="Table Web 2" w:semiHidden="1" w:unhideWhenUsed="1"/>
     <w:lsdException w:name="Table Web 3" w:semiHidden="1" w:unhideWhenUsed="1"/>
     <w:lsdException w:name="Balloon Text" w:semiHidden="1" w:unhideWhenUsed="1"/>
     <w:lsdException w:name="Table Grid" w:uiPriority="39"/>
+    <w:lsdException w:name="Table Theme" w:semiHidden="1" w:unhideWhenUsed="1"/>
     <w:lsdException w:name="Placeholder Text" w:semiHidden="1"/>
     <w:lsdException w:name="No Spacing" w:uiPriority="1" w:qFormat="1"/>
     <w:lsdException w:name="Light Shading" w:uiPriority="60"/>
@@ -3867,4 +3769,16 @@
     </a:ext>
   </a:extLst>
 </a:theme>
+</file>
+
+<file path=customXml/item1.xml><?xml version="1.0" encoding="utf-8"?>
+<b:Sources xmlns:b="http://schemas.openxmlformats.org/officeDocument/2006/bibliography" xmlns="http://schemas.openxmlformats.org/officeDocument/2006/bibliography" SelectedStyle="\APASixthEditionOfficeOnline.xsl" StyleName="APA" Version="6"/>
+</file>
+
+<file path=customXml/itemProps1.xml><?xml version="1.0" encoding="utf-8"?>
+<ds:datastoreItem xmlns:ds="http://schemas.openxmlformats.org/officeDocument/2006/customXml" ds:itemID="{38EA0E5F-1CB2-41DB-8152-167A2B235C25}">
+  <ds:schemaRefs>
+    <ds:schemaRef ds:uri="http://schemas.openxmlformats.org/officeDocument/2006/bibliography"/>
+  </ds:schemaRefs>
+</ds:datastoreItem>
 </file>
</xml_diff>